<commit_message>
Update paper: Add 2 DTD attribute default values in file B
</commit_message>
<xml_diff>
--- a/canon-documentation.docx
+++ b/canon-documentation.docx
@@ -1473,16 +1473,7 @@
         <w:t xml:space="preserve"> up appropriately</w:t>
       </w:r>
       <w:r>
-        <w:t xml:space="preserve"> for cross-reference </w:t>
-      </w:r>
-      <w:r>
-        <w:t>element</w:t>
-      </w:r>
-      <w:r>
-        <w:t>s</w:t>
-      </w:r>
-      <w:r>
-        <w:t xml:space="preserve"> comparison</w:t>
+        <w:t xml:space="preserve"> for cross-reference elements comparison</w:t>
       </w:r>
       <w:r>
         <w:t>.</w:t>
@@ -3190,7 +3181,7 @@
           <w:p>
             <w:pPr>
               <w:rPr>
-                <w:rFonts w:ascii="Courier New" w:eastAsia="Times New Roman" w:hAnsi="Courier New" w:cs="Courier New"/>
+                <w:rFonts w:ascii="Courier" w:eastAsia="Times New Roman" w:hAnsi="Courier" w:cs="Courier New"/>
                 <w:b/>
                 <w:bCs/>
                 <w:sz w:val="22"/>
@@ -3199,7 +3190,7 @@
             </w:pPr>
             <w:r>
               <w:rPr>
-                <w:rFonts w:ascii="Courier New" w:eastAsia="Times New Roman" w:hAnsi="Courier New" w:cs="Courier New"/>
+                <w:rFonts w:ascii="Courier" w:eastAsia="Times New Roman" w:hAnsi="Courier" w:cs="Courier New"/>
                 <w:b/>
                 <w:bCs/>
                 <w:sz w:val="22"/>
@@ -3216,7 +3207,7 @@
           <w:p>
             <w:pPr>
               <w:rPr>
-                <w:rFonts w:ascii="Courier New" w:eastAsia="Times New Roman" w:hAnsi="Courier New" w:cs="Courier New"/>
+                <w:rFonts w:ascii="Courier" w:eastAsia="Times New Roman" w:hAnsi="Courier" w:cs="Courier New"/>
                 <w:b/>
                 <w:bCs/>
                 <w:sz w:val="22"/>
@@ -3225,33 +3216,13 @@
             </w:pPr>
             <w:r>
               <w:rPr>
-                <w:rFonts w:ascii="Courier New" w:eastAsia="Times New Roman" w:hAnsi="Courier New" w:cs="Courier New"/>
+                <w:rFonts w:ascii="Courier" w:eastAsia="Times New Roman" w:hAnsi="Courier" w:cs="Courier New"/>
                 <w:b/>
                 <w:bCs/>
                 <w:sz w:val="22"/>
                 <w:szCs w:val="22"/>
               </w:rPr>
-              <w:t xml:space="preserve">File </w:t>
-            </w:r>
-            <w:r>
-              <w:rPr>
-                <w:rFonts w:ascii="Courier New" w:eastAsia="Times New Roman" w:hAnsi="Courier New" w:cs="Courier New"/>
-                <w:b/>
-                <w:bCs/>
-                <w:sz w:val="22"/>
-                <w:szCs w:val="22"/>
-              </w:rPr>
-              <w:t>B</w:t>
-            </w:r>
-            <w:r>
-              <w:rPr>
-                <w:rFonts w:ascii="Courier New" w:eastAsia="Times New Roman" w:hAnsi="Courier New" w:cs="Courier New"/>
-                <w:b/>
-                <w:bCs/>
-                <w:sz w:val="22"/>
-                <w:szCs w:val="22"/>
-              </w:rPr>
-              <w:t xml:space="preserve"> (canonicalized)</w:t>
+              <w:t>File B (canonicalized)</w:t>
             </w:r>
           </w:p>
         </w:tc>
@@ -3264,14 +3235,14 @@
           <w:p>
             <w:pPr>
               <w:rPr>
-                <w:rFonts w:ascii="Courier New" w:eastAsia="Times New Roman" w:hAnsi="Courier New" w:cs="Courier New"/>
-                <w:sz w:val="22"/>
-                <w:szCs w:val="22"/>
-              </w:rPr>
-            </w:pPr>
-            <w:r>
-              <w:rPr>
-                <w:rFonts w:ascii="Courier New" w:eastAsia="Times New Roman" w:hAnsi="Courier New" w:cs="Courier New"/>
+                <w:rFonts w:ascii="Courier" w:eastAsia="Times New Roman" w:hAnsi="Courier" w:cs="Courier New"/>
+                <w:sz w:val="22"/>
+                <w:szCs w:val="22"/>
+              </w:rPr>
+            </w:pPr>
+            <w:r>
+              <w:rPr>
+                <w:rFonts w:ascii="Courier" w:eastAsia="Times New Roman" w:hAnsi="Courier" w:cs="Courier New"/>
                 <w:sz w:val="22"/>
                 <w:szCs w:val="22"/>
               </w:rPr>
@@ -3279,7 +3250,7 @@
             </w:r>
             <w:r>
               <w:rPr>
-                <w:rFonts w:ascii="Courier New" w:eastAsia="Times New Roman" w:hAnsi="Courier New" w:cs="Courier New"/>
+                <w:rFonts w:ascii="Courier" w:eastAsia="Times New Roman" w:hAnsi="Courier" w:cs="Courier New"/>
                 <w:sz w:val="22"/>
                 <w:szCs w:val="22"/>
               </w:rPr>
@@ -3289,14 +3260,14 @@
           <w:p>
             <w:pPr>
               <w:rPr>
-                <w:rFonts w:ascii="Courier New" w:eastAsia="Times New Roman" w:hAnsi="Courier New" w:cs="Courier New"/>
-                <w:sz w:val="22"/>
-                <w:szCs w:val="22"/>
-              </w:rPr>
-            </w:pPr>
-            <w:r>
-              <w:rPr>
-                <w:rFonts w:ascii="Courier New" w:eastAsia="Times New Roman" w:hAnsi="Courier New" w:cs="Courier New"/>
+                <w:rFonts w:ascii="Courier" w:eastAsia="Times New Roman" w:hAnsi="Courier" w:cs="Courier New"/>
+                <w:sz w:val="22"/>
+                <w:szCs w:val="22"/>
+              </w:rPr>
+            </w:pPr>
+            <w:r>
+              <w:rPr>
+                <w:rFonts w:ascii="Courier" w:eastAsia="Times New Roman" w:hAnsi="Courier" w:cs="Courier New"/>
                 <w:sz w:val="22"/>
                 <w:szCs w:val="22"/>
               </w:rPr>
@@ -3305,7 +3276,7 @@
             <w:proofErr w:type="spellStart"/>
             <w:r>
               <w:rPr>
-                <w:rFonts w:ascii="Courier New" w:eastAsia="Times New Roman" w:hAnsi="Courier New" w:cs="Courier New"/>
+                <w:rFonts w:ascii="Courier" w:eastAsia="Times New Roman" w:hAnsi="Courier" w:cs="Courier New"/>
                 <w:sz w:val="22"/>
                 <w:szCs w:val="22"/>
               </w:rPr>
@@ -3314,7 +3285,7 @@
             <w:proofErr w:type="spellEnd"/>
             <w:r>
               <w:rPr>
-                <w:rFonts w:ascii="Courier New" w:eastAsia="Times New Roman" w:hAnsi="Courier New" w:cs="Courier New"/>
+                <w:rFonts w:ascii="Courier" w:eastAsia="Times New Roman" w:hAnsi="Courier" w:cs="Courier New"/>
                 <w:sz w:val="22"/>
                 <w:szCs w:val="22"/>
               </w:rPr>
@@ -3322,7 +3293,7 @@
             </w:r>
             <w:r>
               <w:rPr>
-                <w:rFonts w:ascii="Courier New" w:eastAsia="Times New Roman" w:hAnsi="Courier New" w:cs="Courier New"/>
+                <w:rFonts w:ascii="Courier" w:eastAsia="Times New Roman" w:hAnsi="Courier" w:cs="Courier New"/>
                 <w:sz w:val="22"/>
                 <w:szCs w:val="22"/>
               </w:rPr>
@@ -3333,30 +3304,22 @@
             <w:pPr>
               <w:shd w:val="clear" w:color="auto" w:fill="601C18"/>
               <w:rPr>
-                <w:rFonts w:ascii="Courier New" w:eastAsia="Times New Roman" w:hAnsi="Courier New" w:cs="Courier New"/>
-                <w:sz w:val="22"/>
-                <w:szCs w:val="22"/>
-              </w:rPr>
-            </w:pPr>
-            <w:r>
-              <w:rPr>
-                <w:rFonts w:ascii="Courier New" w:eastAsia="Times New Roman" w:hAnsi="Courier New" w:cs="Courier New"/>
-                <w:sz w:val="22"/>
-                <w:szCs w:val="22"/>
-              </w:rPr>
-              <w:t xml:space="preserve">  </w:t>
-            </w:r>
-            <w:r>
-              <w:rPr>
-                <w:rFonts w:ascii="Courier New" w:eastAsia="Times New Roman" w:hAnsi="Courier New" w:cs="Courier New"/>
-                <w:sz w:val="22"/>
-                <w:szCs w:val="22"/>
-              </w:rPr>
-              <w:t>&lt;complaint id="14038"&gt;</w:t>
-            </w:r>
-            <w:r>
-              <w:rPr>
-                <w:rFonts w:ascii="Courier New" w:eastAsia="Times New Roman" w:hAnsi="Courier New" w:cs="Courier New"/>
+                <w:rFonts w:ascii="Courier" w:eastAsia="Times New Roman" w:hAnsi="Courier" w:cs="Courier New"/>
+                <w:sz w:val="22"/>
+                <w:szCs w:val="22"/>
+              </w:rPr>
+            </w:pPr>
+            <w:r>
+              <w:rPr>
+                <w:rFonts w:ascii="Courier" w:eastAsia="Times New Roman" w:hAnsi="Courier" w:cs="Courier New"/>
+                <w:sz w:val="22"/>
+                <w:szCs w:val="22"/>
+              </w:rPr>
+              <w:t xml:space="preserve">  &lt;complaint id="14038"&gt;</w:t>
+            </w:r>
+            <w:r>
+              <w:rPr>
+                <w:rFonts w:ascii="Courier" w:eastAsia="Times New Roman" w:hAnsi="Courier" w:cs="Courier New"/>
                 <w:sz w:val="22"/>
                 <w:szCs w:val="22"/>
               </w:rPr>
@@ -3366,14 +3329,14 @@
           <w:p>
             <w:pPr>
               <w:rPr>
-                <w:rFonts w:ascii="Courier New" w:eastAsia="Times New Roman" w:hAnsi="Courier New" w:cs="Courier New"/>
-                <w:sz w:val="22"/>
-                <w:szCs w:val="22"/>
-              </w:rPr>
-            </w:pPr>
-            <w:r>
-              <w:rPr>
-                <w:rFonts w:ascii="Courier New" w:eastAsia="Times New Roman" w:hAnsi="Courier New" w:cs="Courier New"/>
+                <w:rFonts w:ascii="Courier" w:eastAsia="Times New Roman" w:hAnsi="Courier" w:cs="Courier New"/>
+                <w:sz w:val="22"/>
+                <w:szCs w:val="22"/>
+              </w:rPr>
+            </w:pPr>
+            <w:r>
+              <w:rPr>
+                <w:rFonts w:ascii="Courier" w:eastAsia="Times New Roman" w:hAnsi="Courier" w:cs="Courier New"/>
                 <w:sz w:val="22"/>
                 <w:szCs w:val="22"/>
               </w:rPr>
@@ -3381,7 +3344,7 @@
             </w:r>
             <w:r>
               <w:rPr>
-                <w:rFonts w:ascii="Courier New" w:eastAsia="Times New Roman" w:hAnsi="Courier New" w:cs="Courier New"/>
+                <w:rFonts w:ascii="Courier" w:eastAsia="Times New Roman" w:hAnsi="Courier" w:cs="Courier New"/>
                 <w:sz w:val="22"/>
                 <w:szCs w:val="22"/>
               </w:rPr>
@@ -3391,14 +3354,14 @@
           <w:p>
             <w:pPr>
               <w:rPr>
-                <w:rFonts w:ascii="Courier New" w:eastAsia="Times New Roman" w:hAnsi="Courier New" w:cs="Courier New"/>
-                <w:sz w:val="22"/>
-                <w:szCs w:val="22"/>
-              </w:rPr>
-            </w:pPr>
-            <w:r>
-              <w:rPr>
-                <w:rFonts w:ascii="Courier New" w:eastAsia="Times New Roman" w:hAnsi="Courier New" w:cs="Courier New"/>
+                <w:rFonts w:ascii="Courier" w:eastAsia="Times New Roman" w:hAnsi="Courier" w:cs="Courier New"/>
+                <w:sz w:val="22"/>
+                <w:szCs w:val="22"/>
+              </w:rPr>
+            </w:pPr>
+            <w:r>
+              <w:rPr>
+                <w:rFonts w:ascii="Courier" w:eastAsia="Times New Roman" w:hAnsi="Courier" w:cs="Courier New"/>
                 <w:sz w:val="22"/>
                 <w:szCs w:val="22"/>
               </w:rPr>
@@ -3407,7 +3370,7 @@
             <w:proofErr w:type="spellStart"/>
             <w:r>
               <w:rPr>
-                <w:rFonts w:ascii="Courier New" w:eastAsia="Times New Roman" w:hAnsi="Courier New" w:cs="Courier New"/>
+                <w:rFonts w:ascii="Courier" w:eastAsia="Times New Roman" w:hAnsi="Courier" w:cs="Courier New"/>
                 <w:sz w:val="22"/>
                 <w:szCs w:val="22"/>
               </w:rPr>
@@ -3416,7 +3379,7 @@
             <w:proofErr w:type="spellEnd"/>
             <w:r>
               <w:rPr>
-                <w:rFonts w:ascii="Courier New" w:eastAsia="Times New Roman" w:hAnsi="Courier New" w:cs="Courier New"/>
+                <w:rFonts w:ascii="Courier" w:eastAsia="Times New Roman" w:hAnsi="Courier" w:cs="Courier New"/>
                 <w:sz w:val="22"/>
                 <w:szCs w:val="22"/>
               </w:rPr>
@@ -3425,7 +3388,7 @@
             <w:proofErr w:type="spellStart"/>
             <w:r>
               <w:rPr>
-                <w:rFonts w:ascii="Courier New" w:eastAsia="Times New Roman" w:hAnsi="Courier New" w:cs="Courier New"/>
+                <w:rFonts w:ascii="Courier" w:eastAsia="Times New Roman" w:hAnsi="Courier" w:cs="Courier New"/>
                 <w:sz w:val="22"/>
                 <w:szCs w:val="22"/>
               </w:rPr>
@@ -3434,7 +3397,7 @@
             <w:proofErr w:type="spellEnd"/>
             <w:r>
               <w:rPr>
-                <w:rFonts w:ascii="Courier New" w:eastAsia="Times New Roman" w:hAnsi="Courier New" w:cs="Courier New"/>
+                <w:rFonts w:ascii="Courier" w:eastAsia="Times New Roman" w:hAnsi="Courier" w:cs="Courier New"/>
                 <w:sz w:val="22"/>
                 <w:szCs w:val="22"/>
               </w:rPr>
@@ -3442,7 +3405,7 @@
             </w:r>
             <w:r>
               <w:rPr>
-                <w:rFonts w:ascii="Courier New" w:eastAsia="Times New Roman" w:hAnsi="Courier New" w:cs="Courier New"/>
+                <w:rFonts w:ascii="Courier" w:eastAsia="Times New Roman" w:hAnsi="Courier" w:cs="Courier New"/>
                 <w:sz w:val="22"/>
                 <w:szCs w:val="22"/>
               </w:rPr>
@@ -3452,14 +3415,14 @@
           <w:p>
             <w:pPr>
               <w:rPr>
-                <w:rFonts w:ascii="Courier New" w:eastAsia="Times New Roman" w:hAnsi="Courier New" w:cs="Courier New"/>
-                <w:sz w:val="22"/>
-                <w:szCs w:val="22"/>
-              </w:rPr>
-            </w:pPr>
-            <w:r>
-              <w:rPr>
-                <w:rFonts w:ascii="Courier New" w:eastAsia="Times New Roman" w:hAnsi="Courier New" w:cs="Courier New"/>
+                <w:rFonts w:ascii="Courier" w:eastAsia="Times New Roman" w:hAnsi="Courier" w:cs="Courier New"/>
+                <w:sz w:val="22"/>
+                <w:szCs w:val="22"/>
+              </w:rPr>
+            </w:pPr>
+            <w:r>
+              <w:rPr>
+                <w:rFonts w:ascii="Courier" w:eastAsia="Times New Roman" w:hAnsi="Courier" w:cs="Courier New"/>
                 <w:sz w:val="22"/>
                 <w:szCs w:val="22"/>
               </w:rPr>
@@ -3468,7 +3431,7 @@
             <w:proofErr w:type="spellStart"/>
             <w:r>
               <w:rPr>
-                <w:rFonts w:ascii="Courier New" w:eastAsia="Times New Roman" w:hAnsi="Courier New" w:cs="Courier New"/>
+                <w:rFonts w:ascii="Courier" w:eastAsia="Times New Roman" w:hAnsi="Courier" w:cs="Courier New"/>
                 <w:sz w:val="22"/>
                 <w:szCs w:val="22"/>
               </w:rPr>
@@ -3477,7 +3440,7 @@
             <w:proofErr w:type="spellEnd"/>
             <w:r>
               <w:rPr>
-                <w:rFonts w:ascii="Courier New" w:eastAsia="Times New Roman" w:hAnsi="Courier New" w:cs="Courier New"/>
+                <w:rFonts w:ascii="Courier" w:eastAsia="Times New Roman" w:hAnsi="Courier" w:cs="Courier New"/>
                 <w:sz w:val="22"/>
                 <w:szCs w:val="22"/>
               </w:rPr>
@@ -3486,7 +3449,7 @@
             <w:proofErr w:type="spellStart"/>
             <w:r>
               <w:rPr>
-                <w:rFonts w:ascii="Courier New" w:eastAsia="Times New Roman" w:hAnsi="Courier New" w:cs="Courier New"/>
+                <w:rFonts w:ascii="Courier" w:eastAsia="Times New Roman" w:hAnsi="Courier" w:cs="Courier New"/>
                 <w:sz w:val="22"/>
                 <w:szCs w:val="22"/>
               </w:rPr>
@@ -3495,7 +3458,7 @@
             <w:proofErr w:type="spellEnd"/>
             <w:r>
               <w:rPr>
-                <w:rFonts w:ascii="Courier New" w:eastAsia="Times New Roman" w:hAnsi="Courier New" w:cs="Courier New"/>
+                <w:rFonts w:ascii="Courier" w:eastAsia="Times New Roman" w:hAnsi="Courier" w:cs="Courier New"/>
                 <w:sz w:val="22"/>
                 <w:szCs w:val="22"/>
               </w:rPr>
@@ -3503,7 +3466,7 @@
             </w:r>
             <w:r>
               <w:rPr>
-                <w:rFonts w:ascii="Courier New" w:eastAsia="Times New Roman" w:hAnsi="Courier New" w:cs="Courier New"/>
+                <w:rFonts w:ascii="Courier" w:eastAsia="Times New Roman" w:hAnsi="Courier" w:cs="Courier New"/>
                 <w:sz w:val="22"/>
                 <w:szCs w:val="22"/>
               </w:rPr>
@@ -3513,14 +3476,14 @@
           <w:p>
             <w:pPr>
               <w:rPr>
-                <w:rFonts w:ascii="Courier New" w:eastAsia="Times New Roman" w:hAnsi="Courier New" w:cs="Courier New"/>
-                <w:sz w:val="22"/>
-                <w:szCs w:val="22"/>
-              </w:rPr>
-            </w:pPr>
-            <w:r>
-              <w:rPr>
-                <w:rFonts w:ascii="Courier New" w:eastAsia="Times New Roman" w:hAnsi="Courier New" w:cs="Courier New"/>
+                <w:rFonts w:ascii="Courier" w:eastAsia="Times New Roman" w:hAnsi="Courier" w:cs="Courier New"/>
+                <w:sz w:val="22"/>
+                <w:szCs w:val="22"/>
+              </w:rPr>
+            </w:pPr>
+            <w:r>
+              <w:rPr>
+                <w:rFonts w:ascii="Courier" w:eastAsia="Times New Roman" w:hAnsi="Courier" w:cs="Courier New"/>
                 <w:sz w:val="22"/>
                 <w:szCs w:val="22"/>
               </w:rPr>
@@ -3529,7 +3492,7 @@
             <w:proofErr w:type="spellStart"/>
             <w:r>
               <w:rPr>
-                <w:rFonts w:ascii="Courier New" w:eastAsia="Times New Roman" w:hAnsi="Courier New" w:cs="Courier New"/>
+                <w:rFonts w:ascii="Courier" w:eastAsia="Times New Roman" w:hAnsi="Courier" w:cs="Courier New"/>
                 <w:sz w:val="22"/>
                 <w:szCs w:val="22"/>
               </w:rPr>
@@ -3538,7 +3501,7 @@
             <w:proofErr w:type="spellEnd"/>
             <w:r>
               <w:rPr>
-                <w:rFonts w:ascii="Courier New" w:eastAsia="Times New Roman" w:hAnsi="Courier New" w:cs="Courier New"/>
+                <w:rFonts w:ascii="Courier" w:eastAsia="Times New Roman" w:hAnsi="Courier" w:cs="Courier New"/>
                 <w:sz w:val="22"/>
                 <w:szCs w:val="22"/>
               </w:rPr>
@@ -3547,7 +3510,7 @@
             <w:proofErr w:type="spellStart"/>
             <w:r>
               <w:rPr>
-                <w:rFonts w:ascii="Courier New" w:eastAsia="Times New Roman" w:hAnsi="Courier New" w:cs="Courier New"/>
+                <w:rFonts w:ascii="Courier" w:eastAsia="Times New Roman" w:hAnsi="Courier" w:cs="Courier New"/>
                 <w:sz w:val="22"/>
                 <w:szCs w:val="22"/>
               </w:rPr>
@@ -3556,7 +3519,7 @@
             <w:proofErr w:type="spellEnd"/>
             <w:r>
               <w:rPr>
-                <w:rFonts w:ascii="Courier New" w:eastAsia="Times New Roman" w:hAnsi="Courier New" w:cs="Courier New"/>
+                <w:rFonts w:ascii="Courier" w:eastAsia="Times New Roman" w:hAnsi="Courier" w:cs="Courier New"/>
                 <w:sz w:val="22"/>
                 <w:szCs w:val="22"/>
               </w:rPr>
@@ -3564,7 +3527,7 @@
             </w:r>
             <w:r>
               <w:rPr>
-                <w:rFonts w:ascii="Courier New" w:eastAsia="Times New Roman" w:hAnsi="Courier New" w:cs="Courier New"/>
+                <w:rFonts w:ascii="Courier" w:eastAsia="Times New Roman" w:hAnsi="Courier" w:cs="Courier New"/>
                 <w:sz w:val="22"/>
                 <w:szCs w:val="22"/>
               </w:rPr>
@@ -3574,14 +3537,14 @@
           <w:p>
             <w:pPr>
               <w:rPr>
-                <w:rFonts w:ascii="Courier New" w:eastAsia="Times New Roman" w:hAnsi="Courier New" w:cs="Courier New"/>
-                <w:sz w:val="22"/>
-                <w:szCs w:val="22"/>
-              </w:rPr>
-            </w:pPr>
-            <w:r>
-              <w:rPr>
-                <w:rFonts w:ascii="Courier New" w:eastAsia="Times New Roman" w:hAnsi="Courier New" w:cs="Courier New"/>
+                <w:rFonts w:ascii="Courier" w:eastAsia="Times New Roman" w:hAnsi="Courier" w:cs="Courier New"/>
+                <w:sz w:val="22"/>
+                <w:szCs w:val="22"/>
+              </w:rPr>
+            </w:pPr>
+            <w:r>
+              <w:rPr>
+                <w:rFonts w:ascii="Courier" w:eastAsia="Times New Roman" w:hAnsi="Courier" w:cs="Courier New"/>
                 <w:sz w:val="22"/>
                 <w:szCs w:val="22"/>
               </w:rPr>
@@ -3589,7 +3552,7 @@
             </w:r>
             <w:r>
               <w:rPr>
-                <w:rFonts w:ascii="Courier New" w:eastAsia="Times New Roman" w:hAnsi="Courier New" w:cs="Courier New"/>
+                <w:rFonts w:ascii="Courier" w:eastAsia="Times New Roman" w:hAnsi="Courier" w:cs="Courier New"/>
                 <w:sz w:val="22"/>
                 <w:szCs w:val="22"/>
               </w:rPr>
@@ -3599,14 +3562,14 @@
           <w:p>
             <w:pPr>
               <w:rPr>
-                <w:rFonts w:ascii="Courier New" w:eastAsia="Times New Roman" w:hAnsi="Courier New" w:cs="Courier New"/>
-                <w:sz w:val="22"/>
-                <w:szCs w:val="22"/>
-              </w:rPr>
-            </w:pPr>
-            <w:r>
-              <w:rPr>
-                <w:rFonts w:ascii="Courier New" w:eastAsia="Times New Roman" w:hAnsi="Courier New" w:cs="Courier New"/>
+                <w:rFonts w:ascii="Courier" w:eastAsia="Times New Roman" w:hAnsi="Courier" w:cs="Courier New"/>
+                <w:sz w:val="22"/>
+                <w:szCs w:val="22"/>
+              </w:rPr>
+            </w:pPr>
+            <w:r>
+              <w:rPr>
+                <w:rFonts w:ascii="Courier" w:eastAsia="Times New Roman" w:hAnsi="Courier" w:cs="Courier New"/>
                 <w:sz w:val="22"/>
                 <w:szCs w:val="22"/>
               </w:rPr>
@@ -3615,7 +3578,7 @@
             <w:proofErr w:type="spellStart"/>
             <w:r>
               <w:rPr>
-                <w:rFonts w:ascii="Courier New" w:eastAsia="Times New Roman" w:hAnsi="Courier New" w:cs="Courier New"/>
+                <w:rFonts w:ascii="Courier" w:eastAsia="Times New Roman" w:hAnsi="Courier" w:cs="Courier New"/>
                 <w:sz w:val="22"/>
                 <w:szCs w:val="22"/>
               </w:rPr>
@@ -3624,7 +3587,7 @@
             <w:proofErr w:type="spellEnd"/>
             <w:r>
               <w:rPr>
-                <w:rFonts w:ascii="Courier New" w:eastAsia="Times New Roman" w:hAnsi="Courier New" w:cs="Courier New"/>
+                <w:rFonts w:ascii="Courier" w:eastAsia="Times New Roman" w:hAnsi="Courier" w:cs="Courier New"/>
                 <w:sz w:val="22"/>
                 <w:szCs w:val="22"/>
               </w:rPr>
@@ -3632,7 +3595,7 @@
             </w:r>
             <w:r>
               <w:rPr>
-                <w:rFonts w:ascii="Courier New" w:eastAsia="Times New Roman" w:hAnsi="Courier New" w:cs="Courier New"/>
+                <w:rFonts w:ascii="Courier" w:eastAsia="Times New Roman" w:hAnsi="Courier" w:cs="Courier New"/>
                 <w:sz w:val="22"/>
                 <w:szCs w:val="22"/>
               </w:rPr>
@@ -3642,14 +3605,14 @@
           <w:p>
             <w:pPr>
               <w:rPr>
-                <w:rFonts w:ascii="Courier New" w:eastAsia="Times New Roman" w:hAnsi="Courier New" w:cs="Courier New"/>
-                <w:sz w:val="22"/>
-                <w:szCs w:val="22"/>
-              </w:rPr>
-            </w:pPr>
-            <w:r>
-              <w:rPr>
-                <w:rFonts w:ascii="Courier New" w:eastAsia="Times New Roman" w:hAnsi="Courier New" w:cs="Courier New"/>
+                <w:rFonts w:ascii="Courier" w:eastAsia="Times New Roman" w:hAnsi="Courier" w:cs="Courier New"/>
+                <w:sz w:val="22"/>
+                <w:szCs w:val="22"/>
+              </w:rPr>
+            </w:pPr>
+            <w:r>
+              <w:rPr>
+                <w:rFonts w:ascii="Courier" w:eastAsia="Times New Roman" w:hAnsi="Courier" w:cs="Courier New"/>
                 <w:sz w:val="22"/>
                 <w:szCs w:val="22"/>
               </w:rPr>
@@ -3657,7 +3620,7 @@
             </w:r>
             <w:r>
               <w:rPr>
-                <w:rFonts w:ascii="Courier New" w:eastAsia="Times New Roman" w:hAnsi="Courier New" w:cs="Courier New"/>
+                <w:rFonts w:ascii="Courier" w:eastAsia="Times New Roman" w:hAnsi="Courier" w:cs="Courier New"/>
                 <w:sz w:val="22"/>
                 <w:szCs w:val="22"/>
               </w:rPr>
@@ -3667,14 +3630,14 @@
           <w:p>
             <w:pPr>
               <w:rPr>
-                <w:rFonts w:ascii="Courier New" w:eastAsia="Times New Roman" w:hAnsi="Courier New" w:cs="Courier New"/>
-                <w:sz w:val="22"/>
-                <w:szCs w:val="22"/>
-              </w:rPr>
-            </w:pPr>
-            <w:r>
-              <w:rPr>
-                <w:rFonts w:ascii="Courier New" w:eastAsia="Times New Roman" w:hAnsi="Courier New" w:cs="Courier New"/>
+                <w:rFonts w:ascii="Courier" w:eastAsia="Times New Roman" w:hAnsi="Courier" w:cs="Courier New"/>
+                <w:sz w:val="22"/>
+                <w:szCs w:val="22"/>
+              </w:rPr>
+            </w:pPr>
+            <w:r>
+              <w:rPr>
+                <w:rFonts w:ascii="Courier" w:eastAsia="Times New Roman" w:hAnsi="Courier" w:cs="Courier New"/>
                 <w:sz w:val="22"/>
                 <w:szCs w:val="22"/>
               </w:rPr>
@@ -3682,7 +3645,7 @@
             </w:r>
             <w:r>
               <w:rPr>
-                <w:rFonts w:ascii="Courier New" w:eastAsia="Times New Roman" w:hAnsi="Courier New" w:cs="Courier New"/>
+                <w:rFonts w:ascii="Courier" w:eastAsia="Times New Roman" w:hAnsi="Courier" w:cs="Courier New"/>
                 <w:sz w:val="22"/>
                 <w:szCs w:val="22"/>
               </w:rPr>
@@ -3692,14 +3655,14 @@
           <w:p>
             <w:pPr>
               <w:rPr>
-                <w:rFonts w:ascii="Courier New" w:eastAsia="Times New Roman" w:hAnsi="Courier New" w:cs="Courier New"/>
-                <w:sz w:val="22"/>
-                <w:szCs w:val="22"/>
-              </w:rPr>
-            </w:pPr>
-            <w:r>
-              <w:rPr>
-                <w:rFonts w:ascii="Courier New" w:eastAsia="Times New Roman" w:hAnsi="Courier New" w:cs="Courier New"/>
+                <w:rFonts w:ascii="Courier" w:eastAsia="Times New Roman" w:hAnsi="Courier" w:cs="Courier New"/>
+                <w:sz w:val="22"/>
+                <w:szCs w:val="22"/>
+              </w:rPr>
+            </w:pPr>
+            <w:r>
+              <w:rPr>
+                <w:rFonts w:ascii="Courier" w:eastAsia="Times New Roman" w:hAnsi="Courier" w:cs="Courier New"/>
                 <w:sz w:val="22"/>
                 <w:szCs w:val="22"/>
               </w:rPr>
@@ -3708,7 +3671,7 @@
             <w:proofErr w:type="spellStart"/>
             <w:r>
               <w:rPr>
-                <w:rFonts w:ascii="Courier New" w:eastAsia="Times New Roman" w:hAnsi="Courier New" w:cs="Courier New"/>
+                <w:rFonts w:ascii="Courier" w:eastAsia="Times New Roman" w:hAnsi="Courier" w:cs="Courier New"/>
                 <w:sz w:val="22"/>
                 <w:szCs w:val="22"/>
               </w:rPr>
@@ -3717,7 +3680,7 @@
             <w:proofErr w:type="spellEnd"/>
             <w:r>
               <w:rPr>
-                <w:rFonts w:ascii="Courier New" w:eastAsia="Times New Roman" w:hAnsi="Courier New" w:cs="Courier New"/>
+                <w:rFonts w:ascii="Courier" w:eastAsia="Times New Roman" w:hAnsi="Courier" w:cs="Courier New"/>
                 <w:sz w:val="22"/>
                 <w:szCs w:val="22"/>
               </w:rPr>
@@ -3726,7 +3689,7 @@
             <w:proofErr w:type="spellStart"/>
             <w:r>
               <w:rPr>
-                <w:rFonts w:ascii="Courier New" w:eastAsia="Times New Roman" w:hAnsi="Courier New" w:cs="Courier New"/>
+                <w:rFonts w:ascii="Courier" w:eastAsia="Times New Roman" w:hAnsi="Courier" w:cs="Courier New"/>
                 <w:sz w:val="22"/>
                 <w:szCs w:val="22"/>
               </w:rPr>
@@ -3735,7 +3698,7 @@
             <w:proofErr w:type="spellEnd"/>
             <w:r>
               <w:rPr>
-                <w:rFonts w:ascii="Courier New" w:eastAsia="Times New Roman" w:hAnsi="Courier New" w:cs="Courier New"/>
+                <w:rFonts w:ascii="Courier" w:eastAsia="Times New Roman" w:hAnsi="Courier" w:cs="Courier New"/>
                 <w:sz w:val="22"/>
                 <w:szCs w:val="22"/>
               </w:rPr>
@@ -3743,7 +3706,7 @@
             </w:r>
             <w:r>
               <w:rPr>
-                <w:rFonts w:ascii="Courier New" w:eastAsia="Times New Roman" w:hAnsi="Courier New" w:cs="Courier New"/>
+                <w:rFonts w:ascii="Courier" w:eastAsia="Times New Roman" w:hAnsi="Courier" w:cs="Courier New"/>
                 <w:sz w:val="22"/>
                 <w:szCs w:val="22"/>
               </w:rPr>
@@ -3753,14 +3716,14 @@
           <w:p>
             <w:pPr>
               <w:rPr>
-                <w:rFonts w:ascii="Courier New" w:eastAsia="Times New Roman" w:hAnsi="Courier New" w:cs="Courier New"/>
-                <w:sz w:val="22"/>
-                <w:szCs w:val="22"/>
-              </w:rPr>
-            </w:pPr>
-            <w:r>
-              <w:rPr>
-                <w:rFonts w:ascii="Courier New" w:eastAsia="Times New Roman" w:hAnsi="Courier New" w:cs="Courier New"/>
+                <w:rFonts w:ascii="Courier" w:eastAsia="Times New Roman" w:hAnsi="Courier" w:cs="Courier New"/>
+                <w:sz w:val="22"/>
+                <w:szCs w:val="22"/>
+              </w:rPr>
+            </w:pPr>
+            <w:r>
+              <w:rPr>
+                <w:rFonts w:ascii="Courier" w:eastAsia="Times New Roman" w:hAnsi="Courier" w:cs="Courier New"/>
                 <w:sz w:val="22"/>
                 <w:szCs w:val="22"/>
               </w:rPr>
@@ -3768,7 +3731,7 @@
             </w:r>
             <w:r>
               <w:rPr>
-                <w:rFonts w:ascii="Courier New" w:eastAsia="Times New Roman" w:hAnsi="Courier New" w:cs="Courier New"/>
+                <w:rFonts w:ascii="Courier" w:eastAsia="Times New Roman" w:hAnsi="Courier" w:cs="Courier New"/>
                 <w:sz w:val="22"/>
                 <w:szCs w:val="22"/>
               </w:rPr>
@@ -3778,14 +3741,14 @@
           <w:p>
             <w:pPr>
               <w:rPr>
-                <w:rFonts w:ascii="Courier New" w:eastAsia="Times New Roman" w:hAnsi="Courier New" w:cs="Courier New"/>
-                <w:sz w:val="22"/>
-                <w:szCs w:val="22"/>
-              </w:rPr>
-            </w:pPr>
-            <w:r>
-              <w:rPr>
-                <w:rFonts w:ascii="Courier New" w:eastAsia="Times New Roman" w:hAnsi="Courier New" w:cs="Courier New"/>
+                <w:rFonts w:ascii="Courier" w:eastAsia="Times New Roman" w:hAnsi="Courier" w:cs="Courier New"/>
+                <w:sz w:val="22"/>
+                <w:szCs w:val="22"/>
+              </w:rPr>
+            </w:pPr>
+            <w:r>
+              <w:rPr>
+                <w:rFonts w:ascii="Courier" w:eastAsia="Times New Roman" w:hAnsi="Courier" w:cs="Courier New"/>
                 <w:sz w:val="22"/>
                 <w:szCs w:val="22"/>
               </w:rPr>
@@ -3793,7 +3756,7 @@
             </w:r>
             <w:r>
               <w:rPr>
-                <w:rFonts w:ascii="Courier New" w:eastAsia="Times New Roman" w:hAnsi="Courier New" w:cs="Courier New"/>
+                <w:rFonts w:ascii="Courier" w:eastAsia="Times New Roman" w:hAnsi="Courier" w:cs="Courier New"/>
                 <w:sz w:val="22"/>
                 <w:szCs w:val="22"/>
               </w:rPr>
@@ -3803,14 +3766,14 @@
           <w:p>
             <w:pPr>
               <w:rPr>
-                <w:rFonts w:ascii="Courier New" w:eastAsia="Times New Roman" w:hAnsi="Courier New" w:cs="Courier New"/>
-                <w:sz w:val="22"/>
-                <w:szCs w:val="22"/>
-              </w:rPr>
-            </w:pPr>
-            <w:r>
-              <w:rPr>
-                <w:rFonts w:ascii="Courier New" w:eastAsia="Times New Roman" w:hAnsi="Courier New" w:cs="Courier New"/>
+                <w:rFonts w:ascii="Courier" w:eastAsia="Times New Roman" w:hAnsi="Courier" w:cs="Courier New"/>
+                <w:sz w:val="22"/>
+                <w:szCs w:val="22"/>
+              </w:rPr>
+            </w:pPr>
+            <w:r>
+              <w:rPr>
+                <w:rFonts w:ascii="Courier" w:eastAsia="Times New Roman" w:hAnsi="Courier" w:cs="Courier New"/>
                 <w:sz w:val="22"/>
                 <w:szCs w:val="22"/>
               </w:rPr>
@@ -3819,7 +3782,7 @@
             <w:proofErr w:type="spellStart"/>
             <w:r>
               <w:rPr>
-                <w:rFonts w:ascii="Courier New" w:eastAsia="Times New Roman" w:hAnsi="Courier New" w:cs="Courier New"/>
+                <w:rFonts w:ascii="Courier" w:eastAsia="Times New Roman" w:hAnsi="Courier" w:cs="Courier New"/>
                 <w:sz w:val="22"/>
                 <w:szCs w:val="22"/>
               </w:rPr>
@@ -3828,7 +3791,7 @@
             <w:proofErr w:type="spellEnd"/>
             <w:r>
               <w:rPr>
-                <w:rFonts w:ascii="Courier New" w:eastAsia="Times New Roman" w:hAnsi="Courier New" w:cs="Courier New"/>
+                <w:rFonts w:ascii="Courier" w:eastAsia="Times New Roman" w:hAnsi="Courier" w:cs="Courier New"/>
                 <w:sz w:val="22"/>
                 <w:szCs w:val="22"/>
               </w:rPr>
@@ -3837,7 +3800,7 @@
             <w:proofErr w:type="spellStart"/>
             <w:r>
               <w:rPr>
-                <w:rFonts w:ascii="Courier New" w:eastAsia="Times New Roman" w:hAnsi="Courier New" w:cs="Courier New"/>
+                <w:rFonts w:ascii="Courier" w:eastAsia="Times New Roman" w:hAnsi="Courier" w:cs="Courier New"/>
                 <w:sz w:val="22"/>
                 <w:szCs w:val="22"/>
               </w:rPr>
@@ -3846,7 +3809,7 @@
             <w:proofErr w:type="spellEnd"/>
             <w:r>
               <w:rPr>
-                <w:rFonts w:ascii="Courier New" w:eastAsia="Times New Roman" w:hAnsi="Courier New" w:cs="Courier New"/>
+                <w:rFonts w:ascii="Courier" w:eastAsia="Times New Roman" w:hAnsi="Courier" w:cs="Courier New"/>
                 <w:sz w:val="22"/>
                 <w:szCs w:val="22"/>
               </w:rPr>
@@ -3854,7 +3817,7 @@
             </w:r>
             <w:r>
               <w:rPr>
-                <w:rFonts w:ascii="Courier New" w:eastAsia="Times New Roman" w:hAnsi="Courier New" w:cs="Courier New"/>
+                <w:rFonts w:ascii="Courier" w:eastAsia="Times New Roman" w:hAnsi="Courier" w:cs="Courier New"/>
                 <w:sz w:val="22"/>
                 <w:szCs w:val="22"/>
               </w:rPr>
@@ -3864,14 +3827,14 @@
           <w:p>
             <w:pPr>
               <w:rPr>
-                <w:rFonts w:ascii="Courier New" w:eastAsia="Times New Roman" w:hAnsi="Courier New" w:cs="Courier New"/>
-                <w:sz w:val="22"/>
-                <w:szCs w:val="22"/>
-              </w:rPr>
-            </w:pPr>
-            <w:r>
-              <w:rPr>
-                <w:rFonts w:ascii="Courier New" w:eastAsia="Times New Roman" w:hAnsi="Courier New" w:cs="Courier New"/>
+                <w:rFonts w:ascii="Courier" w:eastAsia="Times New Roman" w:hAnsi="Courier" w:cs="Courier New"/>
+                <w:sz w:val="22"/>
+                <w:szCs w:val="22"/>
+              </w:rPr>
+            </w:pPr>
+            <w:r>
+              <w:rPr>
+                <w:rFonts w:ascii="Courier" w:eastAsia="Times New Roman" w:hAnsi="Courier" w:cs="Courier New"/>
                 <w:sz w:val="22"/>
                 <w:szCs w:val="22"/>
               </w:rPr>
@@ -3880,7 +3843,7 @@
             <w:proofErr w:type="gramStart"/>
             <w:r>
               <w:rPr>
-                <w:rFonts w:ascii="Courier New" w:eastAsia="Times New Roman" w:hAnsi="Courier New" w:cs="Courier New"/>
+                <w:rFonts w:ascii="Courier" w:eastAsia="Times New Roman" w:hAnsi="Courier" w:cs="Courier New"/>
                 <w:sz w:val="22"/>
                 <w:szCs w:val="22"/>
               </w:rPr>
@@ -3889,7 +3852,7 @@
             <w:proofErr w:type="gramEnd"/>
             <w:r>
               <w:rPr>
-                <w:rFonts w:ascii="Courier New" w:eastAsia="Times New Roman" w:hAnsi="Courier New" w:cs="Courier New"/>
+                <w:rFonts w:ascii="Courier" w:eastAsia="Times New Roman" w:hAnsi="Courier" w:cs="Courier New"/>
                 <w:sz w:val="22"/>
                 <w:szCs w:val="22"/>
               </w:rPr>
@@ -3897,7 +3860,7 @@
             </w:r>
             <w:r>
               <w:rPr>
-                <w:rFonts w:ascii="Courier New" w:eastAsia="Times New Roman" w:hAnsi="Courier New" w:cs="Courier New"/>
+                <w:rFonts w:ascii="Courier" w:eastAsia="Times New Roman" w:hAnsi="Courier" w:cs="Courier New"/>
                 <w:sz w:val="22"/>
                 <w:szCs w:val="22"/>
               </w:rPr>
@@ -3907,14 +3870,14 @@
           <w:p>
             <w:pPr>
               <w:rPr>
-                <w:rFonts w:ascii="Courier New" w:eastAsia="Times New Roman" w:hAnsi="Courier New" w:cs="Courier New"/>
-                <w:sz w:val="22"/>
-                <w:szCs w:val="22"/>
-              </w:rPr>
-            </w:pPr>
-            <w:r>
-              <w:rPr>
-                <w:rFonts w:ascii="Courier New" w:eastAsia="Times New Roman" w:hAnsi="Courier New" w:cs="Courier New"/>
+                <w:rFonts w:ascii="Courier" w:eastAsia="Times New Roman" w:hAnsi="Courier" w:cs="Courier New"/>
+                <w:sz w:val="22"/>
+                <w:szCs w:val="22"/>
+              </w:rPr>
+            </w:pPr>
+            <w:r>
+              <w:rPr>
+                <w:rFonts w:ascii="Courier" w:eastAsia="Times New Roman" w:hAnsi="Courier" w:cs="Courier New"/>
                 <w:sz w:val="22"/>
                 <w:szCs w:val="22"/>
               </w:rPr>
@@ -3922,7 +3885,7 @@
             </w:r>
             <w:r>
               <w:rPr>
-                <w:rFonts w:ascii="Courier New" w:eastAsia="Times New Roman" w:hAnsi="Courier New" w:cs="Courier New"/>
+                <w:rFonts w:ascii="Courier" w:eastAsia="Times New Roman" w:hAnsi="Courier" w:cs="Courier New"/>
                 <w:sz w:val="22"/>
                 <w:szCs w:val="22"/>
               </w:rPr>
@@ -3932,14 +3895,14 @@
           <w:p>
             <w:pPr>
               <w:rPr>
-                <w:rFonts w:ascii="Courier New" w:eastAsia="Times New Roman" w:hAnsi="Courier New" w:cs="Courier New"/>
-                <w:sz w:val="22"/>
-                <w:szCs w:val="22"/>
-              </w:rPr>
-            </w:pPr>
-            <w:r>
-              <w:rPr>
-                <w:rFonts w:ascii="Courier New" w:eastAsia="Times New Roman" w:hAnsi="Courier New" w:cs="Courier New"/>
+                <w:rFonts w:ascii="Courier" w:eastAsia="Times New Roman" w:hAnsi="Courier" w:cs="Courier New"/>
+                <w:sz w:val="22"/>
+                <w:szCs w:val="22"/>
+              </w:rPr>
+            </w:pPr>
+            <w:r>
+              <w:rPr>
+                <w:rFonts w:ascii="Courier" w:eastAsia="Times New Roman" w:hAnsi="Courier" w:cs="Courier New"/>
                 <w:sz w:val="22"/>
                 <w:szCs w:val="22"/>
               </w:rPr>
@@ -3948,7 +3911,7 @@
             <w:proofErr w:type="spellStart"/>
             <w:r>
               <w:rPr>
-                <w:rFonts w:ascii="Courier New" w:eastAsia="Times New Roman" w:hAnsi="Courier New" w:cs="Courier New"/>
+                <w:rFonts w:ascii="Courier" w:eastAsia="Times New Roman" w:hAnsi="Courier" w:cs="Courier New"/>
                 <w:sz w:val="22"/>
                 <w:szCs w:val="22"/>
               </w:rPr>
@@ -3957,7 +3920,7 @@
             <w:proofErr w:type="spellEnd"/>
             <w:r>
               <w:rPr>
-                <w:rFonts w:ascii="Courier New" w:eastAsia="Times New Roman" w:hAnsi="Courier New" w:cs="Courier New"/>
+                <w:rFonts w:ascii="Courier" w:eastAsia="Times New Roman" w:hAnsi="Courier" w:cs="Courier New"/>
                 <w:sz w:val="22"/>
                 <w:szCs w:val="22"/>
               </w:rPr>
@@ -3965,7 +3928,7 @@
             </w:r>
             <w:r>
               <w:rPr>
-                <w:rFonts w:ascii="Courier New" w:eastAsia="Times New Roman" w:hAnsi="Courier New" w:cs="Courier New"/>
+                <w:rFonts w:ascii="Courier" w:eastAsia="Times New Roman" w:hAnsi="Courier" w:cs="Courier New"/>
                 <w:sz w:val="22"/>
                 <w:szCs w:val="22"/>
               </w:rPr>
@@ -3975,14 +3938,14 @@
           <w:p>
             <w:pPr>
               <w:rPr>
-                <w:rFonts w:ascii="Courier New" w:eastAsia="Times New Roman" w:hAnsi="Courier New" w:cs="Courier New"/>
-                <w:sz w:val="22"/>
-                <w:szCs w:val="22"/>
-              </w:rPr>
-            </w:pPr>
-            <w:r>
-              <w:rPr>
-                <w:rFonts w:ascii="Courier New" w:eastAsia="Times New Roman" w:hAnsi="Courier New" w:cs="Courier New"/>
+                <w:rFonts w:ascii="Courier" w:eastAsia="Times New Roman" w:hAnsi="Courier" w:cs="Courier New"/>
+                <w:sz w:val="22"/>
+                <w:szCs w:val="22"/>
+              </w:rPr>
+            </w:pPr>
+            <w:r>
+              <w:rPr>
+                <w:rFonts w:ascii="Courier" w:eastAsia="Times New Roman" w:hAnsi="Courier" w:cs="Courier New"/>
                 <w:sz w:val="22"/>
                 <w:szCs w:val="22"/>
               </w:rPr>
@@ -3991,7 +3954,7 @@
             <w:proofErr w:type="spellStart"/>
             <w:r>
               <w:rPr>
-                <w:rFonts w:ascii="Courier New" w:eastAsia="Times New Roman" w:hAnsi="Courier New" w:cs="Courier New"/>
+                <w:rFonts w:ascii="Courier" w:eastAsia="Times New Roman" w:hAnsi="Courier" w:cs="Courier New"/>
                 <w:sz w:val="22"/>
                 <w:szCs w:val="22"/>
               </w:rPr>
@@ -4000,7 +3963,7 @@
             <w:proofErr w:type="spellEnd"/>
             <w:r>
               <w:rPr>
-                <w:rFonts w:ascii="Courier New" w:eastAsia="Times New Roman" w:hAnsi="Courier New" w:cs="Courier New"/>
+                <w:rFonts w:ascii="Courier" w:eastAsia="Times New Roman" w:hAnsi="Courier" w:cs="Courier New"/>
                 <w:sz w:val="22"/>
                 <w:szCs w:val="22"/>
               </w:rPr>
@@ -4009,7 +3972,7 @@
             <w:proofErr w:type="spellStart"/>
             <w:r>
               <w:rPr>
-                <w:rFonts w:ascii="Courier New" w:eastAsia="Times New Roman" w:hAnsi="Courier New" w:cs="Courier New"/>
+                <w:rFonts w:ascii="Courier" w:eastAsia="Times New Roman" w:hAnsi="Courier" w:cs="Courier New"/>
                 <w:sz w:val="22"/>
                 <w:szCs w:val="22"/>
               </w:rPr>
@@ -4018,7 +3981,7 @@
             <w:proofErr w:type="spellEnd"/>
             <w:r>
               <w:rPr>
-                <w:rFonts w:ascii="Courier New" w:eastAsia="Times New Roman" w:hAnsi="Courier New" w:cs="Courier New"/>
+                <w:rFonts w:ascii="Courier" w:eastAsia="Times New Roman" w:hAnsi="Courier" w:cs="Courier New"/>
                 <w:sz w:val="22"/>
                 <w:szCs w:val="22"/>
               </w:rPr>
@@ -4026,7 +3989,7 @@
             </w:r>
             <w:r>
               <w:rPr>
-                <w:rFonts w:ascii="Courier New" w:eastAsia="Times New Roman" w:hAnsi="Courier New" w:cs="Courier New"/>
+                <w:rFonts w:ascii="Courier" w:eastAsia="Times New Roman" w:hAnsi="Courier" w:cs="Courier New"/>
                 <w:sz w:val="22"/>
                 <w:szCs w:val="22"/>
               </w:rPr>
@@ -4036,14 +3999,14 @@
           <w:p>
             <w:pPr>
               <w:rPr>
-                <w:rFonts w:ascii="Courier New" w:eastAsia="Times New Roman" w:hAnsi="Courier New" w:cs="Courier New"/>
-                <w:sz w:val="22"/>
-                <w:szCs w:val="22"/>
-              </w:rPr>
-            </w:pPr>
-            <w:r>
-              <w:rPr>
-                <w:rFonts w:ascii="Courier New" w:eastAsia="Times New Roman" w:hAnsi="Courier New" w:cs="Courier New"/>
+                <w:rFonts w:ascii="Courier" w:eastAsia="Times New Roman" w:hAnsi="Courier" w:cs="Courier New"/>
+                <w:sz w:val="22"/>
+                <w:szCs w:val="22"/>
+              </w:rPr>
+            </w:pPr>
+            <w:r>
+              <w:rPr>
+                <w:rFonts w:ascii="Courier" w:eastAsia="Times New Roman" w:hAnsi="Courier" w:cs="Courier New"/>
                 <w:sz w:val="22"/>
                 <w:szCs w:val="22"/>
               </w:rPr>
@@ -4051,7 +4014,7 @@
             </w:r>
             <w:r>
               <w:rPr>
-                <w:rFonts w:ascii="Courier New" w:eastAsia="Times New Roman" w:hAnsi="Courier New" w:cs="Courier New"/>
+                <w:rFonts w:ascii="Courier" w:eastAsia="Times New Roman" w:hAnsi="Courier" w:cs="Courier New"/>
                 <w:sz w:val="22"/>
                 <w:szCs w:val="22"/>
               </w:rPr>
@@ -4062,14 +4025,14 @@
             <w:pPr>
               <w:shd w:val="clear" w:color="auto" w:fill="601C18"/>
               <w:rPr>
-                <w:rFonts w:ascii="Courier New" w:eastAsia="Times New Roman" w:hAnsi="Courier New" w:cs="Courier New"/>
-                <w:sz w:val="22"/>
-                <w:szCs w:val="22"/>
-              </w:rPr>
-            </w:pPr>
-            <w:r>
-              <w:rPr>
-                <w:rFonts w:ascii="Courier New" w:eastAsia="Times New Roman" w:hAnsi="Courier New" w:cs="Courier New"/>
+                <w:rFonts w:ascii="Courier" w:eastAsia="Times New Roman" w:hAnsi="Courier" w:cs="Courier New"/>
+                <w:sz w:val="22"/>
+                <w:szCs w:val="22"/>
+              </w:rPr>
+            </w:pPr>
+            <w:r>
+              <w:rPr>
+                <w:rFonts w:ascii="Courier" w:eastAsia="Times New Roman" w:hAnsi="Courier" w:cs="Courier New"/>
                 <w:sz w:val="22"/>
                 <w:szCs w:val="22"/>
               </w:rPr>
@@ -4077,7 +4040,7 @@
             </w:r>
             <w:r>
               <w:rPr>
-                <w:rFonts w:ascii="Courier New" w:eastAsia="Times New Roman" w:hAnsi="Courier New" w:cs="Courier New"/>
+                <w:rFonts w:ascii="Courier" w:eastAsia="Times New Roman" w:hAnsi="Courier" w:cs="Courier New"/>
                 <w:sz w:val="22"/>
                 <w:szCs w:val="22"/>
               </w:rPr>
@@ -4087,14 +4050,14 @@
           <w:p>
             <w:pPr>
               <w:rPr>
-                <w:rFonts w:ascii="Courier New" w:eastAsia="Times New Roman" w:hAnsi="Courier New" w:cs="Courier New"/>
-                <w:sz w:val="22"/>
-                <w:szCs w:val="22"/>
-              </w:rPr>
-            </w:pPr>
-            <w:r>
-              <w:rPr>
-                <w:rFonts w:ascii="Courier New" w:eastAsia="Times New Roman" w:hAnsi="Courier New" w:cs="Courier New"/>
+                <w:rFonts w:ascii="Courier" w:eastAsia="Times New Roman" w:hAnsi="Courier" w:cs="Courier New"/>
+                <w:sz w:val="22"/>
+                <w:szCs w:val="22"/>
+              </w:rPr>
+            </w:pPr>
+            <w:r>
+              <w:rPr>
+                <w:rFonts w:ascii="Courier" w:eastAsia="Times New Roman" w:hAnsi="Courier" w:cs="Courier New"/>
                 <w:sz w:val="22"/>
                 <w:szCs w:val="22"/>
               </w:rPr>
@@ -4102,7 +4065,7 @@
             </w:r>
             <w:r>
               <w:rPr>
-                <w:rFonts w:ascii="Courier New" w:eastAsia="Times New Roman" w:hAnsi="Courier New" w:cs="Courier New"/>
+                <w:rFonts w:ascii="Courier" w:eastAsia="Times New Roman" w:hAnsi="Courier" w:cs="Courier New"/>
                 <w:sz w:val="22"/>
                 <w:szCs w:val="22"/>
               </w:rPr>
@@ -4117,14 +4080,14 @@
           <w:p>
             <w:pPr>
               <w:rPr>
-                <w:rFonts w:ascii="Courier New" w:eastAsia="Times New Roman" w:hAnsi="Courier New" w:cs="Courier New"/>
-                <w:sz w:val="22"/>
-                <w:szCs w:val="22"/>
-              </w:rPr>
-            </w:pPr>
-            <w:r>
-              <w:rPr>
-                <w:rFonts w:ascii="Courier New" w:eastAsia="Times New Roman" w:hAnsi="Courier New" w:cs="Courier New"/>
+                <w:rFonts w:ascii="Courier" w:eastAsia="Times New Roman" w:hAnsi="Courier" w:cs="Courier New"/>
+                <w:sz w:val="22"/>
+                <w:szCs w:val="22"/>
+              </w:rPr>
+            </w:pPr>
+            <w:r>
+              <w:rPr>
+                <w:rFonts w:ascii="Courier" w:eastAsia="Times New Roman" w:hAnsi="Courier" w:cs="Courier New"/>
                 <w:sz w:val="22"/>
                 <w:szCs w:val="22"/>
               </w:rPr>
@@ -4134,14 +4097,14 @@
           <w:p>
             <w:pPr>
               <w:rPr>
-                <w:rFonts w:ascii="Courier New" w:eastAsia="Times New Roman" w:hAnsi="Courier New" w:cs="Courier New"/>
-                <w:sz w:val="22"/>
-                <w:szCs w:val="22"/>
-              </w:rPr>
-            </w:pPr>
-            <w:r>
-              <w:rPr>
-                <w:rFonts w:ascii="Courier New" w:eastAsia="Times New Roman" w:hAnsi="Courier New" w:cs="Courier New"/>
+                <w:rFonts w:ascii="Courier" w:eastAsia="Times New Roman" w:hAnsi="Courier" w:cs="Courier New"/>
+                <w:sz w:val="22"/>
+                <w:szCs w:val="22"/>
+              </w:rPr>
+            </w:pPr>
+            <w:r>
+              <w:rPr>
+                <w:rFonts w:ascii="Courier" w:eastAsia="Times New Roman" w:hAnsi="Courier" w:cs="Courier New"/>
                 <w:sz w:val="22"/>
                 <w:szCs w:val="22"/>
               </w:rPr>
@@ -4150,7 +4113,7 @@
             <w:proofErr w:type="spellStart"/>
             <w:r>
               <w:rPr>
-                <w:rFonts w:ascii="Courier New" w:eastAsia="Times New Roman" w:hAnsi="Courier New" w:cs="Courier New"/>
+                <w:rFonts w:ascii="Courier" w:eastAsia="Times New Roman" w:hAnsi="Courier" w:cs="Courier New"/>
                 <w:sz w:val="22"/>
                 <w:szCs w:val="22"/>
               </w:rPr>
@@ -4159,7 +4122,7 @@
             <w:proofErr w:type="spellEnd"/>
             <w:r>
               <w:rPr>
-                <w:rFonts w:ascii="Courier New" w:eastAsia="Times New Roman" w:hAnsi="Courier New" w:cs="Courier New"/>
+                <w:rFonts w:ascii="Courier" w:eastAsia="Times New Roman" w:hAnsi="Courier" w:cs="Courier New"/>
                 <w:sz w:val="22"/>
                 <w:szCs w:val="22"/>
               </w:rPr>
@@ -4170,14 +4133,14 @@
             <w:pPr>
               <w:shd w:val="clear" w:color="auto" w:fill="295E52"/>
               <w:rPr>
-                <w:rFonts w:ascii="Courier New" w:eastAsia="Times New Roman" w:hAnsi="Courier New" w:cs="Courier New"/>
-                <w:sz w:val="22"/>
-                <w:szCs w:val="22"/>
-              </w:rPr>
-            </w:pPr>
-            <w:r>
-              <w:rPr>
-                <w:rFonts w:ascii="Courier New" w:eastAsia="Times New Roman" w:hAnsi="Courier New" w:cs="Courier New"/>
+                <w:rFonts w:ascii="Courier" w:eastAsia="Times New Roman" w:hAnsi="Courier" w:cs="Courier New"/>
+                <w:sz w:val="22"/>
+                <w:szCs w:val="22"/>
+              </w:rPr>
+            </w:pPr>
+            <w:r>
+              <w:rPr>
+                <w:rFonts w:ascii="Courier" w:eastAsia="Times New Roman" w:hAnsi="Courier" w:cs="Courier New"/>
                 <w:sz w:val="22"/>
                 <w:szCs w:val="22"/>
               </w:rPr>
@@ -4186,7 +4149,7 @@
             <w:proofErr w:type="spellStart"/>
             <w:r>
               <w:rPr>
-                <w:rFonts w:ascii="Courier New" w:eastAsia="Times New Roman" w:hAnsi="Courier New" w:cs="Courier New"/>
+                <w:rFonts w:ascii="Courier" w:eastAsia="Times New Roman" w:hAnsi="Courier" w:cs="Courier New"/>
                 <w:sz w:val="22"/>
                 <w:szCs w:val="22"/>
               </w:rPr>
@@ -4195,7 +4158,7 @@
             <w:proofErr w:type="spellEnd"/>
             <w:r>
               <w:rPr>
-                <w:rFonts w:ascii="Courier New" w:eastAsia="Times New Roman" w:hAnsi="Courier New" w:cs="Courier New"/>
+                <w:rFonts w:ascii="Courier" w:eastAsia="Times New Roman" w:hAnsi="Courier" w:cs="Courier New"/>
                 <w:sz w:val="22"/>
                 <w:szCs w:val="22"/>
               </w:rPr>
@@ -4205,14 +4168,14 @@
           <w:p>
             <w:pPr>
               <w:rPr>
-                <w:rFonts w:ascii="Courier New" w:eastAsia="Times New Roman" w:hAnsi="Courier New" w:cs="Courier New"/>
-                <w:sz w:val="22"/>
-                <w:szCs w:val="22"/>
-              </w:rPr>
-            </w:pPr>
-            <w:r>
-              <w:rPr>
-                <w:rFonts w:ascii="Courier New" w:eastAsia="Times New Roman" w:hAnsi="Courier New" w:cs="Courier New"/>
+                <w:rFonts w:ascii="Courier" w:eastAsia="Times New Roman" w:hAnsi="Courier" w:cs="Courier New"/>
+                <w:sz w:val="22"/>
+                <w:szCs w:val="22"/>
+              </w:rPr>
+            </w:pPr>
+            <w:r>
+              <w:rPr>
+                <w:rFonts w:ascii="Courier" w:eastAsia="Times New Roman" w:hAnsi="Courier" w:cs="Courier New"/>
                 <w:sz w:val="22"/>
                 <w:szCs w:val="22"/>
               </w:rPr>
@@ -4222,14 +4185,14 @@
           <w:p>
             <w:pPr>
               <w:rPr>
-                <w:rFonts w:ascii="Courier New" w:eastAsia="Times New Roman" w:hAnsi="Courier New" w:cs="Courier New"/>
-                <w:sz w:val="22"/>
-                <w:szCs w:val="22"/>
-              </w:rPr>
-            </w:pPr>
-            <w:r>
-              <w:rPr>
-                <w:rFonts w:ascii="Courier New" w:eastAsia="Times New Roman" w:hAnsi="Courier New" w:cs="Courier New"/>
+                <w:rFonts w:ascii="Courier" w:eastAsia="Times New Roman" w:hAnsi="Courier" w:cs="Courier New"/>
+                <w:sz w:val="22"/>
+                <w:szCs w:val="22"/>
+              </w:rPr>
+            </w:pPr>
+            <w:r>
+              <w:rPr>
+                <w:rFonts w:ascii="Courier" w:eastAsia="Times New Roman" w:hAnsi="Courier" w:cs="Courier New"/>
                 <w:sz w:val="22"/>
                 <w:szCs w:val="22"/>
               </w:rPr>
@@ -4238,7 +4201,7 @@
             <w:proofErr w:type="spellStart"/>
             <w:r>
               <w:rPr>
-                <w:rFonts w:ascii="Courier New" w:eastAsia="Times New Roman" w:hAnsi="Courier New" w:cs="Courier New"/>
+                <w:rFonts w:ascii="Courier" w:eastAsia="Times New Roman" w:hAnsi="Courier" w:cs="Courier New"/>
                 <w:sz w:val="22"/>
                 <w:szCs w:val="22"/>
               </w:rPr>
@@ -4247,7 +4210,7 @@
             <w:proofErr w:type="spellEnd"/>
             <w:r>
               <w:rPr>
-                <w:rFonts w:ascii="Courier New" w:eastAsia="Times New Roman" w:hAnsi="Courier New" w:cs="Courier New"/>
+                <w:rFonts w:ascii="Courier" w:eastAsia="Times New Roman" w:hAnsi="Courier" w:cs="Courier New"/>
                 <w:sz w:val="22"/>
                 <w:szCs w:val="22"/>
               </w:rPr>
@@ -4256,7 +4219,7 @@
             <w:proofErr w:type="spellStart"/>
             <w:r>
               <w:rPr>
-                <w:rFonts w:ascii="Courier New" w:eastAsia="Times New Roman" w:hAnsi="Courier New" w:cs="Courier New"/>
+                <w:rFonts w:ascii="Courier" w:eastAsia="Times New Roman" w:hAnsi="Courier" w:cs="Courier New"/>
                 <w:sz w:val="22"/>
                 <w:szCs w:val="22"/>
               </w:rPr>
@@ -4265,7 +4228,7 @@
             <w:proofErr w:type="spellEnd"/>
             <w:r>
               <w:rPr>
-                <w:rFonts w:ascii="Courier New" w:eastAsia="Times New Roman" w:hAnsi="Courier New" w:cs="Courier New"/>
+                <w:rFonts w:ascii="Courier" w:eastAsia="Times New Roman" w:hAnsi="Courier" w:cs="Courier New"/>
                 <w:sz w:val="22"/>
                 <w:szCs w:val="22"/>
               </w:rPr>
@@ -4275,14 +4238,14 @@
           <w:p>
             <w:pPr>
               <w:rPr>
-                <w:rFonts w:ascii="Courier New" w:eastAsia="Times New Roman" w:hAnsi="Courier New" w:cs="Courier New"/>
-                <w:sz w:val="22"/>
-                <w:szCs w:val="22"/>
-              </w:rPr>
-            </w:pPr>
-            <w:r>
-              <w:rPr>
-                <w:rFonts w:ascii="Courier New" w:eastAsia="Times New Roman" w:hAnsi="Courier New" w:cs="Courier New"/>
+                <w:rFonts w:ascii="Courier" w:eastAsia="Times New Roman" w:hAnsi="Courier" w:cs="Courier New"/>
+                <w:sz w:val="22"/>
+                <w:szCs w:val="22"/>
+              </w:rPr>
+            </w:pPr>
+            <w:r>
+              <w:rPr>
+                <w:rFonts w:ascii="Courier" w:eastAsia="Times New Roman" w:hAnsi="Courier" w:cs="Courier New"/>
                 <w:sz w:val="22"/>
                 <w:szCs w:val="22"/>
               </w:rPr>
@@ -4291,7 +4254,7 @@
             <w:proofErr w:type="spellStart"/>
             <w:r>
               <w:rPr>
-                <w:rFonts w:ascii="Courier New" w:eastAsia="Times New Roman" w:hAnsi="Courier New" w:cs="Courier New"/>
+                <w:rFonts w:ascii="Courier" w:eastAsia="Times New Roman" w:hAnsi="Courier" w:cs="Courier New"/>
                 <w:sz w:val="22"/>
                 <w:szCs w:val="22"/>
               </w:rPr>
@@ -4300,7 +4263,7 @@
             <w:proofErr w:type="spellEnd"/>
             <w:r>
               <w:rPr>
-                <w:rFonts w:ascii="Courier New" w:eastAsia="Times New Roman" w:hAnsi="Courier New" w:cs="Courier New"/>
+                <w:rFonts w:ascii="Courier" w:eastAsia="Times New Roman" w:hAnsi="Courier" w:cs="Courier New"/>
                 <w:sz w:val="22"/>
                 <w:szCs w:val="22"/>
               </w:rPr>
@@ -4309,7 +4272,7 @@
             <w:proofErr w:type="spellStart"/>
             <w:r>
               <w:rPr>
-                <w:rFonts w:ascii="Courier New" w:eastAsia="Times New Roman" w:hAnsi="Courier New" w:cs="Courier New"/>
+                <w:rFonts w:ascii="Courier" w:eastAsia="Times New Roman" w:hAnsi="Courier" w:cs="Courier New"/>
                 <w:sz w:val="22"/>
                 <w:szCs w:val="22"/>
               </w:rPr>
@@ -4318,7 +4281,7 @@
             <w:proofErr w:type="spellEnd"/>
             <w:r>
               <w:rPr>
-                <w:rFonts w:ascii="Courier New" w:eastAsia="Times New Roman" w:hAnsi="Courier New" w:cs="Courier New"/>
+                <w:rFonts w:ascii="Courier" w:eastAsia="Times New Roman" w:hAnsi="Courier" w:cs="Courier New"/>
                 <w:sz w:val="22"/>
                 <w:szCs w:val="22"/>
               </w:rPr>
@@ -4328,14 +4291,14 @@
           <w:p>
             <w:pPr>
               <w:rPr>
-                <w:rFonts w:ascii="Courier New" w:eastAsia="Times New Roman" w:hAnsi="Courier New" w:cs="Courier New"/>
-                <w:sz w:val="22"/>
-                <w:szCs w:val="22"/>
-              </w:rPr>
-            </w:pPr>
-            <w:r>
-              <w:rPr>
-                <w:rFonts w:ascii="Courier New" w:eastAsia="Times New Roman" w:hAnsi="Courier New" w:cs="Courier New"/>
+                <w:rFonts w:ascii="Courier" w:eastAsia="Times New Roman" w:hAnsi="Courier" w:cs="Courier New"/>
+                <w:sz w:val="22"/>
+                <w:szCs w:val="22"/>
+              </w:rPr>
+            </w:pPr>
+            <w:r>
+              <w:rPr>
+                <w:rFonts w:ascii="Courier" w:eastAsia="Times New Roman" w:hAnsi="Courier" w:cs="Courier New"/>
                 <w:sz w:val="22"/>
                 <w:szCs w:val="22"/>
               </w:rPr>
@@ -4344,7 +4307,7 @@
             <w:proofErr w:type="spellStart"/>
             <w:r>
               <w:rPr>
-                <w:rFonts w:ascii="Courier New" w:eastAsia="Times New Roman" w:hAnsi="Courier New" w:cs="Courier New"/>
+                <w:rFonts w:ascii="Courier" w:eastAsia="Times New Roman" w:hAnsi="Courier" w:cs="Courier New"/>
                 <w:sz w:val="22"/>
                 <w:szCs w:val="22"/>
               </w:rPr>
@@ -4353,7 +4316,7 @@
             <w:proofErr w:type="spellEnd"/>
             <w:r>
               <w:rPr>
-                <w:rFonts w:ascii="Courier New" w:eastAsia="Times New Roman" w:hAnsi="Courier New" w:cs="Courier New"/>
+                <w:rFonts w:ascii="Courier" w:eastAsia="Times New Roman" w:hAnsi="Courier" w:cs="Courier New"/>
                 <w:sz w:val="22"/>
                 <w:szCs w:val="22"/>
               </w:rPr>
@@ -4362,7 +4325,7 @@
             <w:proofErr w:type="spellStart"/>
             <w:r>
               <w:rPr>
-                <w:rFonts w:ascii="Courier New" w:eastAsia="Times New Roman" w:hAnsi="Courier New" w:cs="Courier New"/>
+                <w:rFonts w:ascii="Courier" w:eastAsia="Times New Roman" w:hAnsi="Courier" w:cs="Courier New"/>
                 <w:sz w:val="22"/>
                 <w:szCs w:val="22"/>
               </w:rPr>
@@ -4371,7 +4334,7 @@
             <w:proofErr w:type="spellEnd"/>
             <w:r>
               <w:rPr>
-                <w:rFonts w:ascii="Courier New" w:eastAsia="Times New Roman" w:hAnsi="Courier New" w:cs="Courier New"/>
+                <w:rFonts w:ascii="Courier" w:eastAsia="Times New Roman" w:hAnsi="Courier" w:cs="Courier New"/>
                 <w:sz w:val="22"/>
                 <w:szCs w:val="22"/>
               </w:rPr>
@@ -4381,14 +4344,14 @@
           <w:p>
             <w:pPr>
               <w:rPr>
-                <w:rFonts w:ascii="Courier New" w:eastAsia="Times New Roman" w:hAnsi="Courier New" w:cs="Courier New"/>
-                <w:sz w:val="22"/>
-                <w:szCs w:val="22"/>
-              </w:rPr>
-            </w:pPr>
-            <w:r>
-              <w:rPr>
-                <w:rFonts w:ascii="Courier New" w:eastAsia="Times New Roman" w:hAnsi="Courier New" w:cs="Courier New"/>
+                <w:rFonts w:ascii="Courier" w:eastAsia="Times New Roman" w:hAnsi="Courier" w:cs="Courier New"/>
+                <w:sz w:val="22"/>
+                <w:szCs w:val="22"/>
+              </w:rPr>
+            </w:pPr>
+            <w:r>
+              <w:rPr>
+                <w:rFonts w:ascii="Courier" w:eastAsia="Times New Roman" w:hAnsi="Courier" w:cs="Courier New"/>
                 <w:sz w:val="22"/>
                 <w:szCs w:val="22"/>
               </w:rPr>
@@ -4398,14 +4361,14 @@
           <w:p>
             <w:pPr>
               <w:rPr>
-                <w:rFonts w:ascii="Courier New" w:eastAsia="Times New Roman" w:hAnsi="Courier New" w:cs="Courier New"/>
-                <w:sz w:val="22"/>
-                <w:szCs w:val="22"/>
-              </w:rPr>
-            </w:pPr>
-            <w:r>
-              <w:rPr>
-                <w:rFonts w:ascii="Courier New" w:eastAsia="Times New Roman" w:hAnsi="Courier New" w:cs="Courier New"/>
+                <w:rFonts w:ascii="Courier" w:eastAsia="Times New Roman" w:hAnsi="Courier" w:cs="Courier New"/>
+                <w:sz w:val="22"/>
+                <w:szCs w:val="22"/>
+              </w:rPr>
+            </w:pPr>
+            <w:r>
+              <w:rPr>
+                <w:rFonts w:ascii="Courier" w:eastAsia="Times New Roman" w:hAnsi="Courier" w:cs="Courier New"/>
                 <w:sz w:val="22"/>
                 <w:szCs w:val="22"/>
               </w:rPr>
@@ -4414,7 +4377,7 @@
             <w:proofErr w:type="spellStart"/>
             <w:r>
               <w:rPr>
-                <w:rFonts w:ascii="Courier New" w:eastAsia="Times New Roman" w:hAnsi="Courier New" w:cs="Courier New"/>
+                <w:rFonts w:ascii="Courier" w:eastAsia="Times New Roman" w:hAnsi="Courier" w:cs="Courier New"/>
                 <w:sz w:val="22"/>
                 <w:szCs w:val="22"/>
               </w:rPr>
@@ -4423,7 +4386,7 @@
             <w:proofErr w:type="spellEnd"/>
             <w:r>
               <w:rPr>
-                <w:rFonts w:ascii="Courier New" w:eastAsia="Times New Roman" w:hAnsi="Courier New" w:cs="Courier New"/>
+                <w:rFonts w:ascii="Courier" w:eastAsia="Times New Roman" w:hAnsi="Courier" w:cs="Courier New"/>
                 <w:sz w:val="22"/>
                 <w:szCs w:val="22"/>
               </w:rPr>
@@ -4433,14 +4396,14 @@
           <w:p>
             <w:pPr>
               <w:rPr>
-                <w:rFonts w:ascii="Courier New" w:eastAsia="Times New Roman" w:hAnsi="Courier New" w:cs="Courier New"/>
-                <w:sz w:val="22"/>
-                <w:szCs w:val="22"/>
-              </w:rPr>
-            </w:pPr>
-            <w:r>
-              <w:rPr>
-                <w:rFonts w:ascii="Courier New" w:eastAsia="Times New Roman" w:hAnsi="Courier New" w:cs="Courier New"/>
+                <w:rFonts w:ascii="Courier" w:eastAsia="Times New Roman" w:hAnsi="Courier" w:cs="Courier New"/>
+                <w:sz w:val="22"/>
+                <w:szCs w:val="22"/>
+              </w:rPr>
+            </w:pPr>
+            <w:r>
+              <w:rPr>
+                <w:rFonts w:ascii="Courier" w:eastAsia="Times New Roman" w:hAnsi="Courier" w:cs="Courier New"/>
                 <w:sz w:val="22"/>
                 <w:szCs w:val="22"/>
               </w:rPr>
@@ -4450,14 +4413,14 @@
           <w:p>
             <w:pPr>
               <w:rPr>
-                <w:rFonts w:ascii="Courier New" w:eastAsia="Times New Roman" w:hAnsi="Courier New" w:cs="Courier New"/>
-                <w:sz w:val="22"/>
-                <w:szCs w:val="22"/>
-              </w:rPr>
-            </w:pPr>
-            <w:r>
-              <w:rPr>
-                <w:rFonts w:ascii="Courier New" w:eastAsia="Times New Roman" w:hAnsi="Courier New" w:cs="Courier New"/>
+                <w:rFonts w:ascii="Courier" w:eastAsia="Times New Roman" w:hAnsi="Courier" w:cs="Courier New"/>
+                <w:sz w:val="22"/>
+                <w:szCs w:val="22"/>
+              </w:rPr>
+            </w:pPr>
+            <w:r>
+              <w:rPr>
+                <w:rFonts w:ascii="Courier" w:eastAsia="Times New Roman" w:hAnsi="Courier" w:cs="Courier New"/>
                 <w:sz w:val="22"/>
                 <w:szCs w:val="22"/>
               </w:rPr>
@@ -4467,14 +4430,14 @@
           <w:p>
             <w:pPr>
               <w:rPr>
-                <w:rFonts w:ascii="Courier New" w:eastAsia="Times New Roman" w:hAnsi="Courier New" w:cs="Courier New"/>
-                <w:sz w:val="22"/>
-                <w:szCs w:val="22"/>
-              </w:rPr>
-            </w:pPr>
-            <w:r>
-              <w:rPr>
-                <w:rFonts w:ascii="Courier New" w:eastAsia="Times New Roman" w:hAnsi="Courier New" w:cs="Courier New"/>
+                <w:rFonts w:ascii="Courier" w:eastAsia="Times New Roman" w:hAnsi="Courier" w:cs="Courier New"/>
+                <w:sz w:val="22"/>
+                <w:szCs w:val="22"/>
+              </w:rPr>
+            </w:pPr>
+            <w:r>
+              <w:rPr>
+                <w:rFonts w:ascii="Courier" w:eastAsia="Times New Roman" w:hAnsi="Courier" w:cs="Courier New"/>
                 <w:sz w:val="22"/>
                 <w:szCs w:val="22"/>
               </w:rPr>
@@ -4483,7 +4446,7 @@
             <w:proofErr w:type="spellStart"/>
             <w:r>
               <w:rPr>
-                <w:rFonts w:ascii="Courier New" w:eastAsia="Times New Roman" w:hAnsi="Courier New" w:cs="Courier New"/>
+                <w:rFonts w:ascii="Courier" w:eastAsia="Times New Roman" w:hAnsi="Courier" w:cs="Courier New"/>
                 <w:sz w:val="22"/>
                 <w:szCs w:val="22"/>
               </w:rPr>
@@ -4492,7 +4455,7 @@
             <w:proofErr w:type="spellEnd"/>
             <w:r>
               <w:rPr>
-                <w:rFonts w:ascii="Courier New" w:eastAsia="Times New Roman" w:hAnsi="Courier New" w:cs="Courier New"/>
+                <w:rFonts w:ascii="Courier" w:eastAsia="Times New Roman" w:hAnsi="Courier" w:cs="Courier New"/>
                 <w:sz w:val="22"/>
                 <w:szCs w:val="22"/>
               </w:rPr>
@@ -4501,7 +4464,7 @@
             <w:proofErr w:type="spellStart"/>
             <w:r>
               <w:rPr>
-                <w:rFonts w:ascii="Courier New" w:eastAsia="Times New Roman" w:hAnsi="Courier New" w:cs="Courier New"/>
+                <w:rFonts w:ascii="Courier" w:eastAsia="Times New Roman" w:hAnsi="Courier" w:cs="Courier New"/>
                 <w:sz w:val="22"/>
                 <w:szCs w:val="22"/>
               </w:rPr>
@@ -4510,7 +4473,7 @@
             <w:proofErr w:type="spellEnd"/>
             <w:r>
               <w:rPr>
-                <w:rFonts w:ascii="Courier New" w:eastAsia="Times New Roman" w:hAnsi="Courier New" w:cs="Courier New"/>
+                <w:rFonts w:ascii="Courier" w:eastAsia="Times New Roman" w:hAnsi="Courier" w:cs="Courier New"/>
                 <w:sz w:val="22"/>
                 <w:szCs w:val="22"/>
               </w:rPr>
@@ -4520,14 +4483,14 @@
           <w:p>
             <w:pPr>
               <w:rPr>
-                <w:rFonts w:ascii="Courier New" w:eastAsia="Times New Roman" w:hAnsi="Courier New" w:cs="Courier New"/>
-                <w:sz w:val="22"/>
-                <w:szCs w:val="22"/>
-              </w:rPr>
-            </w:pPr>
-            <w:r>
-              <w:rPr>
-                <w:rFonts w:ascii="Courier New" w:eastAsia="Times New Roman" w:hAnsi="Courier New" w:cs="Courier New"/>
+                <w:rFonts w:ascii="Courier" w:eastAsia="Times New Roman" w:hAnsi="Courier" w:cs="Courier New"/>
+                <w:sz w:val="22"/>
+                <w:szCs w:val="22"/>
+              </w:rPr>
+            </w:pPr>
+            <w:r>
+              <w:rPr>
+                <w:rFonts w:ascii="Courier" w:eastAsia="Times New Roman" w:hAnsi="Courier" w:cs="Courier New"/>
                 <w:sz w:val="22"/>
                 <w:szCs w:val="22"/>
               </w:rPr>
@@ -4537,14 +4500,14 @@
           <w:p>
             <w:pPr>
               <w:rPr>
-                <w:rFonts w:ascii="Courier New" w:eastAsia="Times New Roman" w:hAnsi="Courier New" w:cs="Courier New"/>
-                <w:sz w:val="22"/>
-                <w:szCs w:val="22"/>
-              </w:rPr>
-            </w:pPr>
-            <w:r>
-              <w:rPr>
-                <w:rFonts w:ascii="Courier New" w:eastAsia="Times New Roman" w:hAnsi="Courier New" w:cs="Courier New"/>
+                <w:rFonts w:ascii="Courier" w:eastAsia="Times New Roman" w:hAnsi="Courier" w:cs="Courier New"/>
+                <w:sz w:val="22"/>
+                <w:szCs w:val="22"/>
+              </w:rPr>
+            </w:pPr>
+            <w:r>
+              <w:rPr>
+                <w:rFonts w:ascii="Courier" w:eastAsia="Times New Roman" w:hAnsi="Courier" w:cs="Courier New"/>
                 <w:sz w:val="22"/>
                 <w:szCs w:val="22"/>
               </w:rPr>
@@ -4554,14 +4517,14 @@
           <w:p>
             <w:pPr>
               <w:rPr>
-                <w:rFonts w:ascii="Courier New" w:eastAsia="Times New Roman" w:hAnsi="Courier New" w:cs="Courier New"/>
-                <w:sz w:val="22"/>
-                <w:szCs w:val="22"/>
-              </w:rPr>
-            </w:pPr>
-            <w:r>
-              <w:rPr>
-                <w:rFonts w:ascii="Courier New" w:eastAsia="Times New Roman" w:hAnsi="Courier New" w:cs="Courier New"/>
+                <w:rFonts w:ascii="Courier" w:eastAsia="Times New Roman" w:hAnsi="Courier" w:cs="Courier New"/>
+                <w:sz w:val="22"/>
+                <w:szCs w:val="22"/>
+              </w:rPr>
+            </w:pPr>
+            <w:r>
+              <w:rPr>
+                <w:rFonts w:ascii="Courier" w:eastAsia="Times New Roman" w:hAnsi="Courier" w:cs="Courier New"/>
                 <w:sz w:val="22"/>
                 <w:szCs w:val="22"/>
               </w:rPr>
@@ -4570,7 +4533,7 @@
             <w:proofErr w:type="spellStart"/>
             <w:r>
               <w:rPr>
-                <w:rFonts w:ascii="Courier New" w:eastAsia="Times New Roman" w:hAnsi="Courier New" w:cs="Courier New"/>
+                <w:rFonts w:ascii="Courier" w:eastAsia="Times New Roman" w:hAnsi="Courier" w:cs="Courier New"/>
                 <w:sz w:val="22"/>
                 <w:szCs w:val="22"/>
               </w:rPr>
@@ -4579,7 +4542,7 @@
             <w:proofErr w:type="spellEnd"/>
             <w:r>
               <w:rPr>
-                <w:rFonts w:ascii="Courier New" w:eastAsia="Times New Roman" w:hAnsi="Courier New" w:cs="Courier New"/>
+                <w:rFonts w:ascii="Courier" w:eastAsia="Times New Roman" w:hAnsi="Courier" w:cs="Courier New"/>
                 <w:sz w:val="22"/>
                 <w:szCs w:val="22"/>
               </w:rPr>
@@ -4588,7 +4551,7 @@
             <w:proofErr w:type="spellStart"/>
             <w:r>
               <w:rPr>
-                <w:rFonts w:ascii="Courier New" w:eastAsia="Times New Roman" w:hAnsi="Courier New" w:cs="Courier New"/>
+                <w:rFonts w:ascii="Courier" w:eastAsia="Times New Roman" w:hAnsi="Courier" w:cs="Courier New"/>
                 <w:sz w:val="22"/>
                 <w:szCs w:val="22"/>
               </w:rPr>
@@ -4597,7 +4560,7 @@
             <w:proofErr w:type="spellEnd"/>
             <w:r>
               <w:rPr>
-                <w:rFonts w:ascii="Courier New" w:eastAsia="Times New Roman" w:hAnsi="Courier New" w:cs="Courier New"/>
+                <w:rFonts w:ascii="Courier" w:eastAsia="Times New Roman" w:hAnsi="Courier" w:cs="Courier New"/>
                 <w:sz w:val="22"/>
                 <w:szCs w:val="22"/>
               </w:rPr>
@@ -4607,14 +4570,14 @@
           <w:p>
             <w:pPr>
               <w:rPr>
-                <w:rFonts w:ascii="Courier New" w:eastAsia="Times New Roman" w:hAnsi="Courier New" w:cs="Courier New"/>
-                <w:sz w:val="22"/>
-                <w:szCs w:val="22"/>
-              </w:rPr>
-            </w:pPr>
-            <w:r>
-              <w:rPr>
-                <w:rFonts w:ascii="Courier New" w:eastAsia="Times New Roman" w:hAnsi="Courier New" w:cs="Courier New"/>
+                <w:rFonts w:ascii="Courier" w:eastAsia="Times New Roman" w:hAnsi="Courier" w:cs="Courier New"/>
+                <w:sz w:val="22"/>
+                <w:szCs w:val="22"/>
+              </w:rPr>
+            </w:pPr>
+            <w:r>
+              <w:rPr>
+                <w:rFonts w:ascii="Courier" w:eastAsia="Times New Roman" w:hAnsi="Courier" w:cs="Courier New"/>
                 <w:sz w:val="22"/>
                 <w:szCs w:val="22"/>
               </w:rPr>
@@ -4623,7 +4586,7 @@
             <w:proofErr w:type="gramStart"/>
             <w:r>
               <w:rPr>
-                <w:rFonts w:ascii="Courier New" w:eastAsia="Times New Roman" w:hAnsi="Courier New" w:cs="Courier New"/>
+                <w:rFonts w:ascii="Courier" w:eastAsia="Times New Roman" w:hAnsi="Courier" w:cs="Courier New"/>
                 <w:sz w:val="22"/>
                 <w:szCs w:val="22"/>
               </w:rPr>
@@ -4632,7 +4595,7 @@
             <w:proofErr w:type="gramEnd"/>
             <w:r>
               <w:rPr>
-                <w:rFonts w:ascii="Courier New" w:eastAsia="Times New Roman" w:hAnsi="Courier New" w:cs="Courier New"/>
+                <w:rFonts w:ascii="Courier" w:eastAsia="Times New Roman" w:hAnsi="Courier" w:cs="Courier New"/>
                 <w:sz w:val="22"/>
                 <w:szCs w:val="22"/>
               </w:rPr>
@@ -4642,14 +4605,14 @@
           <w:p>
             <w:pPr>
               <w:rPr>
-                <w:rFonts w:ascii="Courier New" w:eastAsia="Times New Roman" w:hAnsi="Courier New" w:cs="Courier New"/>
-                <w:sz w:val="22"/>
-                <w:szCs w:val="22"/>
-              </w:rPr>
-            </w:pPr>
-            <w:r>
-              <w:rPr>
-                <w:rFonts w:ascii="Courier New" w:eastAsia="Times New Roman" w:hAnsi="Courier New" w:cs="Courier New"/>
+                <w:rFonts w:ascii="Courier" w:eastAsia="Times New Roman" w:hAnsi="Courier" w:cs="Courier New"/>
+                <w:sz w:val="22"/>
+                <w:szCs w:val="22"/>
+              </w:rPr>
+            </w:pPr>
+            <w:r>
+              <w:rPr>
+                <w:rFonts w:ascii="Courier" w:eastAsia="Times New Roman" w:hAnsi="Courier" w:cs="Courier New"/>
                 <w:sz w:val="22"/>
                 <w:szCs w:val="22"/>
               </w:rPr>
@@ -4659,14 +4622,14 @@
           <w:p>
             <w:pPr>
               <w:rPr>
-                <w:rFonts w:ascii="Courier New" w:eastAsia="Times New Roman" w:hAnsi="Courier New" w:cs="Courier New"/>
-                <w:sz w:val="22"/>
-                <w:szCs w:val="22"/>
-              </w:rPr>
-            </w:pPr>
-            <w:r>
-              <w:rPr>
-                <w:rFonts w:ascii="Courier New" w:eastAsia="Times New Roman" w:hAnsi="Courier New" w:cs="Courier New"/>
+                <w:rFonts w:ascii="Courier" w:eastAsia="Times New Roman" w:hAnsi="Courier" w:cs="Courier New"/>
+                <w:sz w:val="22"/>
+                <w:szCs w:val="22"/>
+              </w:rPr>
+            </w:pPr>
+            <w:r>
+              <w:rPr>
+                <w:rFonts w:ascii="Courier" w:eastAsia="Times New Roman" w:hAnsi="Courier" w:cs="Courier New"/>
                 <w:sz w:val="22"/>
                 <w:szCs w:val="22"/>
               </w:rPr>
@@ -4675,7 +4638,7 @@
             <w:proofErr w:type="spellStart"/>
             <w:r>
               <w:rPr>
-                <w:rFonts w:ascii="Courier New" w:eastAsia="Times New Roman" w:hAnsi="Courier New" w:cs="Courier New"/>
+                <w:rFonts w:ascii="Courier" w:eastAsia="Times New Roman" w:hAnsi="Courier" w:cs="Courier New"/>
                 <w:sz w:val="22"/>
                 <w:szCs w:val="22"/>
               </w:rPr>
@@ -4684,7 +4647,7 @@
             <w:proofErr w:type="spellEnd"/>
             <w:r>
               <w:rPr>
-                <w:rFonts w:ascii="Courier New" w:eastAsia="Times New Roman" w:hAnsi="Courier New" w:cs="Courier New"/>
+                <w:rFonts w:ascii="Courier" w:eastAsia="Times New Roman" w:hAnsi="Courier" w:cs="Courier New"/>
                 <w:sz w:val="22"/>
                 <w:szCs w:val="22"/>
               </w:rPr>
@@ -4694,14 +4657,14 @@
           <w:p>
             <w:pPr>
               <w:rPr>
-                <w:rFonts w:ascii="Courier New" w:eastAsia="Times New Roman" w:hAnsi="Courier New" w:cs="Courier New"/>
-                <w:sz w:val="22"/>
-                <w:szCs w:val="22"/>
-              </w:rPr>
-            </w:pPr>
-            <w:r>
-              <w:rPr>
-                <w:rFonts w:ascii="Courier New" w:eastAsia="Times New Roman" w:hAnsi="Courier New" w:cs="Courier New"/>
+                <w:rFonts w:ascii="Courier" w:eastAsia="Times New Roman" w:hAnsi="Courier" w:cs="Courier New"/>
+                <w:sz w:val="22"/>
+                <w:szCs w:val="22"/>
+              </w:rPr>
+            </w:pPr>
+            <w:r>
+              <w:rPr>
+                <w:rFonts w:ascii="Courier" w:eastAsia="Times New Roman" w:hAnsi="Courier" w:cs="Courier New"/>
                 <w:sz w:val="22"/>
                 <w:szCs w:val="22"/>
               </w:rPr>
@@ -4710,7 +4673,7 @@
             <w:proofErr w:type="spellStart"/>
             <w:r>
               <w:rPr>
-                <w:rFonts w:ascii="Courier New" w:eastAsia="Times New Roman" w:hAnsi="Courier New" w:cs="Courier New"/>
+                <w:rFonts w:ascii="Courier" w:eastAsia="Times New Roman" w:hAnsi="Courier" w:cs="Courier New"/>
                 <w:sz w:val="22"/>
                 <w:szCs w:val="22"/>
               </w:rPr>
@@ -4719,7 +4682,7 @@
             <w:proofErr w:type="spellEnd"/>
             <w:r>
               <w:rPr>
-                <w:rFonts w:ascii="Courier New" w:eastAsia="Times New Roman" w:hAnsi="Courier New" w:cs="Courier New"/>
+                <w:rFonts w:ascii="Courier" w:eastAsia="Times New Roman" w:hAnsi="Courier" w:cs="Courier New"/>
                 <w:sz w:val="22"/>
                 <w:szCs w:val="22"/>
               </w:rPr>
@@ -4728,7 +4691,7 @@
             <w:proofErr w:type="spellStart"/>
             <w:r>
               <w:rPr>
-                <w:rFonts w:ascii="Courier New" w:eastAsia="Times New Roman" w:hAnsi="Courier New" w:cs="Courier New"/>
+                <w:rFonts w:ascii="Courier" w:eastAsia="Times New Roman" w:hAnsi="Courier" w:cs="Courier New"/>
                 <w:sz w:val="22"/>
                 <w:szCs w:val="22"/>
               </w:rPr>
@@ -4737,7 +4700,7 @@
             <w:proofErr w:type="spellEnd"/>
             <w:r>
               <w:rPr>
-                <w:rFonts w:ascii="Courier New" w:eastAsia="Times New Roman" w:hAnsi="Courier New" w:cs="Courier New"/>
+                <w:rFonts w:ascii="Courier" w:eastAsia="Times New Roman" w:hAnsi="Courier" w:cs="Courier New"/>
                 <w:sz w:val="22"/>
                 <w:szCs w:val="22"/>
               </w:rPr>
@@ -4747,14 +4710,14 @@
           <w:p>
             <w:pPr>
               <w:rPr>
-                <w:rFonts w:ascii="Courier New" w:eastAsia="Times New Roman" w:hAnsi="Courier New" w:cs="Courier New"/>
-                <w:sz w:val="22"/>
-                <w:szCs w:val="22"/>
-              </w:rPr>
-            </w:pPr>
-            <w:r>
-              <w:rPr>
-                <w:rFonts w:ascii="Courier New" w:eastAsia="Times New Roman" w:hAnsi="Courier New" w:cs="Courier New"/>
+                <w:rFonts w:ascii="Courier" w:eastAsia="Times New Roman" w:hAnsi="Courier" w:cs="Courier New"/>
+                <w:sz w:val="22"/>
+                <w:szCs w:val="22"/>
+              </w:rPr>
+            </w:pPr>
+            <w:r>
+              <w:rPr>
+                <w:rFonts w:ascii="Courier" w:eastAsia="Times New Roman" w:hAnsi="Courier" w:cs="Courier New"/>
                 <w:sz w:val="22"/>
                 <w:szCs w:val="22"/>
               </w:rPr>
@@ -4764,14 +4727,14 @@
           <w:p>
             <w:pPr>
               <w:rPr>
-                <w:rFonts w:ascii="Courier New" w:eastAsia="Times New Roman" w:hAnsi="Courier New" w:cs="Courier New"/>
-                <w:sz w:val="22"/>
-                <w:szCs w:val="22"/>
-              </w:rPr>
-            </w:pPr>
-            <w:r>
-              <w:rPr>
-                <w:rFonts w:ascii="Courier New" w:eastAsia="Times New Roman" w:hAnsi="Courier New" w:cs="Courier New"/>
+                <w:rFonts w:ascii="Courier" w:eastAsia="Times New Roman" w:hAnsi="Courier" w:cs="Courier New"/>
+                <w:sz w:val="22"/>
+                <w:szCs w:val="22"/>
+              </w:rPr>
+            </w:pPr>
+            <w:r>
+              <w:rPr>
+                <w:rFonts w:ascii="Courier" w:eastAsia="Times New Roman" w:hAnsi="Courier" w:cs="Courier New"/>
                 <w:sz w:val="22"/>
                 <w:szCs w:val="22"/>
               </w:rPr>
@@ -4781,7 +4744,7 @@
           <w:p>
             <w:pPr>
               <w:rPr>
-                <w:rFonts w:ascii="Courier New" w:eastAsia="Times New Roman" w:hAnsi="Courier New" w:cs="Courier New"/>
+                <w:rFonts w:ascii="Courier" w:eastAsia="Times New Roman" w:hAnsi="Courier" w:cs="Courier New"/>
                 <w:sz w:val="22"/>
                 <w:szCs w:val="22"/>
               </w:rPr>
@@ -5553,18 +5516,24 @@
           <w:p>
             <w:pPr>
               <w:rPr>
-                <w:rFonts w:eastAsia="Times New Roman" w:cstheme="minorHAnsi"/>
-              </w:rPr>
-            </w:pPr>
-            <w:r>
-              <w:rPr>
-                <w:rFonts w:eastAsia="Times New Roman" w:cstheme="minorHAnsi"/>
+                <w:rFonts w:ascii="Courier" w:eastAsia="Times New Roman" w:hAnsi="Courier" w:cs="Courier New"/>
+                <w:sz w:val="22"/>
+                <w:szCs w:val="22"/>
+              </w:rPr>
+            </w:pPr>
+            <w:r>
+              <w:rPr>
+                <w:rFonts w:ascii="Courier" w:eastAsia="Times New Roman" w:hAnsi="Courier" w:cs="Courier New"/>
+                <w:sz w:val="22"/>
+                <w:szCs w:val="22"/>
               </w:rPr>
               <w:t>&lt;product&gt;</w:t>
             </w:r>
             <w:r>
               <w:rPr>
-                <w:rFonts w:eastAsia="Times New Roman" w:cstheme="minorHAnsi"/>
+                <w:rFonts w:ascii="Courier" w:eastAsia="Times New Roman" w:hAnsi="Courier" w:cs="Courier New"/>
+                <w:sz w:val="22"/>
+                <w:szCs w:val="22"/>
               </w:rPr>
               <w:tab/>
             </w:r>
@@ -5572,46 +5541,60 @@
           <w:p>
             <w:pPr>
               <w:rPr>
-                <w:rFonts w:eastAsia="Times New Roman" w:cstheme="minorHAnsi"/>
-              </w:rPr>
-            </w:pPr>
-            <w:r>
-              <w:rPr>
-                <w:rFonts w:eastAsia="Times New Roman" w:cstheme="minorHAnsi"/>
+                <w:rFonts w:ascii="Courier" w:eastAsia="Times New Roman" w:hAnsi="Courier" w:cs="Courier New"/>
+                <w:sz w:val="22"/>
+                <w:szCs w:val="22"/>
+              </w:rPr>
+            </w:pPr>
+            <w:r>
+              <w:rPr>
+                <w:rFonts w:ascii="Courier" w:eastAsia="Times New Roman" w:hAnsi="Courier" w:cs="Courier New"/>
+                <w:sz w:val="22"/>
+                <w:szCs w:val="22"/>
               </w:rPr>
               <w:t xml:space="preserve">  &lt;</w:t>
             </w:r>
             <w:proofErr w:type="spellStart"/>
             <w:r>
               <w:rPr>
-                <w:rFonts w:eastAsia="Times New Roman" w:cstheme="minorHAnsi"/>
+                <w:rFonts w:ascii="Courier" w:eastAsia="Times New Roman" w:hAnsi="Courier" w:cs="Courier New"/>
+                <w:sz w:val="22"/>
+                <w:szCs w:val="22"/>
               </w:rPr>
               <w:t>productType</w:t>
             </w:r>
             <w:proofErr w:type="spellEnd"/>
             <w:r>
               <w:rPr>
-                <w:rFonts w:eastAsia="Times New Roman" w:cstheme="minorHAnsi"/>
+                <w:rFonts w:ascii="Courier" w:eastAsia="Times New Roman" w:hAnsi="Courier" w:cs="Courier New"/>
+                <w:sz w:val="22"/>
+                <w:szCs w:val="22"/>
               </w:rPr>
               <w:t>&gt;Debt collection&lt;/</w:t>
             </w:r>
             <w:proofErr w:type="spellStart"/>
             <w:r>
               <w:rPr>
-                <w:rFonts w:eastAsia="Times New Roman" w:cstheme="minorHAnsi"/>
+                <w:rFonts w:ascii="Courier" w:eastAsia="Times New Roman" w:hAnsi="Courier" w:cs="Courier New"/>
+                <w:sz w:val="22"/>
+                <w:szCs w:val="22"/>
               </w:rPr>
               <w:t>productType</w:t>
             </w:r>
             <w:proofErr w:type="spellEnd"/>
             <w:r>
               <w:rPr>
-                <w:rFonts w:eastAsia="Times New Roman" w:cstheme="minorHAnsi"/>
+                <w:rFonts w:ascii="Courier" w:eastAsia="Times New Roman" w:hAnsi="Courier" w:cs="Courier New"/>
+                <w:sz w:val="22"/>
+                <w:szCs w:val="22"/>
               </w:rPr>
               <w:t>&gt;</w:t>
             </w:r>
             <w:r>
               <w:rPr>
-                <w:rFonts w:eastAsia="Times New Roman" w:cstheme="minorHAnsi"/>
+                <w:rFonts w:ascii="Courier" w:eastAsia="Times New Roman" w:hAnsi="Courier" w:cs="Courier New"/>
+                <w:sz w:val="22"/>
+                <w:szCs w:val="22"/>
               </w:rPr>
               <w:tab/>
             </w:r>
@@ -5619,18 +5602,24 @@
           <w:p>
             <w:pPr>
               <w:rPr>
-                <w:rFonts w:eastAsia="Times New Roman" w:cstheme="minorHAnsi"/>
-              </w:rPr>
-            </w:pPr>
-            <w:r>
-              <w:rPr>
-                <w:rFonts w:eastAsia="Times New Roman" w:cstheme="minorHAnsi"/>
+                <w:rFonts w:ascii="Courier" w:eastAsia="Times New Roman" w:hAnsi="Courier" w:cs="Courier New"/>
+                <w:sz w:val="22"/>
+                <w:szCs w:val="22"/>
+              </w:rPr>
+            </w:pPr>
+            <w:r>
+              <w:rPr>
+                <w:rFonts w:ascii="Courier" w:eastAsia="Times New Roman" w:hAnsi="Courier" w:cs="Courier New"/>
+                <w:sz w:val="22"/>
+                <w:szCs w:val="22"/>
               </w:rPr>
               <w:t xml:space="preserve">  &lt;subproduct&gt;Medical&lt;/subproduct&gt;</w:t>
             </w:r>
             <w:r>
               <w:rPr>
-                <w:rFonts w:eastAsia="Times New Roman" w:cstheme="minorHAnsi"/>
+                <w:rFonts w:ascii="Courier" w:eastAsia="Times New Roman" w:hAnsi="Courier" w:cs="Courier New"/>
+                <w:sz w:val="22"/>
+                <w:szCs w:val="22"/>
               </w:rPr>
               <w:tab/>
             </w:r>
@@ -5638,18 +5627,24 @@
           <w:p>
             <w:pPr>
               <w:rPr>
-                <w:rFonts w:eastAsia="Times New Roman" w:cstheme="minorHAnsi"/>
-              </w:rPr>
-            </w:pPr>
-            <w:r>
-              <w:rPr>
-                <w:rFonts w:eastAsia="Times New Roman" w:cstheme="minorHAnsi"/>
+                <w:rFonts w:ascii="Courier" w:eastAsia="Times New Roman" w:hAnsi="Courier" w:cs="Courier New"/>
+                <w:sz w:val="22"/>
+                <w:szCs w:val="22"/>
+              </w:rPr>
+            </w:pPr>
+            <w:r>
+              <w:rPr>
+                <w:rFonts w:ascii="Courier" w:eastAsia="Times New Roman" w:hAnsi="Courier" w:cs="Courier New"/>
+                <w:sz w:val="22"/>
+                <w:szCs w:val="22"/>
               </w:rPr>
               <w:t>&lt;/product&gt;</w:t>
             </w:r>
             <w:r>
               <w:rPr>
-                <w:rFonts w:eastAsia="Times New Roman" w:cstheme="minorHAnsi"/>
+                <w:rFonts w:ascii="Courier" w:eastAsia="Times New Roman" w:hAnsi="Courier" w:cs="Courier New"/>
+                <w:sz w:val="22"/>
+                <w:szCs w:val="22"/>
               </w:rPr>
               <w:tab/>
             </w:r>
@@ -5658,32 +5653,42 @@
             <w:pPr>
               <w:shd w:val="clear" w:color="auto" w:fill="601C18"/>
               <w:rPr>
-                <w:rFonts w:eastAsia="Times New Roman" w:cstheme="minorHAnsi"/>
-              </w:rPr>
-            </w:pPr>
-            <w:r>
-              <w:rPr>
-                <w:rFonts w:eastAsia="Times New Roman" w:cstheme="minorHAnsi"/>
+                <w:rFonts w:ascii="Courier" w:eastAsia="Times New Roman" w:hAnsi="Courier" w:cs="Courier New"/>
+                <w:sz w:val="22"/>
+                <w:szCs w:val="22"/>
+              </w:rPr>
+            </w:pPr>
+            <w:r>
+              <w:rPr>
+                <w:rFonts w:ascii="Courier" w:eastAsia="Times New Roman" w:hAnsi="Courier" w:cs="Courier New"/>
+                <w:sz w:val="22"/>
+                <w:szCs w:val="22"/>
               </w:rPr>
               <w:t xml:space="preserve">&lt;response </w:t>
             </w:r>
             <w:proofErr w:type="spellStart"/>
             <w:r>
               <w:rPr>
-                <w:rFonts w:eastAsia="Times New Roman" w:cstheme="minorHAnsi"/>
+                <w:rFonts w:ascii="Courier" w:eastAsia="Times New Roman" w:hAnsi="Courier" w:cs="Courier New"/>
+                <w:sz w:val="22"/>
+                <w:szCs w:val="22"/>
               </w:rPr>
               <w:t>consumerDisputed</w:t>
             </w:r>
             <w:proofErr w:type="spellEnd"/>
             <w:r>
               <w:rPr>
-                <w:rFonts w:eastAsia="Times New Roman" w:cstheme="minorHAnsi"/>
+                <w:rFonts w:ascii="Courier" w:eastAsia="Times New Roman" w:hAnsi="Courier" w:cs="Courier New"/>
+                <w:sz w:val="22"/>
+                <w:szCs w:val="22"/>
               </w:rPr>
               <w:t>="N" timely="N"&gt;</w:t>
             </w:r>
             <w:r>
               <w:rPr>
-                <w:rFonts w:eastAsia="Times New Roman" w:cstheme="minorHAnsi"/>
+                <w:rFonts w:ascii="Courier" w:eastAsia="Times New Roman" w:hAnsi="Courier" w:cs="Courier New"/>
+                <w:sz w:val="22"/>
+                <w:szCs w:val="22"/>
               </w:rPr>
               <w:tab/>
             </w:r>
@@ -5691,46 +5696,60 @@
           <w:p>
             <w:pPr>
               <w:rPr>
-                <w:rFonts w:eastAsia="Times New Roman" w:cstheme="minorHAnsi"/>
-              </w:rPr>
-            </w:pPr>
-            <w:r>
-              <w:rPr>
-                <w:rFonts w:eastAsia="Times New Roman" w:cstheme="minorHAnsi"/>
+                <w:rFonts w:ascii="Courier" w:eastAsia="Times New Roman" w:hAnsi="Courier" w:cs="Courier New"/>
+                <w:sz w:val="22"/>
+                <w:szCs w:val="22"/>
+              </w:rPr>
+            </w:pPr>
+            <w:r>
+              <w:rPr>
+                <w:rFonts w:ascii="Courier" w:eastAsia="Times New Roman" w:hAnsi="Courier" w:cs="Courier New"/>
+                <w:sz w:val="22"/>
+                <w:szCs w:val="22"/>
               </w:rPr>
               <w:t xml:space="preserve">  &lt;</w:t>
             </w:r>
             <w:proofErr w:type="spellStart"/>
             <w:r>
               <w:rPr>
-                <w:rFonts w:eastAsia="Times New Roman" w:cstheme="minorHAnsi"/>
+                <w:rFonts w:ascii="Courier" w:eastAsia="Times New Roman" w:hAnsi="Courier" w:cs="Courier New"/>
+                <w:sz w:val="22"/>
+                <w:szCs w:val="22"/>
               </w:rPr>
               <w:t>responseType</w:t>
             </w:r>
             <w:proofErr w:type="spellEnd"/>
             <w:r>
               <w:rPr>
-                <w:rFonts w:eastAsia="Times New Roman" w:cstheme="minorHAnsi"/>
+                <w:rFonts w:ascii="Courier" w:eastAsia="Times New Roman" w:hAnsi="Courier" w:cs="Courier New"/>
+                <w:sz w:val="22"/>
+                <w:szCs w:val="22"/>
               </w:rPr>
               <w:t>&gt;Untimely response&lt;/</w:t>
             </w:r>
             <w:proofErr w:type="spellStart"/>
             <w:r>
               <w:rPr>
-                <w:rFonts w:eastAsia="Times New Roman" w:cstheme="minorHAnsi"/>
+                <w:rFonts w:ascii="Courier" w:eastAsia="Times New Roman" w:hAnsi="Courier" w:cs="Courier New"/>
+                <w:sz w:val="22"/>
+                <w:szCs w:val="22"/>
               </w:rPr>
               <w:t>responseType</w:t>
             </w:r>
             <w:proofErr w:type="spellEnd"/>
             <w:r>
               <w:rPr>
-                <w:rFonts w:eastAsia="Times New Roman" w:cstheme="minorHAnsi"/>
+                <w:rFonts w:ascii="Courier" w:eastAsia="Times New Roman" w:hAnsi="Courier" w:cs="Courier New"/>
+                <w:sz w:val="22"/>
+                <w:szCs w:val="22"/>
               </w:rPr>
               <w:t>&gt;</w:t>
             </w:r>
             <w:r>
               <w:rPr>
-                <w:rFonts w:eastAsia="Times New Roman" w:cstheme="minorHAnsi"/>
+                <w:rFonts w:ascii="Courier" w:eastAsia="Times New Roman" w:hAnsi="Courier" w:cs="Courier New"/>
+                <w:sz w:val="22"/>
+                <w:szCs w:val="22"/>
               </w:rPr>
               <w:tab/>
             </w:r>
@@ -5738,12 +5757,16 @@
           <w:p>
             <w:pPr>
               <w:rPr>
-                <w:rFonts w:eastAsia="Times New Roman" w:cstheme="minorHAnsi"/>
-              </w:rPr>
-            </w:pPr>
-            <w:r>
-              <w:rPr>
-                <w:rFonts w:eastAsia="Times New Roman" w:cstheme="minorHAnsi"/>
+                <w:rFonts w:ascii="Courier" w:eastAsia="Times New Roman" w:hAnsi="Courier" w:cs="Courier New"/>
+                <w:sz w:val="22"/>
+                <w:szCs w:val="22"/>
+              </w:rPr>
+            </w:pPr>
+            <w:r>
+              <w:rPr>
+                <w:rFonts w:ascii="Courier" w:eastAsia="Times New Roman" w:hAnsi="Courier" w:cs="Courier New"/>
+                <w:sz w:val="22"/>
+                <w:szCs w:val="22"/>
               </w:rPr>
               <w:t>&lt;/response&gt;</w:t>
             </w:r>
@@ -5756,12 +5779,16 @@
           <w:p>
             <w:pPr>
               <w:rPr>
-                <w:rFonts w:eastAsia="Times New Roman" w:cstheme="minorHAnsi"/>
-              </w:rPr>
-            </w:pPr>
-            <w:r>
-              <w:rPr>
-                <w:rFonts w:eastAsia="Times New Roman" w:cstheme="minorHAnsi"/>
+                <w:rFonts w:ascii="Courier" w:eastAsia="Times New Roman" w:hAnsi="Courier" w:cs="Courier New"/>
+                <w:sz w:val="22"/>
+                <w:szCs w:val="22"/>
+              </w:rPr>
+            </w:pPr>
+            <w:r>
+              <w:rPr>
+                <w:rFonts w:ascii="Courier" w:eastAsia="Times New Roman" w:hAnsi="Courier" w:cs="Courier New"/>
+                <w:sz w:val="22"/>
+                <w:szCs w:val="22"/>
               </w:rPr>
               <w:t>&lt;product&gt;</w:t>
             </w:r>
@@ -5769,40 +5796,52 @@
           <w:p>
             <w:pPr>
               <w:rPr>
-                <w:rFonts w:eastAsia="Times New Roman" w:cstheme="minorHAnsi"/>
-              </w:rPr>
-            </w:pPr>
-            <w:r>
-              <w:rPr>
-                <w:rFonts w:eastAsia="Times New Roman" w:cstheme="minorHAnsi"/>
+                <w:rFonts w:ascii="Courier" w:eastAsia="Times New Roman" w:hAnsi="Courier" w:cs="Courier New"/>
+                <w:sz w:val="22"/>
+                <w:szCs w:val="22"/>
+              </w:rPr>
+            </w:pPr>
+            <w:r>
+              <w:rPr>
+                <w:rFonts w:ascii="Courier" w:eastAsia="Times New Roman" w:hAnsi="Courier" w:cs="Courier New"/>
+                <w:sz w:val="22"/>
+                <w:szCs w:val="22"/>
               </w:rPr>
               <w:t xml:space="preserve">  &lt;</w:t>
             </w:r>
             <w:proofErr w:type="spellStart"/>
             <w:r>
               <w:rPr>
-                <w:rFonts w:eastAsia="Times New Roman" w:cstheme="minorHAnsi"/>
+                <w:rFonts w:ascii="Courier" w:eastAsia="Times New Roman" w:hAnsi="Courier" w:cs="Courier New"/>
+                <w:sz w:val="22"/>
+                <w:szCs w:val="22"/>
               </w:rPr>
               <w:t>productType</w:t>
             </w:r>
             <w:proofErr w:type="spellEnd"/>
             <w:r>
               <w:rPr>
-                <w:rFonts w:eastAsia="Times New Roman" w:cstheme="minorHAnsi"/>
+                <w:rFonts w:ascii="Courier" w:eastAsia="Times New Roman" w:hAnsi="Courier" w:cs="Courier New"/>
+                <w:sz w:val="22"/>
+                <w:szCs w:val="22"/>
               </w:rPr>
               <w:t>&gt;Debt collection&lt;/</w:t>
             </w:r>
             <w:proofErr w:type="spellStart"/>
             <w:r>
               <w:rPr>
-                <w:rFonts w:eastAsia="Times New Roman" w:cstheme="minorHAnsi"/>
+                <w:rFonts w:ascii="Courier" w:eastAsia="Times New Roman" w:hAnsi="Courier" w:cs="Courier New"/>
+                <w:sz w:val="22"/>
+                <w:szCs w:val="22"/>
               </w:rPr>
               <w:t>productType</w:t>
             </w:r>
             <w:proofErr w:type="spellEnd"/>
             <w:r>
               <w:rPr>
-                <w:rFonts w:eastAsia="Times New Roman" w:cstheme="minorHAnsi"/>
+                <w:rFonts w:ascii="Courier" w:eastAsia="Times New Roman" w:hAnsi="Courier" w:cs="Courier New"/>
+                <w:sz w:val="22"/>
+                <w:szCs w:val="22"/>
               </w:rPr>
               <w:t>&gt;</w:t>
             </w:r>
@@ -5810,12 +5849,16 @@
           <w:p>
             <w:pPr>
               <w:rPr>
-                <w:rFonts w:eastAsia="Times New Roman" w:cstheme="minorHAnsi"/>
-              </w:rPr>
-            </w:pPr>
-            <w:r>
-              <w:rPr>
-                <w:rFonts w:eastAsia="Times New Roman" w:cstheme="minorHAnsi"/>
+                <w:rFonts w:ascii="Courier" w:eastAsia="Times New Roman" w:hAnsi="Courier" w:cs="Courier New"/>
+                <w:sz w:val="22"/>
+                <w:szCs w:val="22"/>
+              </w:rPr>
+            </w:pPr>
+            <w:r>
+              <w:rPr>
+                <w:rFonts w:ascii="Courier" w:eastAsia="Times New Roman" w:hAnsi="Courier" w:cs="Courier New"/>
+                <w:sz w:val="22"/>
+                <w:szCs w:val="22"/>
               </w:rPr>
               <w:t xml:space="preserve">  &lt;subproduct&gt;Medical&lt;/subproduct&gt;</w:t>
             </w:r>
@@ -5823,12 +5866,16 @@
           <w:p>
             <w:pPr>
               <w:rPr>
-                <w:rFonts w:eastAsia="Times New Roman" w:cstheme="minorHAnsi"/>
-              </w:rPr>
-            </w:pPr>
-            <w:r>
-              <w:rPr>
-                <w:rFonts w:eastAsia="Times New Roman" w:cstheme="minorHAnsi"/>
+                <w:rFonts w:ascii="Courier" w:eastAsia="Times New Roman" w:hAnsi="Courier" w:cs="Courier New"/>
+                <w:sz w:val="22"/>
+                <w:szCs w:val="22"/>
+              </w:rPr>
+            </w:pPr>
+            <w:r>
+              <w:rPr>
+                <w:rFonts w:ascii="Courier" w:eastAsia="Times New Roman" w:hAnsi="Courier" w:cs="Courier New"/>
+                <w:sz w:val="22"/>
+                <w:szCs w:val="22"/>
               </w:rPr>
               <w:t>&lt;/product&gt;</w:t>
             </w:r>
@@ -5837,26 +5884,34 @@
             <w:pPr>
               <w:shd w:val="clear" w:color="auto" w:fill="295E52"/>
               <w:rPr>
-                <w:rFonts w:eastAsia="Times New Roman" w:cstheme="minorHAnsi"/>
-              </w:rPr>
-            </w:pPr>
-            <w:r>
-              <w:rPr>
-                <w:rFonts w:eastAsia="Times New Roman" w:cstheme="minorHAnsi"/>
+                <w:rFonts w:ascii="Courier" w:eastAsia="Times New Roman" w:hAnsi="Courier" w:cs="Courier New"/>
+                <w:sz w:val="22"/>
+                <w:szCs w:val="22"/>
+              </w:rPr>
+            </w:pPr>
+            <w:r>
+              <w:rPr>
+                <w:rFonts w:ascii="Courier" w:eastAsia="Times New Roman" w:hAnsi="Courier" w:cs="Courier New"/>
+                <w:sz w:val="22"/>
+                <w:szCs w:val="22"/>
               </w:rPr>
               <w:t xml:space="preserve">&lt;response </w:t>
             </w:r>
             <w:proofErr w:type="spellStart"/>
             <w:r>
               <w:rPr>
-                <w:rFonts w:eastAsia="Times New Roman" w:cstheme="minorHAnsi"/>
+                <w:rFonts w:ascii="Courier" w:eastAsia="Times New Roman" w:hAnsi="Courier" w:cs="Courier New"/>
+                <w:sz w:val="22"/>
+                <w:szCs w:val="22"/>
               </w:rPr>
               <w:t>consumerDisputed</w:t>
             </w:r>
             <w:proofErr w:type="spellEnd"/>
             <w:r>
               <w:rPr>
-                <w:rFonts w:eastAsia="Times New Roman" w:cstheme="minorHAnsi"/>
+                <w:rFonts w:ascii="Courier" w:eastAsia="Times New Roman" w:hAnsi="Courier" w:cs="Courier New"/>
+                <w:sz w:val="22"/>
+                <w:szCs w:val="22"/>
               </w:rPr>
               <w:t>="N" timely="no"&gt;</w:t>
             </w:r>
@@ -5864,40 +5919,52 @@
           <w:p>
             <w:pPr>
               <w:rPr>
-                <w:rFonts w:eastAsia="Times New Roman" w:cstheme="minorHAnsi"/>
-              </w:rPr>
-            </w:pPr>
-            <w:r>
-              <w:rPr>
-                <w:rFonts w:eastAsia="Times New Roman" w:cstheme="minorHAnsi"/>
+                <w:rFonts w:ascii="Courier" w:eastAsia="Times New Roman" w:hAnsi="Courier" w:cs="Courier New"/>
+                <w:sz w:val="22"/>
+                <w:szCs w:val="22"/>
+              </w:rPr>
+            </w:pPr>
+            <w:r>
+              <w:rPr>
+                <w:rFonts w:ascii="Courier" w:eastAsia="Times New Roman" w:hAnsi="Courier" w:cs="Courier New"/>
+                <w:sz w:val="22"/>
+                <w:szCs w:val="22"/>
               </w:rPr>
               <w:t xml:space="preserve">  &lt;</w:t>
             </w:r>
             <w:proofErr w:type="spellStart"/>
             <w:r>
               <w:rPr>
-                <w:rFonts w:eastAsia="Times New Roman" w:cstheme="minorHAnsi"/>
+                <w:rFonts w:ascii="Courier" w:eastAsia="Times New Roman" w:hAnsi="Courier" w:cs="Courier New"/>
+                <w:sz w:val="22"/>
+                <w:szCs w:val="22"/>
               </w:rPr>
               <w:t>responseType</w:t>
             </w:r>
             <w:proofErr w:type="spellEnd"/>
             <w:r>
               <w:rPr>
-                <w:rFonts w:eastAsia="Times New Roman" w:cstheme="minorHAnsi"/>
+                <w:rFonts w:ascii="Courier" w:eastAsia="Times New Roman" w:hAnsi="Courier" w:cs="Courier New"/>
+                <w:sz w:val="22"/>
+                <w:szCs w:val="22"/>
               </w:rPr>
               <w:t>&gt;Untimely response&lt;/</w:t>
             </w:r>
             <w:proofErr w:type="spellStart"/>
             <w:r>
               <w:rPr>
-                <w:rFonts w:eastAsia="Times New Roman" w:cstheme="minorHAnsi"/>
+                <w:rFonts w:ascii="Courier" w:eastAsia="Times New Roman" w:hAnsi="Courier" w:cs="Courier New"/>
+                <w:sz w:val="22"/>
+                <w:szCs w:val="22"/>
               </w:rPr>
               <w:t>responseType</w:t>
             </w:r>
             <w:proofErr w:type="spellEnd"/>
             <w:r>
               <w:rPr>
-                <w:rFonts w:eastAsia="Times New Roman" w:cstheme="minorHAnsi"/>
+                <w:rFonts w:ascii="Courier" w:eastAsia="Times New Roman" w:hAnsi="Courier" w:cs="Courier New"/>
+                <w:sz w:val="22"/>
+                <w:szCs w:val="22"/>
               </w:rPr>
               <w:t>&gt;</w:t>
             </w:r>
@@ -5905,12 +5972,16 @@
           <w:p>
             <w:pPr>
               <w:rPr>
-                <w:rFonts w:eastAsia="Times New Roman" w:cstheme="minorHAnsi"/>
-              </w:rPr>
-            </w:pPr>
-            <w:r>
-              <w:rPr>
-                <w:rFonts w:eastAsia="Times New Roman" w:cstheme="minorHAnsi"/>
+                <w:rFonts w:ascii="Courier" w:eastAsia="Times New Roman" w:hAnsi="Courier" w:cs="Courier New"/>
+                <w:sz w:val="22"/>
+                <w:szCs w:val="22"/>
+              </w:rPr>
+            </w:pPr>
+            <w:r>
+              <w:rPr>
+                <w:rFonts w:ascii="Courier" w:eastAsia="Times New Roman" w:hAnsi="Courier" w:cs="Courier New"/>
+                <w:sz w:val="22"/>
+                <w:szCs w:val="22"/>
               </w:rPr>
               <w:t>&lt;/response&gt;</w:t>
             </w:r>
@@ -6642,20 +6713,1569 @@
     <w:p/>
     <w:p>
       <w:r>
+        <w:rPr>
+          <w:i/>
+          <w:iCs/>
+          <w:u w:val="single"/>
+        </w:rPr>
         <w:lastRenderedPageBreak/>
+        <w:t>Observation 3</w:t>
+      </w:r>
+      <w:r>
+        <w:t>: Apparently, some attributes do not carry over to the new system. They are `</w:t>
+      </w:r>
+      <w:proofErr w:type="spellStart"/>
+      <w:proofErr w:type="gramStart"/>
+      <w:r>
+        <w:t>complaint.submissionType</w:t>
+      </w:r>
+      <w:proofErr w:type="spellEnd"/>
+      <w:proofErr w:type="gramEnd"/>
+      <w:r>
+        <w:t>` and `</w:t>
+      </w:r>
+      <w:proofErr w:type="spellStart"/>
+      <w:r>
+        <w:t>response.timely</w:t>
+      </w:r>
+      <w:proofErr w:type="spellEnd"/>
+      <w:r>
+        <w:t>`</w:t>
+      </w:r>
+    </w:p>
+    <w:tbl>
+      <w:tblPr>
+        <w:tblStyle w:val="TableGrid"/>
+        <w:tblW w:w="0" w:type="auto"/>
+        <w:tblLook w:val="04A0" w:firstRow="1" w:lastRow="0" w:firstColumn="1" w:lastColumn="0" w:noHBand="0" w:noVBand="1"/>
+      </w:tblPr>
+      <w:tblGrid>
+        <w:gridCol w:w="4675"/>
+        <w:gridCol w:w="4675"/>
+      </w:tblGrid>
+      <w:tr>
+        <w:tc>
+          <w:tcPr>
+            <w:tcW w:w="4675" w:type="dxa"/>
+          </w:tcPr>
+          <w:p>
+            <w:pPr>
+              <w:shd w:val="clear" w:color="auto" w:fill="601C18"/>
+              <w:rPr>
+                <w:rFonts w:ascii="Courier" w:hAnsi="Courier" w:cs="Courier New"/>
+                <w:sz w:val="22"/>
+                <w:szCs w:val="22"/>
+              </w:rPr>
+            </w:pPr>
+            <w:r>
+              <w:rPr>
+                <w:rFonts w:ascii="Courier" w:hAnsi="Courier" w:cs="Courier New"/>
+                <w:sz w:val="22"/>
+                <w:szCs w:val="22"/>
+              </w:rPr>
+              <w:t xml:space="preserve">&lt;complaint id="837784" </w:t>
+            </w:r>
+            <w:proofErr w:type="spellStart"/>
+            <w:r>
+              <w:rPr>
+                <w:rFonts w:ascii="Courier" w:hAnsi="Courier" w:cs="Courier New"/>
+                <w:sz w:val="22"/>
+                <w:szCs w:val="22"/>
+              </w:rPr>
+              <w:t>submissionType</w:t>
+            </w:r>
+            <w:proofErr w:type="spellEnd"/>
+            <w:r>
+              <w:rPr>
+                <w:rFonts w:ascii="Courier" w:hAnsi="Courier" w:cs="Courier New"/>
+                <w:sz w:val="22"/>
+                <w:szCs w:val="22"/>
+              </w:rPr>
+              <w:t>="Web"&gt;</w:t>
+            </w:r>
+            <w:r>
+              <w:rPr>
+                <w:rFonts w:ascii="Courier" w:hAnsi="Courier" w:cs="Courier New"/>
+                <w:sz w:val="22"/>
+                <w:szCs w:val="22"/>
+              </w:rPr>
+              <w:tab/>
+            </w:r>
+          </w:p>
+          <w:p>
+            <w:pPr>
+              <w:rPr>
+                <w:rFonts w:ascii="Courier" w:hAnsi="Courier" w:cs="Courier New"/>
+                <w:sz w:val="22"/>
+                <w:szCs w:val="22"/>
+              </w:rPr>
+            </w:pPr>
+            <w:r>
+              <w:rPr>
+                <w:rFonts w:ascii="Courier" w:hAnsi="Courier" w:cs="Courier New"/>
+                <w:sz w:val="22"/>
+                <w:szCs w:val="22"/>
+              </w:rPr>
+              <w:t>&lt;company&gt;</w:t>
+            </w:r>
+            <w:r>
+              <w:rPr>
+                <w:rFonts w:ascii="Courier" w:hAnsi="Courier" w:cs="Courier New"/>
+                <w:sz w:val="22"/>
+                <w:szCs w:val="22"/>
+              </w:rPr>
+              <w:tab/>
+            </w:r>
+          </w:p>
+          <w:p>
+            <w:pPr>
+              <w:rPr>
+                <w:rFonts w:ascii="Courier" w:hAnsi="Courier" w:cs="Courier New"/>
+                <w:sz w:val="22"/>
+                <w:szCs w:val="22"/>
+              </w:rPr>
+            </w:pPr>
+            <w:r>
+              <w:rPr>
+                <w:rFonts w:ascii="Courier" w:hAnsi="Courier" w:cs="Courier New"/>
+                <w:sz w:val="22"/>
+                <w:szCs w:val="22"/>
+              </w:rPr>
+              <w:t xml:space="preserve">  &lt;</w:t>
+            </w:r>
+            <w:proofErr w:type="spellStart"/>
+            <w:r>
+              <w:rPr>
+                <w:rFonts w:ascii="Courier" w:hAnsi="Courier" w:cs="Courier New"/>
+                <w:sz w:val="22"/>
+                <w:szCs w:val="22"/>
+              </w:rPr>
+              <w:t>companyName</w:t>
+            </w:r>
+            <w:proofErr w:type="spellEnd"/>
+            <w:r>
+              <w:rPr>
+                <w:rFonts w:ascii="Courier" w:hAnsi="Courier" w:cs="Courier New"/>
+                <w:sz w:val="22"/>
+                <w:szCs w:val="22"/>
+              </w:rPr>
+              <w:t>&gt;Navient Solutions, LLC&lt;/</w:t>
+            </w:r>
+            <w:proofErr w:type="spellStart"/>
+            <w:r>
+              <w:rPr>
+                <w:rFonts w:ascii="Courier" w:hAnsi="Courier" w:cs="Courier New"/>
+                <w:sz w:val="22"/>
+                <w:szCs w:val="22"/>
+              </w:rPr>
+              <w:t>companyName</w:t>
+            </w:r>
+            <w:proofErr w:type="spellEnd"/>
+            <w:r>
+              <w:rPr>
+                <w:rFonts w:ascii="Courier" w:hAnsi="Courier" w:cs="Courier New"/>
+                <w:sz w:val="22"/>
+                <w:szCs w:val="22"/>
+              </w:rPr>
+              <w:t>&gt;</w:t>
+            </w:r>
+            <w:r>
+              <w:rPr>
+                <w:rFonts w:ascii="Courier" w:hAnsi="Courier" w:cs="Courier New"/>
+                <w:sz w:val="22"/>
+                <w:szCs w:val="22"/>
+              </w:rPr>
+              <w:tab/>
+            </w:r>
+          </w:p>
+          <w:p>
+            <w:pPr>
+              <w:rPr>
+                <w:rFonts w:ascii="Courier" w:hAnsi="Courier" w:cs="Courier New"/>
+                <w:sz w:val="22"/>
+                <w:szCs w:val="22"/>
+              </w:rPr>
+            </w:pPr>
+            <w:r>
+              <w:rPr>
+                <w:rFonts w:ascii="Courier" w:hAnsi="Courier" w:cs="Courier New"/>
+                <w:sz w:val="22"/>
+                <w:szCs w:val="22"/>
+              </w:rPr>
+              <w:t xml:space="preserve">  &lt;</w:t>
+            </w:r>
+            <w:proofErr w:type="spellStart"/>
+            <w:r>
+              <w:rPr>
+                <w:rFonts w:ascii="Courier" w:hAnsi="Courier" w:cs="Courier New"/>
+                <w:sz w:val="22"/>
+                <w:szCs w:val="22"/>
+              </w:rPr>
+              <w:t>companyState</w:t>
+            </w:r>
+            <w:proofErr w:type="spellEnd"/>
+            <w:r>
+              <w:rPr>
+                <w:rFonts w:ascii="Courier" w:hAnsi="Courier" w:cs="Courier New"/>
+                <w:sz w:val="22"/>
+                <w:szCs w:val="22"/>
+              </w:rPr>
+              <w:t>&gt;DE&lt;/</w:t>
+            </w:r>
+            <w:proofErr w:type="spellStart"/>
+            <w:r>
+              <w:rPr>
+                <w:rFonts w:ascii="Courier" w:hAnsi="Courier" w:cs="Courier New"/>
+                <w:sz w:val="22"/>
+                <w:szCs w:val="22"/>
+              </w:rPr>
+              <w:t>companyState</w:t>
+            </w:r>
+            <w:proofErr w:type="spellEnd"/>
+            <w:r>
+              <w:rPr>
+                <w:rFonts w:ascii="Courier" w:hAnsi="Courier" w:cs="Courier New"/>
+                <w:sz w:val="22"/>
+                <w:szCs w:val="22"/>
+              </w:rPr>
+              <w:t>&gt;</w:t>
+            </w:r>
+            <w:r>
+              <w:rPr>
+                <w:rFonts w:ascii="Courier" w:hAnsi="Courier" w:cs="Courier New"/>
+                <w:sz w:val="22"/>
+                <w:szCs w:val="22"/>
+              </w:rPr>
+              <w:tab/>
+            </w:r>
+          </w:p>
+          <w:p>
+            <w:pPr>
+              <w:rPr>
+                <w:rFonts w:ascii="Courier" w:hAnsi="Courier" w:cs="Courier New"/>
+                <w:sz w:val="22"/>
+                <w:szCs w:val="22"/>
+              </w:rPr>
+            </w:pPr>
+            <w:r>
+              <w:rPr>
+                <w:rFonts w:ascii="Courier" w:hAnsi="Courier" w:cs="Courier New"/>
+                <w:sz w:val="22"/>
+                <w:szCs w:val="22"/>
+              </w:rPr>
+              <w:t xml:space="preserve">  &lt;</w:t>
+            </w:r>
+            <w:proofErr w:type="spellStart"/>
+            <w:r>
+              <w:rPr>
+                <w:rFonts w:ascii="Courier" w:hAnsi="Courier" w:cs="Courier New"/>
+                <w:sz w:val="22"/>
+                <w:szCs w:val="22"/>
+              </w:rPr>
+              <w:t>companyZip</w:t>
+            </w:r>
+            <w:proofErr w:type="spellEnd"/>
+            <w:r>
+              <w:rPr>
+                <w:rFonts w:ascii="Courier" w:hAnsi="Courier" w:cs="Courier New"/>
+                <w:sz w:val="22"/>
+                <w:szCs w:val="22"/>
+              </w:rPr>
+              <w:t>&gt;19802&lt;/</w:t>
+            </w:r>
+            <w:proofErr w:type="spellStart"/>
+            <w:r>
+              <w:rPr>
+                <w:rFonts w:ascii="Courier" w:hAnsi="Courier" w:cs="Courier New"/>
+                <w:sz w:val="22"/>
+                <w:szCs w:val="22"/>
+              </w:rPr>
+              <w:t>companyZip</w:t>
+            </w:r>
+            <w:proofErr w:type="spellEnd"/>
+            <w:r>
+              <w:rPr>
+                <w:rFonts w:ascii="Courier" w:hAnsi="Courier" w:cs="Courier New"/>
+                <w:sz w:val="22"/>
+                <w:szCs w:val="22"/>
+              </w:rPr>
+              <w:t>&gt;</w:t>
+            </w:r>
+            <w:r>
+              <w:rPr>
+                <w:rFonts w:ascii="Courier" w:hAnsi="Courier" w:cs="Courier New"/>
+                <w:sz w:val="22"/>
+                <w:szCs w:val="22"/>
+              </w:rPr>
+              <w:tab/>
+            </w:r>
+          </w:p>
+          <w:p>
+            <w:pPr>
+              <w:rPr>
+                <w:rFonts w:ascii="Courier" w:hAnsi="Courier" w:cs="Courier New"/>
+                <w:sz w:val="22"/>
+                <w:szCs w:val="22"/>
+              </w:rPr>
+            </w:pPr>
+            <w:r>
+              <w:rPr>
+                <w:rFonts w:ascii="Courier" w:hAnsi="Courier" w:cs="Courier New"/>
+                <w:sz w:val="22"/>
+                <w:szCs w:val="22"/>
+              </w:rPr>
+              <w:t>&lt;/company&gt;</w:t>
+            </w:r>
+            <w:r>
+              <w:rPr>
+                <w:rFonts w:ascii="Courier" w:hAnsi="Courier" w:cs="Courier New"/>
+                <w:sz w:val="22"/>
+                <w:szCs w:val="22"/>
+              </w:rPr>
+              <w:tab/>
+            </w:r>
+          </w:p>
+          <w:p>
+            <w:pPr>
+              <w:rPr>
+                <w:rFonts w:ascii="Courier" w:hAnsi="Courier" w:cs="Courier New"/>
+                <w:sz w:val="22"/>
+                <w:szCs w:val="22"/>
+              </w:rPr>
+            </w:pPr>
+            <w:r>
+              <w:rPr>
+                <w:rFonts w:ascii="Courier" w:hAnsi="Courier" w:cs="Courier New"/>
+                <w:sz w:val="22"/>
+                <w:szCs w:val="22"/>
+              </w:rPr>
+              <w:t>&lt;event date="2015-05-05" type="received"/&gt;</w:t>
+            </w:r>
+            <w:r>
+              <w:rPr>
+                <w:rFonts w:ascii="Courier" w:hAnsi="Courier" w:cs="Courier New"/>
+                <w:sz w:val="22"/>
+                <w:szCs w:val="22"/>
+              </w:rPr>
+              <w:tab/>
+            </w:r>
+          </w:p>
+          <w:p>
+            <w:pPr>
+              <w:rPr>
+                <w:rFonts w:ascii="Courier" w:hAnsi="Courier" w:cs="Courier New"/>
+                <w:sz w:val="22"/>
+                <w:szCs w:val="22"/>
+              </w:rPr>
+            </w:pPr>
+            <w:r>
+              <w:rPr>
+                <w:rFonts w:ascii="Courier" w:hAnsi="Courier" w:cs="Courier New"/>
+                <w:sz w:val="22"/>
+                <w:szCs w:val="22"/>
+              </w:rPr>
+              <w:t>&lt;event date="2015-05-06" type="</w:t>
+            </w:r>
+            <w:proofErr w:type="spellStart"/>
+            <w:r>
+              <w:rPr>
+                <w:rFonts w:ascii="Courier" w:hAnsi="Courier" w:cs="Courier New"/>
+                <w:sz w:val="22"/>
+                <w:szCs w:val="22"/>
+              </w:rPr>
+              <w:t>sentToCompany</w:t>
+            </w:r>
+            <w:proofErr w:type="spellEnd"/>
+            <w:r>
+              <w:rPr>
+                <w:rFonts w:ascii="Courier" w:hAnsi="Courier" w:cs="Courier New"/>
+                <w:sz w:val="22"/>
+                <w:szCs w:val="22"/>
+              </w:rPr>
+              <w:t>"/&gt;</w:t>
+            </w:r>
+            <w:r>
+              <w:rPr>
+                <w:rFonts w:ascii="Courier" w:hAnsi="Courier" w:cs="Courier New"/>
+                <w:sz w:val="22"/>
+                <w:szCs w:val="22"/>
+              </w:rPr>
+              <w:tab/>
+            </w:r>
+          </w:p>
+          <w:p>
+            <w:pPr>
+              <w:rPr>
+                <w:rFonts w:ascii="Courier" w:hAnsi="Courier" w:cs="Courier New"/>
+                <w:sz w:val="22"/>
+                <w:szCs w:val="22"/>
+              </w:rPr>
+            </w:pPr>
+            <w:r>
+              <w:rPr>
+                <w:rFonts w:ascii="Courier" w:hAnsi="Courier" w:cs="Courier New"/>
+                <w:sz w:val="22"/>
+                <w:szCs w:val="22"/>
+              </w:rPr>
+              <w:t>&lt;issue&gt;</w:t>
+            </w:r>
+            <w:r>
+              <w:rPr>
+                <w:rFonts w:ascii="Courier" w:hAnsi="Courier" w:cs="Courier New"/>
+                <w:sz w:val="22"/>
+                <w:szCs w:val="22"/>
+              </w:rPr>
+              <w:tab/>
+            </w:r>
+          </w:p>
+          <w:p>
+            <w:pPr>
+              <w:rPr>
+                <w:rFonts w:ascii="Courier" w:hAnsi="Courier" w:cs="Courier New"/>
+                <w:sz w:val="22"/>
+                <w:szCs w:val="22"/>
+              </w:rPr>
+            </w:pPr>
+            <w:r>
+              <w:rPr>
+                <w:rFonts w:ascii="Courier" w:hAnsi="Courier" w:cs="Courier New"/>
+                <w:sz w:val="22"/>
+                <w:szCs w:val="22"/>
+              </w:rPr>
+              <w:t xml:space="preserve">  &lt;</w:t>
+            </w:r>
+            <w:proofErr w:type="spellStart"/>
+            <w:r>
+              <w:rPr>
+                <w:rFonts w:ascii="Courier" w:hAnsi="Courier" w:cs="Courier New"/>
+                <w:sz w:val="22"/>
+                <w:szCs w:val="22"/>
+              </w:rPr>
+              <w:t>issueType</w:t>
+            </w:r>
+            <w:proofErr w:type="spellEnd"/>
+            <w:r>
+              <w:rPr>
+                <w:rFonts w:ascii="Courier" w:hAnsi="Courier" w:cs="Courier New"/>
+                <w:sz w:val="22"/>
+                <w:szCs w:val="22"/>
+              </w:rPr>
+              <w:t>&gt;Dealing with my lender or service&lt;/</w:t>
+            </w:r>
+            <w:proofErr w:type="spellStart"/>
+            <w:r>
+              <w:rPr>
+                <w:rFonts w:ascii="Courier" w:hAnsi="Courier" w:cs="Courier New"/>
+                <w:sz w:val="22"/>
+                <w:szCs w:val="22"/>
+              </w:rPr>
+              <w:t>issueType</w:t>
+            </w:r>
+            <w:proofErr w:type="spellEnd"/>
+            <w:r>
+              <w:rPr>
+                <w:rFonts w:ascii="Courier" w:hAnsi="Courier" w:cs="Courier New"/>
+                <w:sz w:val="22"/>
+                <w:szCs w:val="22"/>
+              </w:rPr>
+              <w:t>&gt;</w:t>
+            </w:r>
+            <w:r>
+              <w:rPr>
+                <w:rFonts w:ascii="Courier" w:hAnsi="Courier" w:cs="Courier New"/>
+                <w:sz w:val="22"/>
+                <w:szCs w:val="22"/>
+              </w:rPr>
+              <w:tab/>
+            </w:r>
+          </w:p>
+          <w:p>
+            <w:pPr>
+              <w:rPr>
+                <w:rFonts w:ascii="Courier" w:hAnsi="Courier" w:cs="Courier New"/>
+                <w:sz w:val="22"/>
+                <w:szCs w:val="22"/>
+              </w:rPr>
+            </w:pPr>
+            <w:r>
+              <w:rPr>
+                <w:rFonts w:ascii="Courier" w:hAnsi="Courier" w:cs="Courier New"/>
+                <w:sz w:val="22"/>
+                <w:szCs w:val="22"/>
+              </w:rPr>
+              <w:t xml:space="preserve">  &lt;</w:t>
+            </w:r>
+            <w:proofErr w:type="spellStart"/>
+            <w:r>
+              <w:rPr>
+                <w:rFonts w:ascii="Courier" w:hAnsi="Courier" w:cs="Courier New"/>
+                <w:sz w:val="22"/>
+                <w:szCs w:val="22"/>
+              </w:rPr>
+              <w:t>subissue</w:t>
+            </w:r>
+            <w:proofErr w:type="spellEnd"/>
+            <w:r>
+              <w:rPr>
+                <w:rFonts w:ascii="Courier" w:hAnsi="Courier" w:cs="Courier New"/>
+                <w:sz w:val="22"/>
+                <w:szCs w:val="22"/>
+              </w:rPr>
+              <w:t>&gt;Need information about my balance/terms&lt;/</w:t>
+            </w:r>
+            <w:proofErr w:type="spellStart"/>
+            <w:r>
+              <w:rPr>
+                <w:rFonts w:ascii="Courier" w:hAnsi="Courier" w:cs="Courier New"/>
+                <w:sz w:val="22"/>
+                <w:szCs w:val="22"/>
+              </w:rPr>
+              <w:t>subissue</w:t>
+            </w:r>
+            <w:proofErr w:type="spellEnd"/>
+            <w:r>
+              <w:rPr>
+                <w:rFonts w:ascii="Courier" w:hAnsi="Courier" w:cs="Courier New"/>
+                <w:sz w:val="22"/>
+                <w:szCs w:val="22"/>
+              </w:rPr>
+              <w:t>&gt;</w:t>
+            </w:r>
+            <w:r>
+              <w:rPr>
+                <w:rFonts w:ascii="Courier" w:hAnsi="Courier" w:cs="Courier New"/>
+                <w:sz w:val="22"/>
+                <w:szCs w:val="22"/>
+              </w:rPr>
+              <w:tab/>
+            </w:r>
+          </w:p>
+          <w:p>
+            <w:pPr>
+              <w:rPr>
+                <w:rFonts w:ascii="Courier" w:hAnsi="Courier" w:cs="Courier New"/>
+                <w:sz w:val="22"/>
+                <w:szCs w:val="22"/>
+              </w:rPr>
+            </w:pPr>
+            <w:r>
+              <w:rPr>
+                <w:rFonts w:ascii="Courier" w:hAnsi="Courier" w:cs="Courier New"/>
+                <w:sz w:val="22"/>
+                <w:szCs w:val="22"/>
+              </w:rPr>
+              <w:t>&lt;/issue&gt;</w:t>
+            </w:r>
+            <w:r>
+              <w:rPr>
+                <w:rFonts w:ascii="Courier" w:hAnsi="Courier" w:cs="Courier New"/>
+                <w:sz w:val="22"/>
+                <w:szCs w:val="22"/>
+              </w:rPr>
+              <w:tab/>
+            </w:r>
+          </w:p>
+          <w:p>
+            <w:pPr>
+              <w:rPr>
+                <w:rFonts w:ascii="Courier" w:hAnsi="Courier" w:cs="Courier New"/>
+                <w:sz w:val="22"/>
+                <w:szCs w:val="22"/>
+              </w:rPr>
+            </w:pPr>
+            <w:r>
+              <w:rPr>
+                <w:rFonts w:ascii="Courier" w:hAnsi="Courier" w:cs="Courier New"/>
+                <w:sz w:val="22"/>
+                <w:szCs w:val="22"/>
+              </w:rPr>
+              <w:t>&lt;product&gt;</w:t>
+            </w:r>
+            <w:r>
+              <w:rPr>
+                <w:rFonts w:ascii="Courier" w:hAnsi="Courier" w:cs="Courier New"/>
+                <w:sz w:val="22"/>
+                <w:szCs w:val="22"/>
+              </w:rPr>
+              <w:tab/>
+            </w:r>
+          </w:p>
+          <w:p>
+            <w:pPr>
+              <w:rPr>
+                <w:rFonts w:ascii="Courier" w:hAnsi="Courier" w:cs="Courier New"/>
+                <w:sz w:val="22"/>
+                <w:szCs w:val="22"/>
+              </w:rPr>
+            </w:pPr>
+            <w:r>
+              <w:rPr>
+                <w:rFonts w:ascii="Courier" w:hAnsi="Courier" w:cs="Courier New"/>
+                <w:sz w:val="22"/>
+                <w:szCs w:val="22"/>
+              </w:rPr>
+              <w:t xml:space="preserve">  &lt;</w:t>
+            </w:r>
+            <w:proofErr w:type="spellStart"/>
+            <w:r>
+              <w:rPr>
+                <w:rFonts w:ascii="Courier" w:hAnsi="Courier" w:cs="Courier New"/>
+                <w:sz w:val="22"/>
+                <w:szCs w:val="22"/>
+              </w:rPr>
+              <w:t>productType</w:t>
+            </w:r>
+            <w:proofErr w:type="spellEnd"/>
+            <w:r>
+              <w:rPr>
+                <w:rFonts w:ascii="Courier" w:hAnsi="Courier" w:cs="Courier New"/>
+                <w:sz w:val="22"/>
+                <w:szCs w:val="22"/>
+              </w:rPr>
+              <w:t>&gt;Student loan&lt;/</w:t>
+            </w:r>
+            <w:proofErr w:type="spellStart"/>
+            <w:r>
+              <w:rPr>
+                <w:rFonts w:ascii="Courier" w:hAnsi="Courier" w:cs="Courier New"/>
+                <w:sz w:val="22"/>
+                <w:szCs w:val="22"/>
+              </w:rPr>
+              <w:t>productType</w:t>
+            </w:r>
+            <w:proofErr w:type="spellEnd"/>
+            <w:r>
+              <w:rPr>
+                <w:rFonts w:ascii="Courier" w:hAnsi="Courier" w:cs="Courier New"/>
+                <w:sz w:val="22"/>
+                <w:szCs w:val="22"/>
+              </w:rPr>
+              <w:t>&gt;</w:t>
+            </w:r>
+            <w:r>
+              <w:rPr>
+                <w:rFonts w:ascii="Courier" w:hAnsi="Courier" w:cs="Courier New"/>
+                <w:sz w:val="22"/>
+                <w:szCs w:val="22"/>
+              </w:rPr>
+              <w:tab/>
+            </w:r>
+          </w:p>
+          <w:p>
+            <w:pPr>
+              <w:rPr>
+                <w:rFonts w:ascii="Courier" w:hAnsi="Courier" w:cs="Courier New"/>
+                <w:sz w:val="22"/>
+                <w:szCs w:val="22"/>
+              </w:rPr>
+            </w:pPr>
+            <w:r>
+              <w:rPr>
+                <w:rFonts w:ascii="Courier" w:hAnsi="Courier" w:cs="Courier New"/>
+                <w:sz w:val="22"/>
+                <w:szCs w:val="22"/>
+              </w:rPr>
+              <w:t xml:space="preserve">  &lt;subproduct&gt;non-federal student loan&lt;/subproduct&gt;</w:t>
+            </w:r>
+            <w:r>
+              <w:rPr>
+                <w:rFonts w:ascii="Courier" w:hAnsi="Courier" w:cs="Courier New"/>
+                <w:sz w:val="22"/>
+                <w:szCs w:val="22"/>
+              </w:rPr>
+              <w:tab/>
+            </w:r>
+          </w:p>
+          <w:p>
+            <w:pPr>
+              <w:rPr>
+                <w:rFonts w:ascii="Courier" w:hAnsi="Courier" w:cs="Courier New"/>
+                <w:sz w:val="22"/>
+                <w:szCs w:val="22"/>
+              </w:rPr>
+            </w:pPr>
+            <w:r>
+              <w:rPr>
+                <w:rFonts w:ascii="Courier" w:hAnsi="Courier" w:cs="Courier New"/>
+                <w:sz w:val="22"/>
+                <w:szCs w:val="22"/>
+              </w:rPr>
+              <w:t>&lt;/product&gt;</w:t>
+            </w:r>
+            <w:r>
+              <w:rPr>
+                <w:rFonts w:ascii="Courier" w:hAnsi="Courier" w:cs="Courier New"/>
+                <w:sz w:val="22"/>
+                <w:szCs w:val="22"/>
+              </w:rPr>
+              <w:tab/>
+            </w:r>
+          </w:p>
+          <w:p>
+            <w:pPr>
+              <w:rPr>
+                <w:rFonts w:ascii="Courier" w:hAnsi="Courier" w:cs="Courier New"/>
+                <w:sz w:val="22"/>
+                <w:szCs w:val="22"/>
+              </w:rPr>
+            </w:pPr>
+            <w:r>
+              <w:rPr>
+                <w:rFonts w:ascii="Courier" w:hAnsi="Courier" w:cs="Courier New"/>
+                <w:sz w:val="22"/>
+                <w:szCs w:val="22"/>
+                <w:shd w:val="clear" w:color="auto" w:fill="601C18"/>
+              </w:rPr>
+              <w:t xml:space="preserve">&lt;response </w:t>
+            </w:r>
+            <w:proofErr w:type="spellStart"/>
+            <w:r>
+              <w:rPr>
+                <w:rFonts w:ascii="Courier" w:hAnsi="Courier" w:cs="Courier New"/>
+                <w:sz w:val="22"/>
+                <w:szCs w:val="22"/>
+                <w:shd w:val="clear" w:color="auto" w:fill="601C18"/>
+              </w:rPr>
+              <w:t>consumerDisputed</w:t>
+            </w:r>
+            <w:proofErr w:type="spellEnd"/>
+            <w:r>
+              <w:rPr>
+                <w:rFonts w:ascii="Courier" w:hAnsi="Courier" w:cs="Courier New"/>
+                <w:sz w:val="22"/>
+                <w:szCs w:val="22"/>
+                <w:shd w:val="clear" w:color="auto" w:fill="601C18"/>
+              </w:rPr>
+              <w:t>="N" timely="Y"&gt;</w:t>
+            </w:r>
+          </w:p>
+        </w:tc>
+        <w:tc>
+          <w:tcPr>
+            <w:tcW w:w="4675" w:type="dxa"/>
+          </w:tcPr>
+          <w:p>
+            <w:pPr>
+              <w:shd w:val="clear" w:color="auto" w:fill="295E52"/>
+              <w:rPr>
+                <w:rFonts w:ascii="Courier" w:hAnsi="Courier" w:cs="Courier New"/>
+                <w:sz w:val="22"/>
+                <w:szCs w:val="22"/>
+              </w:rPr>
+            </w:pPr>
+            <w:r>
+              <w:rPr>
+                <w:rFonts w:ascii="Courier" w:hAnsi="Courier" w:cs="Courier New"/>
+                <w:sz w:val="22"/>
+                <w:szCs w:val="22"/>
+              </w:rPr>
+              <w:t>&lt;complaint id="837784"&gt;</w:t>
+            </w:r>
+          </w:p>
+          <w:p>
+            <w:pPr>
+              <w:rPr>
+                <w:rFonts w:ascii="Courier" w:hAnsi="Courier" w:cs="Courier New"/>
+                <w:sz w:val="22"/>
+                <w:szCs w:val="22"/>
+              </w:rPr>
+            </w:pPr>
+            <w:r>
+              <w:rPr>
+                <w:rFonts w:ascii="Courier" w:hAnsi="Courier" w:cs="Courier New"/>
+                <w:sz w:val="22"/>
+                <w:szCs w:val="22"/>
+              </w:rPr>
+              <w:t>&lt;company&gt;</w:t>
+            </w:r>
+          </w:p>
+          <w:p>
+            <w:pPr>
+              <w:rPr>
+                <w:rFonts w:ascii="Courier" w:hAnsi="Courier" w:cs="Courier New"/>
+                <w:sz w:val="22"/>
+                <w:szCs w:val="22"/>
+              </w:rPr>
+            </w:pPr>
+            <w:r>
+              <w:rPr>
+                <w:rFonts w:ascii="Courier" w:hAnsi="Courier" w:cs="Courier New"/>
+                <w:sz w:val="22"/>
+                <w:szCs w:val="22"/>
+              </w:rPr>
+              <w:t xml:space="preserve">  &lt;</w:t>
+            </w:r>
+            <w:proofErr w:type="spellStart"/>
+            <w:r>
+              <w:rPr>
+                <w:rFonts w:ascii="Courier" w:hAnsi="Courier" w:cs="Courier New"/>
+                <w:sz w:val="22"/>
+                <w:szCs w:val="22"/>
+              </w:rPr>
+              <w:t>companyName</w:t>
+            </w:r>
+            <w:proofErr w:type="spellEnd"/>
+            <w:r>
+              <w:rPr>
+                <w:rFonts w:ascii="Courier" w:hAnsi="Courier" w:cs="Courier New"/>
+                <w:sz w:val="22"/>
+                <w:szCs w:val="22"/>
+              </w:rPr>
+              <w:t>&gt;Navient Solutions, LLC&lt;/</w:t>
+            </w:r>
+            <w:proofErr w:type="spellStart"/>
+            <w:r>
+              <w:rPr>
+                <w:rFonts w:ascii="Courier" w:hAnsi="Courier" w:cs="Courier New"/>
+                <w:sz w:val="22"/>
+                <w:szCs w:val="22"/>
+              </w:rPr>
+              <w:t>companyName</w:t>
+            </w:r>
+            <w:proofErr w:type="spellEnd"/>
+            <w:r>
+              <w:rPr>
+                <w:rFonts w:ascii="Courier" w:hAnsi="Courier" w:cs="Courier New"/>
+                <w:sz w:val="22"/>
+                <w:szCs w:val="22"/>
+              </w:rPr>
+              <w:t>&gt;</w:t>
+            </w:r>
+          </w:p>
+          <w:p>
+            <w:pPr>
+              <w:rPr>
+                <w:rFonts w:ascii="Courier" w:hAnsi="Courier" w:cs="Courier New"/>
+                <w:sz w:val="22"/>
+                <w:szCs w:val="22"/>
+              </w:rPr>
+            </w:pPr>
+            <w:r>
+              <w:rPr>
+                <w:rFonts w:ascii="Courier" w:hAnsi="Courier" w:cs="Courier New"/>
+                <w:sz w:val="22"/>
+                <w:szCs w:val="22"/>
+              </w:rPr>
+              <w:t xml:space="preserve">  &lt;</w:t>
+            </w:r>
+            <w:proofErr w:type="spellStart"/>
+            <w:r>
+              <w:rPr>
+                <w:rFonts w:ascii="Courier" w:hAnsi="Courier" w:cs="Courier New"/>
+                <w:sz w:val="22"/>
+                <w:szCs w:val="22"/>
+              </w:rPr>
+              <w:t>companyState</w:t>
+            </w:r>
+            <w:proofErr w:type="spellEnd"/>
+            <w:r>
+              <w:rPr>
+                <w:rFonts w:ascii="Courier" w:hAnsi="Courier" w:cs="Courier New"/>
+                <w:sz w:val="22"/>
+                <w:szCs w:val="22"/>
+              </w:rPr>
+              <w:t>&gt;DE&lt;/</w:t>
+            </w:r>
+            <w:proofErr w:type="spellStart"/>
+            <w:r>
+              <w:rPr>
+                <w:rFonts w:ascii="Courier" w:hAnsi="Courier" w:cs="Courier New"/>
+                <w:sz w:val="22"/>
+                <w:szCs w:val="22"/>
+              </w:rPr>
+              <w:t>companyState</w:t>
+            </w:r>
+            <w:proofErr w:type="spellEnd"/>
+            <w:r>
+              <w:rPr>
+                <w:rFonts w:ascii="Courier" w:hAnsi="Courier" w:cs="Courier New"/>
+                <w:sz w:val="22"/>
+                <w:szCs w:val="22"/>
+              </w:rPr>
+              <w:t>&gt;</w:t>
+            </w:r>
+          </w:p>
+          <w:p>
+            <w:pPr>
+              <w:rPr>
+                <w:rFonts w:ascii="Courier" w:hAnsi="Courier" w:cs="Courier New"/>
+                <w:sz w:val="22"/>
+                <w:szCs w:val="22"/>
+              </w:rPr>
+            </w:pPr>
+            <w:r>
+              <w:rPr>
+                <w:rFonts w:ascii="Courier" w:hAnsi="Courier" w:cs="Courier New"/>
+                <w:sz w:val="22"/>
+                <w:szCs w:val="22"/>
+              </w:rPr>
+              <w:t xml:space="preserve">  &lt;</w:t>
+            </w:r>
+            <w:proofErr w:type="spellStart"/>
+            <w:r>
+              <w:rPr>
+                <w:rFonts w:ascii="Courier" w:hAnsi="Courier" w:cs="Courier New"/>
+                <w:sz w:val="22"/>
+                <w:szCs w:val="22"/>
+              </w:rPr>
+              <w:t>companyZip</w:t>
+            </w:r>
+            <w:proofErr w:type="spellEnd"/>
+            <w:r>
+              <w:rPr>
+                <w:rFonts w:ascii="Courier" w:hAnsi="Courier" w:cs="Courier New"/>
+                <w:sz w:val="22"/>
+                <w:szCs w:val="22"/>
+              </w:rPr>
+              <w:t>&gt;19802&lt;/</w:t>
+            </w:r>
+            <w:proofErr w:type="spellStart"/>
+            <w:r>
+              <w:rPr>
+                <w:rFonts w:ascii="Courier" w:hAnsi="Courier" w:cs="Courier New"/>
+                <w:sz w:val="22"/>
+                <w:szCs w:val="22"/>
+              </w:rPr>
+              <w:t>companyZip</w:t>
+            </w:r>
+            <w:proofErr w:type="spellEnd"/>
+            <w:r>
+              <w:rPr>
+                <w:rFonts w:ascii="Courier" w:hAnsi="Courier" w:cs="Courier New"/>
+                <w:sz w:val="22"/>
+                <w:szCs w:val="22"/>
+              </w:rPr>
+              <w:t>&gt;</w:t>
+            </w:r>
+          </w:p>
+          <w:p>
+            <w:pPr>
+              <w:rPr>
+                <w:rFonts w:ascii="Courier" w:hAnsi="Courier" w:cs="Courier New"/>
+                <w:sz w:val="22"/>
+                <w:szCs w:val="22"/>
+              </w:rPr>
+            </w:pPr>
+            <w:r>
+              <w:rPr>
+                <w:rFonts w:ascii="Courier" w:hAnsi="Courier" w:cs="Courier New"/>
+                <w:sz w:val="22"/>
+                <w:szCs w:val="22"/>
+              </w:rPr>
+              <w:t>&lt;/company&gt;</w:t>
+            </w:r>
+          </w:p>
+          <w:p>
+            <w:pPr>
+              <w:rPr>
+                <w:rFonts w:ascii="Courier" w:hAnsi="Courier" w:cs="Courier New"/>
+                <w:sz w:val="22"/>
+                <w:szCs w:val="22"/>
+              </w:rPr>
+            </w:pPr>
+            <w:r>
+              <w:rPr>
+                <w:rFonts w:ascii="Courier" w:hAnsi="Courier" w:cs="Courier New"/>
+                <w:sz w:val="22"/>
+                <w:szCs w:val="22"/>
+              </w:rPr>
+              <w:t>&lt;event date="2015-05-05" type="received"/&gt;</w:t>
+            </w:r>
+          </w:p>
+          <w:p>
+            <w:pPr>
+              <w:rPr>
+                <w:rFonts w:ascii="Courier" w:hAnsi="Courier" w:cs="Courier New"/>
+                <w:sz w:val="22"/>
+                <w:szCs w:val="22"/>
+              </w:rPr>
+            </w:pPr>
+            <w:r>
+              <w:rPr>
+                <w:rFonts w:ascii="Courier" w:hAnsi="Courier" w:cs="Courier New"/>
+                <w:sz w:val="22"/>
+                <w:szCs w:val="22"/>
+              </w:rPr>
+              <w:t>&lt;event date="2015-05-06" type="</w:t>
+            </w:r>
+            <w:proofErr w:type="spellStart"/>
+            <w:r>
+              <w:rPr>
+                <w:rFonts w:ascii="Courier" w:hAnsi="Courier" w:cs="Courier New"/>
+                <w:sz w:val="22"/>
+                <w:szCs w:val="22"/>
+              </w:rPr>
+              <w:t>sentToCompany</w:t>
+            </w:r>
+            <w:proofErr w:type="spellEnd"/>
+            <w:r>
+              <w:rPr>
+                <w:rFonts w:ascii="Courier" w:hAnsi="Courier" w:cs="Courier New"/>
+                <w:sz w:val="22"/>
+                <w:szCs w:val="22"/>
+              </w:rPr>
+              <w:t>"/&gt;</w:t>
+            </w:r>
+          </w:p>
+          <w:p>
+            <w:pPr>
+              <w:rPr>
+                <w:rFonts w:ascii="Courier" w:hAnsi="Courier" w:cs="Courier New"/>
+                <w:sz w:val="22"/>
+                <w:szCs w:val="22"/>
+              </w:rPr>
+            </w:pPr>
+            <w:r>
+              <w:rPr>
+                <w:rFonts w:ascii="Courier" w:hAnsi="Courier" w:cs="Courier New"/>
+                <w:sz w:val="22"/>
+                <w:szCs w:val="22"/>
+              </w:rPr>
+              <w:t>&lt;issue&gt;</w:t>
+            </w:r>
+          </w:p>
+          <w:p>
+            <w:pPr>
+              <w:rPr>
+                <w:rFonts w:ascii="Courier" w:hAnsi="Courier" w:cs="Courier New"/>
+                <w:sz w:val="22"/>
+                <w:szCs w:val="22"/>
+              </w:rPr>
+            </w:pPr>
+            <w:r>
+              <w:rPr>
+                <w:rFonts w:ascii="Courier" w:hAnsi="Courier" w:cs="Courier New"/>
+                <w:sz w:val="22"/>
+                <w:szCs w:val="22"/>
+              </w:rPr>
+              <w:t xml:space="preserve">  &lt;</w:t>
+            </w:r>
+            <w:proofErr w:type="spellStart"/>
+            <w:r>
+              <w:rPr>
+                <w:rFonts w:ascii="Courier" w:hAnsi="Courier" w:cs="Courier New"/>
+                <w:sz w:val="22"/>
+                <w:szCs w:val="22"/>
+              </w:rPr>
+              <w:t>issueType</w:t>
+            </w:r>
+            <w:proofErr w:type="spellEnd"/>
+            <w:r>
+              <w:rPr>
+                <w:rFonts w:ascii="Courier" w:hAnsi="Courier" w:cs="Courier New"/>
+                <w:sz w:val="22"/>
+                <w:szCs w:val="22"/>
+              </w:rPr>
+              <w:t>&gt;Dealing with my lender or service&lt;/</w:t>
+            </w:r>
+            <w:proofErr w:type="spellStart"/>
+            <w:r>
+              <w:rPr>
+                <w:rFonts w:ascii="Courier" w:hAnsi="Courier" w:cs="Courier New"/>
+                <w:sz w:val="22"/>
+                <w:szCs w:val="22"/>
+              </w:rPr>
+              <w:t>issueType</w:t>
+            </w:r>
+            <w:proofErr w:type="spellEnd"/>
+            <w:r>
+              <w:rPr>
+                <w:rFonts w:ascii="Courier" w:hAnsi="Courier" w:cs="Courier New"/>
+                <w:sz w:val="22"/>
+                <w:szCs w:val="22"/>
+              </w:rPr>
+              <w:t>&gt;</w:t>
+            </w:r>
+          </w:p>
+          <w:p>
+            <w:pPr>
+              <w:rPr>
+                <w:rFonts w:ascii="Courier" w:hAnsi="Courier" w:cs="Courier New"/>
+                <w:sz w:val="22"/>
+                <w:szCs w:val="22"/>
+              </w:rPr>
+            </w:pPr>
+            <w:r>
+              <w:rPr>
+                <w:rFonts w:ascii="Courier" w:hAnsi="Courier" w:cs="Courier New"/>
+                <w:sz w:val="22"/>
+                <w:szCs w:val="22"/>
+              </w:rPr>
+              <w:t xml:space="preserve">  &lt;</w:t>
+            </w:r>
+            <w:proofErr w:type="spellStart"/>
+            <w:r>
+              <w:rPr>
+                <w:rFonts w:ascii="Courier" w:hAnsi="Courier" w:cs="Courier New"/>
+                <w:sz w:val="22"/>
+                <w:szCs w:val="22"/>
+              </w:rPr>
+              <w:t>subissue</w:t>
+            </w:r>
+            <w:proofErr w:type="spellEnd"/>
+            <w:r>
+              <w:rPr>
+                <w:rFonts w:ascii="Courier" w:hAnsi="Courier" w:cs="Courier New"/>
+                <w:sz w:val="22"/>
+                <w:szCs w:val="22"/>
+              </w:rPr>
+              <w:t>&gt;Need information about my balance/terms&lt;/</w:t>
+            </w:r>
+            <w:proofErr w:type="spellStart"/>
+            <w:r>
+              <w:rPr>
+                <w:rFonts w:ascii="Courier" w:hAnsi="Courier" w:cs="Courier New"/>
+                <w:sz w:val="22"/>
+                <w:szCs w:val="22"/>
+              </w:rPr>
+              <w:t>subissue</w:t>
+            </w:r>
+            <w:proofErr w:type="spellEnd"/>
+            <w:r>
+              <w:rPr>
+                <w:rFonts w:ascii="Courier" w:hAnsi="Courier" w:cs="Courier New"/>
+                <w:sz w:val="22"/>
+                <w:szCs w:val="22"/>
+              </w:rPr>
+              <w:t>&gt;</w:t>
+            </w:r>
+          </w:p>
+          <w:p>
+            <w:pPr>
+              <w:rPr>
+                <w:rFonts w:ascii="Courier" w:hAnsi="Courier" w:cs="Courier New"/>
+                <w:sz w:val="22"/>
+                <w:szCs w:val="22"/>
+              </w:rPr>
+            </w:pPr>
+            <w:r>
+              <w:rPr>
+                <w:rFonts w:ascii="Courier" w:hAnsi="Courier" w:cs="Courier New"/>
+                <w:sz w:val="22"/>
+                <w:szCs w:val="22"/>
+              </w:rPr>
+              <w:t>&lt;/issue&gt;</w:t>
+            </w:r>
+          </w:p>
+          <w:p>
+            <w:pPr>
+              <w:rPr>
+                <w:rFonts w:ascii="Courier" w:hAnsi="Courier" w:cs="Courier New"/>
+                <w:sz w:val="22"/>
+                <w:szCs w:val="22"/>
+              </w:rPr>
+            </w:pPr>
+            <w:r>
+              <w:rPr>
+                <w:rFonts w:ascii="Courier" w:hAnsi="Courier" w:cs="Courier New"/>
+                <w:sz w:val="22"/>
+                <w:szCs w:val="22"/>
+              </w:rPr>
+              <w:t>&lt;product&gt;</w:t>
+            </w:r>
+          </w:p>
+          <w:p>
+            <w:pPr>
+              <w:rPr>
+                <w:rFonts w:ascii="Courier" w:hAnsi="Courier" w:cs="Courier New"/>
+                <w:sz w:val="22"/>
+                <w:szCs w:val="22"/>
+              </w:rPr>
+            </w:pPr>
+            <w:r>
+              <w:rPr>
+                <w:rFonts w:ascii="Courier" w:hAnsi="Courier" w:cs="Courier New"/>
+                <w:sz w:val="22"/>
+                <w:szCs w:val="22"/>
+              </w:rPr>
+              <w:t xml:space="preserve">  &lt;</w:t>
+            </w:r>
+            <w:proofErr w:type="spellStart"/>
+            <w:r>
+              <w:rPr>
+                <w:rFonts w:ascii="Courier" w:hAnsi="Courier" w:cs="Courier New"/>
+                <w:sz w:val="22"/>
+                <w:szCs w:val="22"/>
+              </w:rPr>
+              <w:t>productType</w:t>
+            </w:r>
+            <w:proofErr w:type="spellEnd"/>
+            <w:r>
+              <w:rPr>
+                <w:rFonts w:ascii="Courier" w:hAnsi="Courier" w:cs="Courier New"/>
+                <w:sz w:val="22"/>
+                <w:szCs w:val="22"/>
+              </w:rPr>
+              <w:t>&gt;Student loan&lt;/</w:t>
+            </w:r>
+            <w:proofErr w:type="spellStart"/>
+            <w:r>
+              <w:rPr>
+                <w:rFonts w:ascii="Courier" w:hAnsi="Courier" w:cs="Courier New"/>
+                <w:sz w:val="22"/>
+                <w:szCs w:val="22"/>
+              </w:rPr>
+              <w:t>productType</w:t>
+            </w:r>
+            <w:proofErr w:type="spellEnd"/>
+            <w:r>
+              <w:rPr>
+                <w:rFonts w:ascii="Courier" w:hAnsi="Courier" w:cs="Courier New"/>
+                <w:sz w:val="22"/>
+                <w:szCs w:val="22"/>
+              </w:rPr>
+              <w:t>&gt;</w:t>
+            </w:r>
+          </w:p>
+          <w:p>
+            <w:pPr>
+              <w:rPr>
+                <w:rFonts w:ascii="Courier" w:hAnsi="Courier" w:cs="Courier New"/>
+                <w:sz w:val="22"/>
+                <w:szCs w:val="22"/>
+              </w:rPr>
+            </w:pPr>
+            <w:r>
+              <w:rPr>
+                <w:rFonts w:ascii="Courier" w:hAnsi="Courier" w:cs="Courier New"/>
+                <w:sz w:val="22"/>
+                <w:szCs w:val="22"/>
+              </w:rPr>
+              <w:t xml:space="preserve">  &lt;subproduct&gt;non-federal student loan&lt;/subproduct&gt;</w:t>
+            </w:r>
+          </w:p>
+          <w:p>
+            <w:pPr>
+              <w:rPr>
+                <w:rFonts w:ascii="Courier" w:hAnsi="Courier" w:cs="Courier New"/>
+                <w:sz w:val="22"/>
+                <w:szCs w:val="22"/>
+              </w:rPr>
+            </w:pPr>
+            <w:r>
+              <w:rPr>
+                <w:rFonts w:ascii="Courier" w:hAnsi="Courier" w:cs="Courier New"/>
+                <w:sz w:val="22"/>
+                <w:szCs w:val="22"/>
+              </w:rPr>
+              <w:t>&lt;/product&gt;</w:t>
+            </w:r>
+          </w:p>
+          <w:p>
+            <w:pPr>
+              <w:rPr>
+                <w:rFonts w:ascii="Courier" w:hAnsi="Courier" w:cs="Courier New"/>
+                <w:sz w:val="22"/>
+                <w:szCs w:val="22"/>
+              </w:rPr>
+            </w:pPr>
+            <w:r>
+              <w:rPr>
+                <w:rFonts w:ascii="Courier" w:hAnsi="Courier" w:cs="Courier New"/>
+                <w:sz w:val="22"/>
+                <w:szCs w:val="22"/>
+                <w:shd w:val="clear" w:color="auto" w:fill="295E52"/>
+              </w:rPr>
+              <w:t xml:space="preserve">&lt;response </w:t>
+            </w:r>
+            <w:proofErr w:type="spellStart"/>
+            <w:r>
+              <w:rPr>
+                <w:rFonts w:ascii="Courier" w:hAnsi="Courier" w:cs="Courier New"/>
+                <w:sz w:val="22"/>
+                <w:szCs w:val="22"/>
+                <w:shd w:val="clear" w:color="auto" w:fill="295E52"/>
+              </w:rPr>
+              <w:t>consumerDisputed</w:t>
+            </w:r>
+            <w:proofErr w:type="spellEnd"/>
+            <w:r>
+              <w:rPr>
+                <w:rFonts w:ascii="Courier" w:hAnsi="Courier" w:cs="Courier New"/>
+                <w:sz w:val="22"/>
+                <w:szCs w:val="22"/>
+                <w:shd w:val="clear" w:color="auto" w:fill="295E52"/>
+              </w:rPr>
+              <w:t>="N"&gt;</w:t>
+            </w:r>
+          </w:p>
+        </w:tc>
+      </w:tr>
+    </w:tbl>
+    <w:p/>
+    <w:p>
+      <w:r>
+        <w:t xml:space="preserve">To address this problem, we have to assume some default value should </w:t>
+      </w:r>
+      <w:r>
+        <w:t xml:space="preserve">these </w:t>
+      </w:r>
+      <w:r>
+        <w:t>attribute</w:t>
+      </w:r>
+      <w:r>
+        <w:t>s</w:t>
+      </w:r>
+      <w:r>
+        <w:t xml:space="preserve"> be missing in the new system (file B). T</w:t>
+      </w:r>
+      <w:r>
+        <w:t>o</w:t>
+      </w:r>
+      <w:r>
+        <w:t xml:space="preserve"> do this, In file B DTD declaration</w:t>
+      </w:r>
+      <w:r>
+        <w:t xml:space="preserve"> block</w:t>
+      </w:r>
+      <w:r>
+        <w:t xml:space="preserve">, we </w:t>
+      </w:r>
+      <w:r>
+        <w:t>define</w:t>
+      </w:r>
+      <w:r>
+        <w:t xml:space="preserve"> `</w:t>
+      </w:r>
+      <w:proofErr w:type="spellStart"/>
+      <w:proofErr w:type="gramStart"/>
+      <w:r>
+        <w:t>complaint.submissionType</w:t>
+      </w:r>
+      <w:proofErr w:type="spellEnd"/>
+      <w:proofErr w:type="gramEnd"/>
+      <w:r>
+        <w:t>` default value is “Web”, and `</w:t>
+      </w:r>
+      <w:proofErr w:type="spellStart"/>
+      <w:r>
+        <w:t>response.timely</w:t>
+      </w:r>
+      <w:proofErr w:type="spellEnd"/>
+      <w:r>
+        <w:t>` default value is “Y”</w:t>
+      </w:r>
+    </w:p>
+    <w:tbl>
+      <w:tblPr>
+        <w:tblStyle w:val="TableGrid"/>
+        <w:tblW w:w="0" w:type="auto"/>
+        <w:tblLook w:val="04A0" w:firstRow="1" w:lastRow="0" w:firstColumn="1" w:lastColumn="0" w:noHBand="0" w:noVBand="1"/>
+      </w:tblPr>
+      <w:tblGrid>
+        <w:gridCol w:w="9350"/>
+      </w:tblGrid>
+      <w:tr>
+        <w:tc>
+          <w:tcPr>
+            <w:tcW w:w="9350" w:type="dxa"/>
+            <w:tcBorders>
+              <w:bottom w:val="single" w:sz="4" w:space="0" w:color="auto"/>
+            </w:tcBorders>
+          </w:tcPr>
+          <w:p>
+            <w:r>
+              <w:rPr>
+                <w:b/>
+                <w:bCs/>
+              </w:rPr>
+              <w:t>File B</w:t>
+            </w:r>
+            <w:r>
+              <w:t xml:space="preserve"> added DTD declarations</w:t>
+            </w:r>
+          </w:p>
+        </w:tc>
+      </w:tr>
+      <w:tr>
+        <w:tc>
+          <w:tcPr>
+            <w:tcW w:w="9350" w:type="dxa"/>
+            <w:shd w:val="clear" w:color="auto" w:fill="2B2B2B"/>
+          </w:tcPr>
+          <w:p>
+            <w:pPr>
+              <w:pStyle w:val="HTMLPreformatted"/>
+              <w:shd w:val="clear" w:color="auto" w:fill="2B2B2B"/>
+              <w:rPr>
+                <w:color w:val="A9B7C6"/>
+                <w:sz w:val="21"/>
+                <w:szCs w:val="21"/>
+              </w:rPr>
+            </w:pPr>
+            <w:r>
+              <w:rPr>
+                <w:color w:val="E8BF6A"/>
+                <w:sz w:val="21"/>
+                <w:szCs w:val="21"/>
+              </w:rPr>
+              <w:t xml:space="preserve">&lt;!DOCTYPE </w:t>
+            </w:r>
+            <w:proofErr w:type="spellStart"/>
+            <w:r>
+              <w:rPr>
+                <w:color w:val="BABABA"/>
+                <w:sz w:val="21"/>
+                <w:szCs w:val="21"/>
+              </w:rPr>
+              <w:t>consumerComplaints</w:t>
+            </w:r>
+            <w:proofErr w:type="spellEnd"/>
+            <w:r>
+              <w:rPr>
+                <w:color w:val="BABABA"/>
+                <w:sz w:val="21"/>
+                <w:szCs w:val="21"/>
+              </w:rPr>
+              <w:t xml:space="preserve"> </w:t>
+            </w:r>
+            <w:r>
+              <w:rPr>
+                <w:color w:val="A9B7C6"/>
+                <w:sz w:val="21"/>
+                <w:szCs w:val="21"/>
+              </w:rPr>
+              <w:t>[</w:t>
+            </w:r>
+            <w:r>
+              <w:rPr>
+                <w:color w:val="A9B7C6"/>
+                <w:sz w:val="21"/>
+                <w:szCs w:val="21"/>
+              </w:rPr>
+              <w:br/>
+              <w:t xml:space="preserve">        &lt;!ENTITY redaction "XXXX"&gt;</w:t>
+            </w:r>
+            <w:r>
+              <w:rPr>
+                <w:color w:val="A9B7C6"/>
+                <w:sz w:val="21"/>
+                <w:szCs w:val="21"/>
+              </w:rPr>
+              <w:br/>
+            </w:r>
+            <w:r>
+              <w:rPr>
+                <w:color w:val="A9B7C6"/>
+                <w:sz w:val="21"/>
+                <w:szCs w:val="21"/>
+              </w:rPr>
+              <w:br/>
+            </w:r>
+            <w:r>
+              <w:rPr>
+                <w:color w:val="A9B7C6"/>
+                <w:sz w:val="21"/>
+                <w:szCs w:val="21"/>
+                <w:shd w:val="clear" w:color="auto" w:fill="295E52"/>
+              </w:rPr>
+              <w:t xml:space="preserve">        &lt;!ATTLIST complaint </w:t>
+            </w:r>
+            <w:proofErr w:type="spellStart"/>
+            <w:r>
+              <w:rPr>
+                <w:color w:val="A9B7C6"/>
+                <w:sz w:val="21"/>
+                <w:szCs w:val="21"/>
+                <w:shd w:val="clear" w:color="auto" w:fill="295E52"/>
+              </w:rPr>
+              <w:t>submissionType</w:t>
+            </w:r>
+            <w:proofErr w:type="spellEnd"/>
+            <w:r>
+              <w:rPr>
+                <w:color w:val="A9B7C6"/>
+                <w:sz w:val="21"/>
+                <w:szCs w:val="21"/>
+                <w:shd w:val="clear" w:color="auto" w:fill="295E52"/>
+              </w:rPr>
+              <w:t xml:space="preserve"> CDATA "Web"&gt;</w:t>
+            </w:r>
+            <w:r>
+              <w:rPr>
+                <w:color w:val="A9B7C6"/>
+                <w:sz w:val="21"/>
+                <w:szCs w:val="21"/>
+                <w:shd w:val="clear" w:color="auto" w:fill="295E52"/>
+              </w:rPr>
+              <w:br/>
+              <w:t xml:space="preserve">        &lt;!ATTLIST response timely CDATA "Y"&gt;</w:t>
+            </w:r>
+            <w:r>
+              <w:rPr>
+                <w:color w:val="A9B7C6"/>
+                <w:sz w:val="21"/>
+                <w:szCs w:val="21"/>
+                <w:shd w:val="clear" w:color="auto" w:fill="295E52"/>
+              </w:rPr>
+              <w:br/>
+            </w:r>
+            <w:r>
+              <w:rPr>
+                <w:color w:val="A9B7C6"/>
+                <w:sz w:val="21"/>
+                <w:szCs w:val="21"/>
+              </w:rPr>
+              <w:t>]</w:t>
+            </w:r>
+            <w:r>
+              <w:rPr>
+                <w:color w:val="E8BF6A"/>
+                <w:sz w:val="21"/>
+                <w:szCs w:val="21"/>
+              </w:rPr>
+              <w:t>&gt;</w:t>
+            </w:r>
+          </w:p>
+          <w:p/>
+        </w:tc>
+      </w:tr>
+    </w:tbl>
+    <w:p/>
+    <w:p/>
+    <w:p>
+      <w:r>
+        <w:rPr>
+          <w:i/>
+          <w:iCs/>
+          <w:u w:val="single"/>
+        </w:rPr>
         <w:t>To summarize,</w:t>
       </w:r>
       <w:r>
+        <w:rPr>
+          <w:i/>
+          <w:iCs/>
+          <w:u w:val="single"/>
+        </w:rPr>
         <w:t xml:space="preserve"> the whole workflow consists of</w:t>
       </w:r>
       <w:r>
+        <w:rPr>
+          <w:i/>
+          <w:iCs/>
+          <w:u w:val="single"/>
+        </w:rPr>
         <w:t xml:space="preserve"> the </w:t>
       </w:r>
       <w:r>
+        <w:rPr>
+          <w:i/>
+          <w:iCs/>
+          <w:u w:val="single"/>
+        </w:rPr>
         <w:t xml:space="preserve">following </w:t>
       </w:r>
       <w:r>
-        <w:t>steps:</w:t>
+        <w:rPr>
+          <w:i/>
+          <w:iCs/>
+          <w:u w:val="single"/>
+        </w:rPr>
+        <w:t>steps</w:t>
+      </w:r>
+      <w:r>
+        <w:t>:</w:t>
       </w:r>
     </w:p>
     <w:p>
@@ -6723,7 +8343,44 @@
         </w:numPr>
       </w:pPr>
       <w:r>
+        <w:lastRenderedPageBreak/>
         <w:t>Observation 2 – Resolve Yes/No binary answer inconsistency</w:t>
+      </w:r>
+    </w:p>
+    <w:p>
+      <w:pPr>
+        <w:pStyle w:val="ListParagraph"/>
+        <w:numPr>
+          <w:ilvl w:val="0"/>
+          <w:numId w:val="5"/>
+        </w:numPr>
+      </w:pPr>
+      <w:r>
+        <w:t xml:space="preserve">Observation 3 – </w:t>
+      </w:r>
+      <w:r>
+        <w:t>DTD declaration: a</w:t>
+      </w:r>
+      <w:r>
+        <w:t>dd default values for `</w:t>
+      </w:r>
+      <w:proofErr w:type="spellStart"/>
+      <w:proofErr w:type="gramStart"/>
+      <w:r>
+        <w:t>complaint.submissionType</w:t>
+      </w:r>
+      <w:proofErr w:type="spellEnd"/>
+      <w:proofErr w:type="gramEnd"/>
+      <w:r>
+        <w:t>` and `</w:t>
+      </w:r>
+      <w:proofErr w:type="spellStart"/>
+      <w:r>
+        <w:t>response.timely</w:t>
+      </w:r>
+      <w:proofErr w:type="spellEnd"/>
+      <w:r>
+        <w:t>` in the new dataset (file B)</w:t>
       </w:r>
     </w:p>
     <w:p>

</xml_diff>

<commit_message>
Update paper: Explain more about the decision we make to address data issues
</commit_message>
<xml_diff>
--- a/canon-documentation.docx
+++ b/canon-documentation.docx
@@ -3140,13 +3140,34 @@
           <w:iCs/>
           <w:u w:val="single"/>
         </w:rPr>
-        <w:t>Observation 1</w:t>
+        <w:t>Data o</w:t>
       </w:r>
       <w:r>
         <w:rPr>
           <w:rFonts w:eastAsia="Times New Roman" w:cstheme="minorHAnsi"/>
-        </w:rPr>
-        <w:t>: In the old system (file A), a complaint has a child element named `submitted` which tells the channel (Web, Referral) via which customer feedback was sent. This is effectively the `</w:t>
+          <w:i/>
+          <w:iCs/>
+          <w:u w:val="single"/>
+        </w:rPr>
+        <w:t>bservation 1</w:t>
+      </w:r>
+      <w:r>
+        <w:rPr>
+          <w:rFonts w:eastAsia="Times New Roman" w:cstheme="minorHAnsi"/>
+        </w:rPr>
+        <w:t xml:space="preserve">: In the old system (file A), a complaint has a child element named `submitted` which tells the channel (Web, Referral) via which customer feedback was sent. This </w:t>
+      </w:r>
+      <w:r>
+        <w:rPr>
+          <w:rFonts w:eastAsia="Times New Roman" w:cstheme="minorHAnsi"/>
+        </w:rPr>
+        <w:t>maybe</w:t>
+      </w:r>
+      <w:r>
+        <w:rPr>
+          <w:rFonts w:eastAsia="Times New Roman" w:cstheme="minorHAnsi"/>
+        </w:rPr>
+        <w:t xml:space="preserve"> effectively the `</w:t>
       </w:r>
       <w:proofErr w:type="spellStart"/>
       <w:r>
@@ -4770,74 +4791,76 @@
         <w:rPr>
           <w:rFonts w:eastAsia="Times New Roman" w:cstheme="minorHAnsi"/>
         </w:rPr>
-        <w:t xml:space="preserve">With these kinds of variation in place, identity comparison would still fail by doing </w:t>
+        <w:t xml:space="preserve">Basic normalization cannot justify this difference. On one hand, by educational guess, we can </w:t>
       </w:r>
       <w:r>
         <w:rPr>
           <w:rFonts w:eastAsia="Times New Roman" w:cstheme="minorHAnsi"/>
         </w:rPr>
-        <w:t>byte</w:t>
+        <w:t xml:space="preserve">reason </w:t>
       </w:r>
       <w:r>
         <w:rPr>
           <w:rFonts w:eastAsia="Times New Roman" w:cstheme="minorHAnsi"/>
         </w:rPr>
-        <w:t xml:space="preserve"> by </w:t>
+        <w:t xml:space="preserve">that `submitted` with `via` = Referral/Web is likely the legacy representation of a submission type, or channel. </w:t>
       </w:r>
       <w:r>
         <w:rPr>
           <w:rFonts w:eastAsia="Times New Roman" w:cstheme="minorHAnsi"/>
         </w:rPr>
-        <w:t>byte</w:t>
-      </w:r>
+        <w:t>On the other hand, one could argue that “submitted” child element and “</w:t>
+      </w:r>
+      <w:proofErr w:type="spellStart"/>
       <w:r>
         <w:rPr>
           <w:rFonts w:eastAsia="Times New Roman" w:cstheme="minorHAnsi"/>
         </w:rPr>
-        <w:t xml:space="preserve"> matchup. Resolution for this issue requires knowledge on </w:t>
-      </w:r>
+        <w:t>submissionType</w:t>
+      </w:r>
+      <w:proofErr w:type="spellEnd"/>
       <w:r>
         <w:rPr>
           <w:rFonts w:eastAsia="Times New Roman" w:cstheme="minorHAnsi"/>
         </w:rPr>
-        <w:t xml:space="preserve">the global </w:t>
+        <w:t xml:space="preserve">” attribute simply refer to </w:t>
       </w:r>
       <w:r>
         <w:rPr>
           <w:rFonts w:eastAsia="Times New Roman" w:cstheme="minorHAnsi"/>
         </w:rPr>
-        <w:t xml:space="preserve">data. Here we assume </w:t>
+        <w:t xml:space="preserve">two </w:t>
       </w:r>
       <w:r>
         <w:rPr>
           <w:rFonts w:eastAsia="Times New Roman" w:cstheme="minorHAnsi"/>
         </w:rPr>
-        <w:t xml:space="preserve">that in the old system, a complaint </w:t>
+        <w:t xml:space="preserve">different things. Without </w:t>
       </w:r>
       <w:r>
         <w:rPr>
           <w:rFonts w:eastAsia="Times New Roman" w:cstheme="minorHAnsi"/>
         </w:rPr>
-        <w:t xml:space="preserve">should have </w:t>
+        <w:lastRenderedPageBreak/>
+        <w:t xml:space="preserve">understanding the origin of data, we can’t move forward. Under strict consideration, we can arguably fail the quality check right here and conclude that, the 2 datasets </w:t>
       </w:r>
       <w:r>
         <w:rPr>
           <w:rFonts w:eastAsia="Times New Roman" w:cstheme="minorHAnsi"/>
         </w:rPr>
-        <w:t xml:space="preserve">only 1 `submitted` child element. This makes practical sense. We validate this as part of the canonicalization procedure. Then, we need to </w:t>
+        <w:t xml:space="preserve">are not </w:t>
       </w:r>
       <w:r>
         <w:rPr>
           <w:rFonts w:eastAsia="Times New Roman" w:cstheme="minorHAnsi"/>
         </w:rPr>
-        <w:lastRenderedPageBreak/>
-        <w:t xml:space="preserve">resort </w:t>
+        <w:t xml:space="preserve">the </w:t>
       </w:r>
       <w:r>
         <w:rPr>
           <w:rFonts w:eastAsia="Times New Roman" w:cstheme="minorHAnsi"/>
         </w:rPr>
-        <w:t>to a single representation</w:t>
+        <w:t>same</w:t>
       </w:r>
       <w:r>
         <w:rPr>
@@ -4845,11 +4868,69 @@
         </w:rPr>
         <w:t>.</w:t>
       </w:r>
-      <w:r>
+    </w:p>
+    <w:p>
+      <w:pPr>
         <w:rPr>
           <w:rFonts w:eastAsia="Times New Roman" w:cstheme="minorHAnsi"/>
         </w:rPr>
-        <w:t xml:space="preserve"> Let’s choose to present it as an attribute named `</w:t>
+      </w:pPr>
+    </w:p>
+    <w:p>
+      <w:pPr>
+        <w:rPr>
+          <w:rFonts w:eastAsia="Times New Roman" w:cstheme="minorHAnsi"/>
+        </w:rPr>
+      </w:pPr>
+      <w:r>
+        <w:rPr>
+          <w:rFonts w:eastAsia="Times New Roman" w:cstheme="minorHAnsi"/>
+        </w:rPr>
+        <w:t>This is</w:t>
+      </w:r>
+      <w:r>
+        <w:rPr>
+          <w:rFonts w:eastAsia="Times New Roman" w:cstheme="minorHAnsi"/>
+        </w:rPr>
+        <w:t xml:space="preserve"> one of classic data issues, with this one in particular</w:t>
+      </w:r>
+      <w:r>
+        <w:rPr>
+          <w:rFonts w:eastAsia="Times New Roman" w:cstheme="minorHAnsi"/>
+        </w:rPr>
+        <w:t xml:space="preserve"> related to inconsistent schema. Data issues are expected to occur in </w:t>
+      </w:r>
+      <w:r>
+        <w:rPr>
+          <w:rFonts w:eastAsia="Times New Roman" w:cstheme="minorHAnsi"/>
+        </w:rPr>
+        <w:t xml:space="preserve">any </w:t>
+      </w:r>
+      <w:r>
+        <w:rPr>
+          <w:rFonts w:eastAsia="Times New Roman" w:cstheme="minorHAnsi"/>
+        </w:rPr>
+        <w:t>migration or canonicalization process.</w:t>
+      </w:r>
+    </w:p>
+    <w:p>
+      <w:pPr>
+        <w:rPr>
+          <w:rFonts w:eastAsia="Times New Roman" w:cstheme="minorHAnsi"/>
+        </w:rPr>
+      </w:pPr>
+    </w:p>
+    <w:p>
+      <w:pPr>
+        <w:rPr>
+          <w:rFonts w:eastAsia="Times New Roman" w:cstheme="minorHAnsi"/>
+        </w:rPr>
+      </w:pPr>
+      <w:r>
+        <w:rPr>
+          <w:rFonts w:eastAsia="Times New Roman" w:cstheme="minorHAnsi"/>
+        </w:rPr>
+        <w:t>Nevertheless, within the scope of this project, let’s hypothesize that we have a data team to consult with regard to any information integrity concerns. With their help, we confirm that `submitted` and `</w:t>
       </w:r>
       <w:proofErr w:type="spellStart"/>
       <w:r>
@@ -4863,7 +4944,133 @@
         <w:rPr>
           <w:rFonts w:eastAsia="Times New Roman" w:cstheme="minorHAnsi"/>
         </w:rPr>
-        <w:t xml:space="preserve">` instead of having a child element. </w:t>
+        <w:t xml:space="preserve">` in fact refer to the same concept: a channel via which </w:t>
+      </w:r>
+      <w:r>
+        <w:rPr>
+          <w:rFonts w:eastAsia="Times New Roman" w:cstheme="minorHAnsi"/>
+        </w:rPr>
+        <w:t xml:space="preserve">a single </w:t>
+      </w:r>
+      <w:r>
+        <w:rPr>
+          <w:rFonts w:eastAsia="Times New Roman" w:cstheme="minorHAnsi"/>
+        </w:rPr>
+        <w:t xml:space="preserve">customer feedback was received. They also acknowledge `submitted` was a poor chosen name for an identifier. It’s descriptive because it’s </w:t>
+      </w:r>
+      <w:r>
+        <w:rPr>
+          <w:rFonts w:eastAsia="Times New Roman" w:cstheme="minorHAnsi"/>
+        </w:rPr>
+        <w:t xml:space="preserve">in the form of a passive verb. From data curation standpoint, a good identifier should be neutral and non-descriptive. Usually it should be a noun. Indeed, this goes along with the team decision </w:t>
+      </w:r>
+      <w:r>
+        <w:rPr>
+          <w:rFonts w:eastAsia="Times New Roman" w:cstheme="minorHAnsi"/>
+        </w:rPr>
+        <w:t xml:space="preserve">which </w:t>
+      </w:r>
+      <w:r>
+        <w:rPr>
+          <w:rFonts w:eastAsia="Times New Roman" w:cstheme="minorHAnsi"/>
+        </w:rPr>
+        <w:t>alter</w:t>
+      </w:r>
+      <w:r>
+        <w:rPr>
+          <w:rFonts w:eastAsia="Times New Roman" w:cstheme="minorHAnsi"/>
+        </w:rPr>
+        <w:t>s</w:t>
+      </w:r>
+      <w:r>
+        <w:rPr>
+          <w:rFonts w:eastAsia="Times New Roman" w:cstheme="minorHAnsi"/>
+        </w:rPr>
+        <w:t xml:space="preserve"> the name to `</w:t>
+      </w:r>
+      <w:proofErr w:type="spellStart"/>
+      <w:r>
+        <w:rPr>
+          <w:rFonts w:eastAsia="Times New Roman" w:cstheme="minorHAnsi"/>
+        </w:rPr>
+        <w:t>submissionType</w:t>
+      </w:r>
+      <w:proofErr w:type="spellEnd"/>
+      <w:r>
+        <w:rPr>
+          <w:rFonts w:eastAsia="Times New Roman" w:cstheme="minorHAnsi"/>
+        </w:rPr>
+        <w:t>` in the new system. As also, because a complaint is practically sent under just 1 channel, they move this child element to becoming an attribute that belong to the &lt;complaint&gt; element itself.</w:t>
+      </w:r>
+    </w:p>
+    <w:p>
+      <w:pPr>
+        <w:rPr>
+          <w:rFonts w:eastAsia="Times New Roman" w:cstheme="minorHAnsi"/>
+        </w:rPr>
+      </w:pPr>
+    </w:p>
+    <w:p>
+      <w:pPr>
+        <w:rPr>
+          <w:rFonts w:eastAsia="Times New Roman" w:cstheme="minorHAnsi"/>
+        </w:rPr>
+      </w:pPr>
+      <w:r>
+        <w:rPr>
+          <w:rFonts w:eastAsia="Times New Roman" w:cstheme="minorHAnsi"/>
+        </w:rPr>
+        <w:t>Now we can move forward</w:t>
+      </w:r>
+      <w:r>
+        <w:rPr>
+          <w:rFonts w:eastAsia="Times New Roman" w:cstheme="minorHAnsi"/>
+        </w:rPr>
+        <w:t>.</w:t>
+      </w:r>
+      <w:r>
+        <w:rPr>
+          <w:rFonts w:eastAsia="Times New Roman" w:cstheme="minorHAnsi"/>
+        </w:rPr>
+        <w:t xml:space="preserve"> We choose to normalize this concept to `</w:t>
+      </w:r>
+      <w:proofErr w:type="spellStart"/>
+      <w:r>
+        <w:rPr>
+          <w:rFonts w:eastAsia="Times New Roman" w:cstheme="minorHAnsi"/>
+        </w:rPr>
+        <w:t>submissionType</w:t>
+      </w:r>
+      <w:proofErr w:type="spellEnd"/>
+      <w:r>
+        <w:rPr>
+          <w:rFonts w:eastAsia="Times New Roman" w:cstheme="minorHAnsi"/>
+        </w:rPr>
+        <w:t>` attribute as opposed to having it as a child element.</w:t>
+      </w:r>
+      <w:r>
+        <w:rPr>
+          <w:rFonts w:eastAsia="Times New Roman" w:cstheme="minorHAnsi"/>
+        </w:rPr>
+        <w:t xml:space="preserve"> We</w:t>
+      </w:r>
+      <w:r>
+        <w:rPr>
+          <w:rFonts w:eastAsia="Times New Roman" w:cstheme="minorHAnsi"/>
+        </w:rPr>
+        <w:t xml:space="preserve"> also add a validation to make sure all &lt;complaint&gt; elements in the old system should have a single &lt;submitted&gt; </w:t>
+      </w:r>
+      <w:r>
+        <w:rPr>
+          <w:rFonts w:eastAsia="Times New Roman" w:cstheme="minorHAnsi"/>
+        </w:rPr>
+        <w:t>child</w:t>
+      </w:r>
+      <w:r>
+        <w:rPr>
+          <w:rFonts w:eastAsia="Times New Roman" w:cstheme="minorHAnsi"/>
+        </w:rPr>
+        <w:t xml:space="preserve">. </w:t>
       </w:r>
       <w:r>
         <w:rPr>
@@ -5489,13 +5696,34 @@
           <w:iCs/>
           <w:u w:val="single"/>
         </w:rPr>
-        <w:t>Observation 2</w:t>
+        <w:t>Data o</w:t>
       </w:r>
       <w:r>
         <w:rPr>
           <w:rFonts w:eastAsia="Times New Roman" w:cstheme="minorHAnsi"/>
-        </w:rPr>
-        <w:t xml:space="preserve">: It seemed there’re inconsistent representation of binary answer (N, No for No; Y, Yes for Yes). </w:t>
+          <w:i/>
+          <w:iCs/>
+          <w:u w:val="single"/>
+        </w:rPr>
+        <w:t>bservation 2</w:t>
+      </w:r>
+      <w:r>
+        <w:rPr>
+          <w:rFonts w:eastAsia="Times New Roman" w:cstheme="minorHAnsi"/>
+        </w:rPr>
+        <w:t>: It seemed there’re inconsistent representation</w:t>
+      </w:r>
+      <w:r>
+        <w:rPr>
+          <w:rFonts w:eastAsia="Times New Roman" w:cstheme="minorHAnsi"/>
+        </w:rPr>
+        <w:t>s</w:t>
+      </w:r>
+      <w:r>
+        <w:rPr>
+          <w:rFonts w:eastAsia="Times New Roman" w:cstheme="minorHAnsi"/>
+        </w:rPr>
+        <w:t xml:space="preserve"> of binary answer (N, No for No; Y, Yes for Yes). </w:t>
       </w:r>
     </w:p>
     <w:tbl>
@@ -5707,6 +5935,7 @@
                 <w:sz w:val="22"/>
                 <w:szCs w:val="22"/>
               </w:rPr>
+              <w:lastRenderedPageBreak/>
               <w:t xml:space="preserve">  &lt;</w:t>
             </w:r>
             <w:proofErr w:type="spellStart"/>
@@ -5790,6 +6019,7 @@
                 <w:sz w:val="22"/>
                 <w:szCs w:val="22"/>
               </w:rPr>
+              <w:lastRenderedPageBreak/>
               <w:t>&lt;product&gt;</w:t>
             </w:r>
           </w:p>
@@ -5930,6 +6160,7 @@
                 <w:sz w:val="22"/>
                 <w:szCs w:val="22"/>
               </w:rPr>
+              <w:lastRenderedPageBreak/>
               <w:t xml:space="preserve">  &lt;</w:t>
             </w:r>
             <w:proofErr w:type="spellStart"/>
@@ -6006,7 +6237,37 @@
         <w:rPr>
           <w:rFonts w:eastAsia="Times New Roman" w:cstheme="minorHAnsi"/>
         </w:rPr>
-        <w:t>We resolve this issue by unifying the attribute values to a single form: “N” for No and “Y” for Yes</w:t>
+        <w:t xml:space="preserve">This is another data issue. Again, in our hypothesized problem space, we speak to the data team and inform them of this </w:t>
+      </w:r>
+      <w:r>
+        <w:rPr>
+          <w:rFonts w:eastAsia="Times New Roman" w:cstheme="minorHAnsi"/>
+        </w:rPr>
+        <w:t>mismatch</w:t>
+      </w:r>
+      <w:r>
+        <w:rPr>
+          <w:rFonts w:eastAsia="Times New Roman" w:cstheme="minorHAnsi"/>
+        </w:rPr>
+        <w:t xml:space="preserve">. </w:t>
+      </w:r>
+      <w:r>
+        <w:rPr>
+          <w:rFonts w:eastAsia="Times New Roman" w:cstheme="minorHAnsi"/>
+        </w:rPr>
+        <w:t xml:space="preserve">We resolve this issue by unifying the attribute values to a single form: </w:t>
+      </w:r>
+      <w:r>
+        <w:rPr>
+          <w:rFonts w:eastAsia="Times New Roman" w:cstheme="minorHAnsi"/>
+        </w:rPr>
+        <w:t xml:space="preserve">Capital </w:t>
+      </w:r>
+      <w:r>
+        <w:rPr>
+          <w:rFonts w:eastAsia="Times New Roman" w:cstheme="minorHAnsi"/>
+        </w:rPr>
+        <w:t>“N” for No and “Y” for Yes</w:t>
       </w:r>
       <w:r>
         <w:rPr>
@@ -6718,8 +6979,15 @@
           <w:iCs/>
           <w:u w:val="single"/>
         </w:rPr>
-        <w:lastRenderedPageBreak/>
-        <w:t>Observation 3</w:t>
+        <w:t>Data o</w:t>
+      </w:r>
+      <w:r>
+        <w:rPr>
+          <w:i/>
+          <w:iCs/>
+          <w:u w:val="single"/>
+        </w:rPr>
+        <w:t>bservation 3</w:t>
       </w:r>
       <w:r>
         <w:t>: Apparently, some attributes do not carry over to the new system. They are `</w:t>
@@ -7426,6 +7694,7 @@
                 <w:szCs w:val="22"/>
                 <w:shd w:val="clear" w:color="auto" w:fill="601C18"/>
               </w:rPr>
+              <w:lastRenderedPageBreak/>
               <w:t xml:space="preserve">&lt;response </w:t>
             </w:r>
             <w:proofErr w:type="spellStart"/>
@@ -7469,6 +7738,7 @@
                 <w:sz w:val="22"/>
                 <w:szCs w:val="22"/>
               </w:rPr>
+              <w:lastRenderedPageBreak/>
               <w:t>&lt;complaint id="837784"&gt;</w:t>
             </w:r>
           </w:p>
@@ -8005,37 +8275,13 @@
     <w:p/>
     <w:p>
       <w:r>
-        <w:t xml:space="preserve">To address this problem, we have to assume some default value should </w:t>
-      </w:r>
-      <w:r>
-        <w:t xml:space="preserve">these </w:t>
-      </w:r>
-      <w:r>
-        <w:t>attribute</w:t>
-      </w:r>
-      <w:r>
-        <w:t>s</w:t>
-      </w:r>
-      <w:r>
-        <w:t xml:space="preserve"> be missing in the new system (file B). T</w:t>
-      </w:r>
-      <w:r>
-        <w:t>o</w:t>
-      </w:r>
-      <w:r>
-        <w:t xml:space="preserve"> do this, In file B DTD declaration</w:t>
-      </w:r>
-      <w:r>
-        <w:t xml:space="preserve"> block</w:t>
-      </w:r>
-      <w:r>
-        <w:t xml:space="preserve">, we </w:t>
-      </w:r>
-      <w:r>
-        <w:t>define</w:t>
-      </w:r>
-      <w:r>
-        <w:t xml:space="preserve"> `</w:t>
+        <w:t xml:space="preserve">One more time, we have to ask the data team </w:t>
+      </w:r>
+      <w:r>
+        <w:t xml:space="preserve">about </w:t>
+      </w:r>
+      <w:r>
+        <w:t>what to do with this. Putting all the why questions aside, long story shorts, let’s assume they tell us to set default value for `</w:t>
       </w:r>
       <w:proofErr w:type="spellStart"/>
       <w:proofErr w:type="gramStart"/>
@@ -8045,7 +8291,7 @@
       <w:proofErr w:type="spellEnd"/>
       <w:proofErr w:type="gramEnd"/>
       <w:r>
-        <w:t>` default value is “Web”, and `</w:t>
+        <w:t>` to “Web” and `</w:t>
       </w:r>
       <w:proofErr w:type="spellStart"/>
       <w:r>
@@ -8053,7 +8299,7 @@
       </w:r>
       <w:proofErr w:type="spellEnd"/>
       <w:r>
-        <w:t>` default value is “Y”</w:t>
+        <w:t xml:space="preserve">` = “Y” if we detect these flags missing for any complaint in the new system. We implement their suggestion by declaring a couple of attribute default values in the DTD section of file B: </w:t>
       </w:r>
     </w:p>
     <w:tbl>
@@ -8248,7 +8494,23 @@
           <w:iCs/>
           <w:u w:val="single"/>
         </w:rPr>
-        <w:t xml:space="preserve"> the whole workflow consists of</w:t>
+        <w:t xml:space="preserve"> the whole workflow </w:t>
+      </w:r>
+      <w:r>
+        <w:rPr>
+          <w:i/>
+          <w:iCs/>
+          <w:u w:val="single"/>
+        </w:rPr>
+        <w:t>employ</w:t>
+      </w:r>
+      <w:r>
+        <w:rPr>
+          <w:i/>
+          <w:iCs/>
+          <w:u w:val="single"/>
+        </w:rPr>
+        <w:t>s</w:t>
       </w:r>
       <w:r>
         <w:rPr>
@@ -8323,7 +8585,10 @@
         </w:numPr>
       </w:pPr>
       <w:r>
-        <w:t>Observation 1 – Resolve `</w:t>
+        <w:t>Data o</w:t>
+      </w:r>
+      <w:r>
+        <w:t>bservation 1 – Resolve `</w:t>
       </w:r>
       <w:proofErr w:type="spellStart"/>
       <w:r>
@@ -8343,8 +8608,10 @@
         </w:numPr>
       </w:pPr>
       <w:r>
-        <w:lastRenderedPageBreak/>
-        <w:t>Observation 2 – Resolve Yes/No binary answer inconsistency</w:t>
+        <w:t>Data o</w:t>
+      </w:r>
+      <w:r>
+        <w:t>bservation 2 – Resolve Yes/No binary answer inconsistency</w:t>
       </w:r>
     </w:p>
     <w:p>
@@ -8356,7 +8623,10 @@
         </w:numPr>
       </w:pPr>
       <w:r>
-        <w:t xml:space="preserve">Observation 3 – </w:t>
+        <w:t>Data o</w:t>
+      </w:r>
+      <w:r>
+        <w:t xml:space="preserve">bservation 3 – </w:t>
       </w:r>
       <w:r>
         <w:t>DTD declaration: a</w:t>
@@ -8407,10 +8677,54 @@
         <w:t>Write result to new XML file</w:t>
       </w:r>
     </w:p>
+    <w:p>
+      <w:r>
+        <w:t>T</w:t>
+      </w:r>
+      <w:r>
+        <w:t xml:space="preserve">he 3 data issues and observations are built upon the assumption that we understand the source of data. The normalization is carried out accordingly while this holds true. </w:t>
+      </w:r>
+      <w:r>
+        <w:t>Data resolution</w:t>
+      </w:r>
+      <w:r>
+        <w:t xml:space="preserve"> </w:t>
+      </w:r>
+      <w:r>
+        <w:t xml:space="preserve">is </w:t>
+      </w:r>
+      <w:r>
+        <w:t xml:space="preserve">not part of </w:t>
+      </w:r>
+      <w:r>
+        <w:t xml:space="preserve">generic </w:t>
+      </w:r>
+      <w:r>
+        <w:t>canonicalization.</w:t>
+      </w:r>
+      <w:r>
+        <w:t xml:space="preserve"> They</w:t>
+      </w:r>
+      <w:r>
+        <w:t xml:space="preserve"> vary from problem to problem</w:t>
+      </w:r>
+      <w:r>
+        <w:t>.</w:t>
+      </w:r>
+    </w:p>
     <w:p/>
     <w:p>
       <w:r>
-        <w:t>We employ a small utility function to compare checksum of 2 documents after cleansing. We asserted that the outcome checksums are equal</w:t>
+        <w:t>To test identity, w</w:t>
+      </w:r>
+      <w:r>
+        <w:t xml:space="preserve">e </w:t>
+      </w:r>
+      <w:r>
+        <w:t xml:space="preserve">wrote </w:t>
+      </w:r>
+      <w:r>
+        <w:t>a utility function to compare checksum of 2 documents after cleansing. We asserted that the outcome checksums are equal</w:t>
       </w:r>
     </w:p>
     <w:p/>
@@ -8858,7 +9172,13 @@
     <w:p/>
     <w:p>
       <w:r>
-        <w:t xml:space="preserve">We even went further by comparing their full binary contents. The results are also confirmed to be </w:t>
+        <w:t xml:space="preserve">We went </w:t>
+      </w:r>
+      <w:r>
+        <w:t xml:space="preserve">even </w:t>
+      </w:r>
+      <w:r>
+        <w:t xml:space="preserve">further by comparing their binary contents. The results are also confirmed to be </w:t>
       </w:r>
       <w:r>
         <w:t>exact equal</w:t>
@@ -9544,7 +9864,16 @@
     <w:p/>
     <w:p>
       <w:r>
-        <w:t>Therefore, we can conclude that the 2 contents are indeed identical.</w:t>
+        <w:t>At this point</w:t>
+      </w:r>
+      <w:r>
+        <w:t xml:space="preserve">, we conclude that the 2 </w:t>
+      </w:r>
+      <w:r>
+        <w:t xml:space="preserve">intrinsic </w:t>
+      </w:r>
+      <w:r>
+        <w:t>contents are indeed identical.</w:t>
       </w:r>
     </w:p>
     <w:p/>

</xml_diff>